<commit_message>
Ficheiro de Configuração e mais relatório
</commit_message>
<xml_diff>
--- a/Relatorio/Relatorio_SO_TP_EN.docx
+++ b/Relatorio/Relatorio_SO_TP_EN.docx
@@ -2451,6 +2451,15 @@
                 <w:szCs w:val="26"/>
               </w:rPr>
             </w:pPr>
+            <w:r>
+              <w:rPr>
+                <w:b w:val="0"/>
+                <w:bCs w:val="0"/>
+                <w:sz w:val="26"/>
+                <w:szCs w:val="26"/>
+              </w:rPr>
+              <w:t>Application Program Interface</w:t>
+            </w:r>
           </w:p>
         </w:tc>
       </w:tr>
@@ -2607,31 +2616,7 @@
         <w:t>.</w:t>
       </w:r>
       <w:r>
-        <w:t xml:space="preserve"> Ele consiste </w:t>
-      </w:r>
-      <w:r>
-        <w:t>na elaboração de um programa e</w:t>
-      </w:r>
-      <w:r>
-        <w:t xml:space="preserve">m </w:t>
-      </w:r>
-      <w:r>
-        <w:t>Java</w:t>
-      </w:r>
-      <w:r>
-        <w:t>,</w:t>
-      </w:r>
-      <w:r>
-        <w:t xml:space="preserve"> que faça uso das técnicas de multiprocessamento, comunicação e sincronização aprendidas nas aulas</w:t>
-      </w:r>
-      <w:r>
-        <w:t xml:space="preserve"> para a construção de uma </w:t>
-      </w:r>
-      <w:r>
-        <w:t xml:space="preserve">simulação de um sistema operativo de um satélite que gere duas unidades de computação (o CPU e a MEM) em tempo-real, recorrendo </w:t>
-      </w:r>
-      <w:r>
-        <w:t>a mecanismos de sinalização e comunicação lecionados durante as aulas práticas.</w:t>
+        <w:t xml:space="preserve"> Ele consiste na elaboração de um programa em Java, que faça uso das técnicas de multiprocessamento, comunicação e sincronização aprendidas nas aulas para a construção de uma simulação de um sistema operativo de um satélite que gere duas unidades de computação (o CPU e a MEM) em tempo-real, recorrendo a mecanismos de sinalização e comunicação lecionados durante as aulas práticas.</w:t>
       </w:r>
     </w:p>
     <w:p>
@@ -2689,6 +2674,9 @@
         <w:jc w:val="both"/>
       </w:pPr>
       <w:r>
+        <w:rPr>
+          <w:noProof/>
+        </w:rPr>
         <w:drawing>
           <wp:inline distT="0" distB="0" distL="0" distR="0" wp14:anchorId="6E82A2E1" wp14:editId="24AF77CB">
             <wp:extent cx="5258581" cy="542925"/>
@@ -2740,24 +2728,14 @@
       <w:r>
         <w:t xml:space="preserve">Figura </w:t>
       </w:r>
-      <w:r>
-        <w:fldChar w:fldCharType="begin"/>
-      </w:r>
-      <w:r>
-        <w:instrText xml:space="preserve"> SEQ Figura \* ARABIC </w:instrText>
-      </w:r>
-      <w:r>
-        <w:fldChar w:fldCharType="separate"/>
-      </w:r>
-      <w:r>
-        <w:rPr>
-          <w:noProof/>
-        </w:rPr>
-        <w:t>1</w:t>
-      </w:r>
-      <w:r>
-        <w:fldChar w:fldCharType="end"/>
-      </w:r>
+      <w:fldSimple w:instr=" SEQ Figura \* ARABIC ">
+        <w:r>
+          <w:rPr>
+            <w:noProof/>
+          </w:rPr>
+          <w:t>1</w:t>
+        </w:r>
+      </w:fldSimple>
       <w:r>
         <w:t xml:space="preserve"> - Comando para a compilação do programa</w:t>
       </w:r>
@@ -2782,30 +2760,14 @@
           <w:b/>
           <w:bCs/>
         </w:rPr>
-        <w:t>-</w:t>
-      </w:r>
-      <w:proofErr w:type="spellStart"/>
+        <w:t>-e</w:t>
+      </w:r>
       <w:r>
         <w:rPr>
           <w:b/>
           <w:bCs/>
         </w:rPr>
-        <w:t>e</w:t>
-      </w:r>
-      <w:r>
-        <w:rPr>
-          <w:b/>
-          <w:bCs/>
-        </w:rPr>
-        <w:t>ncoding</w:t>
-      </w:r>
-      <w:proofErr w:type="spellEnd"/>
-      <w:r>
-        <w:rPr>
-          <w:b/>
-          <w:bCs/>
-        </w:rPr>
-        <w:t xml:space="preserve"> </w:t>
+        <w:t xml:space="preserve">ncoding </w:t>
       </w:r>
       <w:r>
         <w:rPr>
@@ -2840,37 +2802,12 @@
         </w:rPr>
         <w:t>-</w:t>
       </w:r>
-      <w:proofErr w:type="spellStart"/>
       <w:r>
         <w:rPr>
           <w:b/>
           <w:bCs/>
         </w:rPr>
-        <w:t>cp</w:t>
-      </w:r>
-      <w:proofErr w:type="spellEnd"/>
-      <w:r>
-        <w:rPr>
-          <w:b/>
-          <w:bCs/>
-        </w:rPr>
-        <w:t xml:space="preserve"> .\</w:t>
-      </w:r>
-      <w:proofErr w:type="spellStart"/>
-      <w:r>
-        <w:rPr>
-          <w:b/>
-          <w:bCs/>
-        </w:rPr>
-        <w:t>lib</w:t>
-      </w:r>
-      <w:proofErr w:type="spellEnd"/>
-      <w:r>
-        <w:rPr>
-          <w:b/>
-          <w:bCs/>
-        </w:rPr>
-        <w:t>\jfreechart-1.5.4.jar</w:t>
+        <w:t>cp .\lib\jfreechart-1.5.4.jar</w:t>
       </w:r>
       <w:r>
         <w:t xml:space="preserve"> -</w:t>
@@ -2893,7 +2830,6 @@
       <w:r>
         <w:t xml:space="preserve"> </w:t>
       </w:r>
-      <w:proofErr w:type="spellStart"/>
       <w:r>
         <w:rPr>
           <w:i/>
@@ -2901,7 +2837,6 @@
         </w:rPr>
         <w:t>JFreeChart</w:t>
       </w:r>
-      <w:proofErr w:type="spellEnd"/>
       <w:r>
         <w:rPr>
           <w:rStyle w:val="Refdenotaderodap"/>
@@ -2977,39 +2912,7 @@
           <w:b/>
           <w:bCs/>
         </w:rPr>
-        <w:t>-</w:t>
-      </w:r>
-      <w:proofErr w:type="spellStart"/>
-      <w:r>
-        <w:rPr>
-          <w:b/>
-          <w:bCs/>
-        </w:rPr>
-        <w:t>sourcepath</w:t>
-      </w:r>
-      <w:proofErr w:type="spellEnd"/>
-      <w:r>
-        <w:rPr>
-          <w:b/>
-          <w:bCs/>
-        </w:rPr>
-        <w:t xml:space="preserve"> .\</w:t>
-      </w:r>
-      <w:proofErr w:type="spellStart"/>
-      <w:r>
-        <w:rPr>
-          <w:b/>
-          <w:bCs/>
-        </w:rPr>
-        <w:t>src</w:t>
-      </w:r>
-      <w:proofErr w:type="spellEnd"/>
-      <w:r>
-        <w:rPr>
-          <w:b/>
-          <w:bCs/>
-        </w:rPr>
-        <w:t xml:space="preserve"> -</w:t>
+        <w:t>-sourcepath .\src -</w:t>
       </w:r>
       <w:r>
         <w:t xml:space="preserve"> Especifica onde procurar os </w:t>
@@ -3031,17 +2934,8 @@
           <w:i/>
           <w:iCs/>
         </w:rPr>
-        <w:t>\</w:t>
-      </w:r>
-      <w:proofErr w:type="spellStart"/>
-      <w:r>
-        <w:rPr>
-          <w:i/>
-          <w:iCs/>
-        </w:rPr>
-        <w:t>src</w:t>
-      </w:r>
-      <w:proofErr w:type="spellEnd"/>
+        <w:t>\src</w:t>
+      </w:r>
       <w:r>
         <w:t>.</w:t>
       </w:r>
@@ -3060,30 +2954,7 @@
           <w:b/>
           <w:bCs/>
         </w:rPr>
-        <w:t>.\</w:t>
-      </w:r>
-      <w:proofErr w:type="spellStart"/>
-      <w:r>
-        <w:rPr>
-          <w:b/>
-          <w:bCs/>
-        </w:rPr>
-        <w:t>src</w:t>
-      </w:r>
-      <w:proofErr w:type="spellEnd"/>
-      <w:r>
-        <w:rPr>
-          <w:b/>
-          <w:bCs/>
-        </w:rPr>
-        <w:t>\*.java</w:t>
-      </w:r>
-      <w:r>
-        <w:rPr>
-          <w:b/>
-          <w:bCs/>
-        </w:rPr>
-        <w:t xml:space="preserve"> -</w:t>
+        <w:t>.\src\*.java -</w:t>
       </w:r>
       <w:r>
         <w:t xml:space="preserve"> Lista </w:t>
@@ -3112,17 +2983,8 @@
           <w:i/>
           <w:iCs/>
         </w:rPr>
-        <w:t>\</w:t>
-      </w:r>
-      <w:proofErr w:type="spellStart"/>
-      <w:r>
-        <w:rPr>
-          <w:i/>
-          <w:iCs/>
-        </w:rPr>
-        <w:t>src</w:t>
-      </w:r>
-      <w:proofErr w:type="spellEnd"/>
+        <w:t>\src</w:t>
+      </w:r>
     </w:p>
     <w:p>
       <w:pPr>
@@ -3130,15 +2992,7 @@
         <w:jc w:val="both"/>
       </w:pPr>
       <w:r>
-        <w:t xml:space="preserve">Quando todos os ficheiros são compilados, o terminal irá mostrar umas notas que dizem que alguns ficheiros usam versões desatualizadas de algumas </w:t>
-      </w:r>
-      <w:proofErr w:type="spellStart"/>
-      <w:r>
-        <w:t>API’s</w:t>
-      </w:r>
-      <w:proofErr w:type="spellEnd"/>
-      <w:r>
-        <w:t>, mas é normal aparecer essas mensagens, pois o programa foi propositadamente construído em cima dessas versões.</w:t>
+        <w:t>Quando todos os ficheiros são compilados, o terminal irá mostrar umas notas que dizem que alguns ficheiros usam versões desatualizadas de algumas API’s, mas é normal aparecer essas mensagens, pois o programa foi propositadamente construído em cima dessas versões.</w:t>
       </w:r>
     </w:p>
     <w:p>
@@ -3164,6 +3018,9 @@
         <w:jc w:val="both"/>
       </w:pPr>
       <w:r>
+        <w:rPr>
+          <w:noProof/>
+        </w:rPr>
         <w:drawing>
           <wp:inline distT="0" distB="0" distL="0" distR="0" wp14:anchorId="3559AD28" wp14:editId="2DC413BB">
             <wp:extent cx="5400040" cy="227965"/>
@@ -3209,24 +3066,14 @@
       <w:r>
         <w:t xml:space="preserve">Figura </w:t>
       </w:r>
-      <w:r>
-        <w:fldChar w:fldCharType="begin"/>
-      </w:r>
-      <w:r>
-        <w:instrText xml:space="preserve"> SEQ Figura \* ARABIC </w:instrText>
-      </w:r>
-      <w:r>
-        <w:fldChar w:fldCharType="separate"/>
-      </w:r>
-      <w:r>
-        <w:rPr>
-          <w:noProof/>
-        </w:rPr>
-        <w:t>2</w:t>
-      </w:r>
-      <w:r>
-        <w:fldChar w:fldCharType="end"/>
-      </w:r>
+      <w:fldSimple w:instr=" SEQ Figura \* ARABIC ">
+        <w:r>
+          <w:rPr>
+            <w:noProof/>
+          </w:rPr>
+          <w:t>2</w:t>
+        </w:r>
+      </w:fldSimple>
       <w:r>
         <w:t xml:space="preserve"> - Comando para a execução do programa</w:t>
       </w:r>
@@ -3251,39 +3098,7 @@
           <w:b/>
           <w:bCs/>
         </w:rPr>
-        <w:t>-</w:t>
-      </w:r>
-      <w:proofErr w:type="spellStart"/>
-      <w:r>
-        <w:rPr>
-          <w:b/>
-          <w:bCs/>
-        </w:rPr>
-        <w:t>cp</w:t>
-      </w:r>
-      <w:proofErr w:type="spellEnd"/>
-      <w:r>
-        <w:rPr>
-          <w:b/>
-          <w:bCs/>
-        </w:rPr>
-        <w:t xml:space="preserve"> .\</w:t>
-      </w:r>
-      <w:proofErr w:type="spellStart"/>
-      <w:r>
-        <w:rPr>
-          <w:b/>
-          <w:bCs/>
-        </w:rPr>
-        <w:t>lib</w:t>
-      </w:r>
-      <w:proofErr w:type="spellEnd"/>
-      <w:r>
-        <w:rPr>
-          <w:b/>
-          <w:bCs/>
-        </w:rPr>
-        <w:t>\jfreechart-1.5.4.jar;.\bin\</w:t>
+        <w:t>-cp .\lib\jfreechart-1.5.4.jar;.\bin\</w:t>
       </w:r>
       <w:r>
         <w:rPr>
@@ -3325,7 +3140,6 @@
       <w:r>
         <w:t xml:space="preserve"> </w:t>
       </w:r>
-      <w:proofErr w:type="spellStart"/>
       <w:r>
         <w:rPr>
           <w:i/>
@@ -3333,7 +3147,6 @@
         </w:rPr>
         <w:t>JFreeChart</w:t>
       </w:r>
-      <w:proofErr w:type="spellEnd"/>
       <w:r>
         <w:t xml:space="preserve"> e </w:t>
       </w:r>
@@ -3358,62 +3171,22 @@
           <w:b/>
           <w:bCs/>
         </w:rPr>
-        <w:t>.\</w:t>
-      </w:r>
-      <w:proofErr w:type="spellStart"/>
+        <w:t>.\src\Demo.java -</w:t>
+      </w:r>
+      <w:r>
+        <w:t xml:space="preserve"> Especifica a classe Java a ser executada. Neste caso, está executando a classe Demo localizada n</w:t>
+      </w:r>
+      <w:r>
+        <w:t xml:space="preserve">a </w:t>
+      </w:r>
       <w:r>
         <w:rPr>
           <w:b/>
           <w:bCs/>
         </w:rPr>
-        <w:t>src</w:t>
-      </w:r>
-      <w:proofErr w:type="spellEnd"/>
-      <w:r>
-        <w:rPr>
-          <w:b/>
-          <w:bCs/>
-        </w:rPr>
-        <w:t>\Demo.java</w:t>
-      </w:r>
-      <w:r>
-        <w:rPr>
-          <w:b/>
-          <w:bCs/>
-        </w:rPr>
-        <w:t xml:space="preserve"> -</w:t>
-      </w:r>
-      <w:r>
-        <w:t xml:space="preserve"> Especifica a classe Java a ser executada. Neste caso, está executando a classe Demo localizada n</w:t>
-      </w:r>
-      <w:r>
-        <w:t xml:space="preserve">a </w:t>
-      </w:r>
-      <w:r>
-        <w:rPr>
-          <w:b/>
-          <w:bCs/>
-        </w:rPr>
-        <w:t>\</w:t>
-      </w:r>
-      <w:proofErr w:type="spellStart"/>
-      <w:r>
-        <w:rPr>
-          <w:b/>
-          <w:bCs/>
-        </w:rPr>
-        <w:t>src</w:t>
-      </w:r>
-      <w:proofErr w:type="spellEnd"/>
-      <w:r>
-        <w:rPr>
-          <w:b/>
-          <w:bCs/>
-        </w:rPr>
-        <w:t xml:space="preserve"> </w:t>
+        <w:t>\src</w:t>
       </w:r>
     </w:p>
-    <w:p/>
     <w:p>
       <w:pPr>
         <w:pStyle w:val="Ttulo1"/>
@@ -3432,6 +3205,151 @@
     </w:p>
     <w:p>
       <w:pPr>
+        <w:ind w:firstLine="360"/>
+        <w:jc w:val="both"/>
+      </w:pPr>
+      <w:r>
+        <w:t xml:space="preserve">Antes da inicialização do programa existe um ficheiro de configurações na dentro da pasta </w:t>
+      </w:r>
+      <w:r>
+        <w:t>“</w:t>
+      </w:r>
+      <w:r>
+        <w:rPr>
+          <w:i/>
+          <w:iCs/>
+        </w:rPr>
+        <w:t>Files</w:t>
+      </w:r>
+      <w:r>
+        <w:rPr>
+          <w:i/>
+          <w:iCs/>
+        </w:rPr>
+        <w:t>”</w:t>
+      </w:r>
+      <w:r>
+        <w:t>,</w:t>
+      </w:r>
+      <w:r>
+        <w:t xml:space="preserve"> nele constam todas as configurações que o programa necessita para poder executar como</w:t>
+      </w:r>
+      <w:r>
+        <w:t>,</w:t>
+      </w:r>
+      <w:r>
+        <w:t xml:space="preserve"> por exemplo</w:t>
+      </w:r>
+      <w:r>
+        <w:t>:</w:t>
+      </w:r>
+      <w:r>
+        <w:t xml:space="preserve"> os tempos de</w:t>
+      </w:r>
+      <w:r>
+        <w:t xml:space="preserve"> espera até à execução das próximas tarefas,</w:t>
+      </w:r>
+      <w:r>
+        <w:t xml:space="preserve"> ou algumas mensagens</w:t>
+      </w:r>
+      <w:r>
+        <w:t>.</w:t>
+      </w:r>
+      <w:r>
+        <w:t xml:space="preserve"> </w:t>
+      </w:r>
+      <w:r>
+        <w:t>T</w:t>
+      </w:r>
+      <w:r>
+        <w:t>odos esses valores podem ser alterados</w:t>
+      </w:r>
+      <w:r>
+        <w:t xml:space="preserve"> pelo utilizador,</w:t>
+      </w:r>
+      <w:r>
+        <w:t xml:space="preserve"> visto que o </w:t>
+      </w:r>
+      <w:r>
+        <w:t>ficheiro foi é guardado e lido com o .txt,</w:t>
+      </w:r>
+      <w:r>
+        <w:t xml:space="preserve"> </w:t>
+      </w:r>
+      <w:r>
+        <w:t>logo, pode ser lido e reescrito facilmente.</w:t>
+      </w:r>
+    </w:p>
+    <w:p>
+      <w:pPr>
+        <w:keepNext/>
+        <w:ind w:firstLine="360"/>
+        <w:jc w:val="center"/>
+      </w:pPr>
+      <w:r>
+        <w:rPr>
+          <w:noProof/>
+        </w:rPr>
+        <w:drawing>
+          <wp:inline distT="0" distB="0" distL="0" distR="0" wp14:anchorId="094DA26D" wp14:editId="0B799807">
+            <wp:extent cx="3869140" cy="1227019"/>
+            <wp:effectExtent l="0" t="0" r="0" b="0"/>
+            <wp:docPr id="852593050" name="Imagem 1" descr="Uma imagem com texto, Tipo de letra, captura de ecrã, algebra"/>
+            <wp:cNvGraphicFramePr>
+              <a:graphicFrameLocks xmlns:a="http://schemas.openxmlformats.org/drawingml/2006/main" noChangeAspect="1"/>
+            </wp:cNvGraphicFramePr>
+            <a:graphic xmlns:a="http://schemas.openxmlformats.org/drawingml/2006/main">
+              <a:graphicData uri="http://schemas.openxmlformats.org/drawingml/2006/picture">
+                <pic:pic xmlns:pic="http://schemas.openxmlformats.org/drawingml/2006/picture">
+                  <pic:nvPicPr>
+                    <pic:cNvPr id="852593050" name="Imagem 1" descr="Uma imagem com texto, Tipo de letra, captura de ecrã, algebra"/>
+                    <pic:cNvPicPr/>
+                  </pic:nvPicPr>
+                  <pic:blipFill>
+                    <a:blip r:embed="rId12"/>
+                    <a:stretch>
+                      <a:fillRect/>
+                    </a:stretch>
+                  </pic:blipFill>
+                  <pic:spPr>
+                    <a:xfrm>
+                      <a:off x="0" y="0"/>
+                      <a:ext cx="3883670" cy="1231627"/>
+                    </a:xfrm>
+                    <a:prstGeom prst="rect">
+                      <a:avLst/>
+                    </a:prstGeom>
+                  </pic:spPr>
+                </pic:pic>
+              </a:graphicData>
+            </a:graphic>
+          </wp:inline>
+        </w:drawing>
+      </w:r>
+    </w:p>
+    <w:p>
+      <w:pPr>
+        <w:pStyle w:val="Legenda"/>
+        <w:jc w:val="center"/>
+      </w:pPr>
+      <w:r>
+        <w:t xml:space="preserve">Figura </w:t>
+      </w:r>
+      <w:fldSimple w:instr=" SEQ Figura \* ARABIC ">
+        <w:r>
+          <w:rPr>
+            <w:noProof/>
+          </w:rPr>
+          <w:t>3</w:t>
+        </w:r>
+      </w:fldSimple>
+      <w:r>
+        <w:t xml:space="preserve"> - Ficheiro de configuração</w:t>
+      </w:r>
+    </w:p>
+    <w:p/>
+    <w:p>
+      <w:pPr>
         <w:pStyle w:val="Ttulo1"/>
         <w:numPr>
           <w:ilvl w:val="0"/>
@@ -3500,31 +3418,7 @@
         <w:jc w:val="both"/>
       </w:pPr>
       <w:r>
-        <w:t xml:space="preserve">Ao longo </w:t>
-      </w:r>
-      <w:r>
-        <w:t>da realização deste trabalho</w:t>
-      </w:r>
-      <w:r>
-        <w:t>, confrontamo-nos com diversos desafios,</w:t>
-      </w:r>
-      <w:r>
-        <w:t xml:space="preserve"> sendo os principais:</w:t>
-      </w:r>
-      <w:r>
-        <w:t xml:space="preserve"> a identificação de situações de competição, que exigiram uma análise cuidadosa para compreender a natureza dos problemas e, subsequentemente, implementar soluções eficazes</w:t>
-      </w:r>
-      <w:r>
-        <w:t>;</w:t>
-      </w:r>
-      <w:r>
-        <w:t xml:space="preserve"> </w:t>
-      </w:r>
-      <w:r>
-        <w:t>a</w:t>
-      </w:r>
-      <w:r>
-        <w:t xml:space="preserve"> identificação do método mais apropriado de sinalização, considerando as complexidades inerentes ao problema em questão. Esta fase do projeto proporcionou uma oportunidade única de aplicar os conceitos teóricos aprendidos em sala de aula a um contexto prático e desafiador.</w:t>
+        <w:t>Ao longo da realização deste trabalho, confrontamo-nos com diversos desafios, sendo os principais: a identificação de situações de competição, que exigiram uma análise cuidadosa para compreender a natureza dos problemas e, subsequentemente, implementar soluções eficazes; a identificação do método mais apropriado de sinalização, considerando as complexidades inerentes ao problema em questão. Esta fase do projeto proporcionou uma oportunidade única de aplicar os conceitos teóricos aprendidos em sala de aula a um contexto prático e desafiador.</w:t>
       </w:r>
     </w:p>
     <w:p>
@@ -3540,9 +3434,9 @@
       </w:r>
     </w:p>
     <w:sectPr>
-      <w:headerReference w:type="default" r:id="rId12"/>
-      <w:footerReference w:type="default" r:id="rId13"/>
-      <w:footerReference w:type="first" r:id="rId14"/>
+      <w:headerReference w:type="default" r:id="rId13"/>
+      <w:footerReference w:type="default" r:id="rId14"/>
+      <w:footerReference w:type="first" r:id="rId15"/>
       <w:pgSz w:w="11906" w:h="16838"/>
       <w:pgMar w:top="1417" w:right="1701" w:bottom="1417" w:left="1701" w:header="708" w:footer="708" w:gutter="0"/>
       <w:pgNumType w:start="0"/>
@@ -5002,6 +4896,7 @@
   <w:style w:type="character" w:default="1" w:styleId="Tipodeletrapredefinidodopargrafo">
     <w:name w:val="Default Paragraph Font"/>
     <w:uiPriority w:val="1"/>
+    <w:semiHidden/>
     <w:unhideWhenUsed/>
   </w:style>
   <w:style w:type="table" w:default="1" w:styleId="Tabelanormal">

</xml_diff>

<commit_message>
Relatório e remoção da Demo
</commit_message>
<xml_diff>
--- a/Relatorio/Relatorio_SO_TP_EN.docx
+++ b/Relatorio/Relatorio_SO_TP_EN.docx
@@ -2512,6 +2512,13 @@
                 <w:szCs w:val="26"/>
               </w:rPr>
             </w:pPr>
+            <w:r>
+              <w:rPr>
+                <w:sz w:val="26"/>
+                <w:szCs w:val="26"/>
+              </w:rPr>
+              <w:t>CPU</w:t>
+            </w:r>
           </w:p>
         </w:tc>
         <w:tc>
@@ -3190,6 +3197,9 @@
         <w:jc w:val="both"/>
       </w:pPr>
       <w:r>
+        <w:rPr>
+          <w:noProof/>
+        </w:rPr>
         <w:drawing>
           <wp:inline distT="0" distB="0" distL="0" distR="0" wp14:anchorId="773C0674" wp14:editId="427571B9">
             <wp:extent cx="5400040" cy="240665"/>
@@ -3577,10 +3587,21 @@
         <w:t xml:space="preserve"> visto que o </w:t>
       </w:r>
       <w:r>
-        <w:t>ficheiro foi é guardado e lido com o .</w:t>
+        <w:t xml:space="preserve">ficheiro foi é guardado e lido com o </w:t>
+      </w:r>
+      <w:r>
+        <w:rPr>
+          <w:i/>
+          <w:iCs/>
+        </w:rPr>
+        <w:t>.</w:t>
       </w:r>
       <w:proofErr w:type="spellStart"/>
       <w:r>
+        <w:rPr>
+          <w:i/>
+          <w:iCs/>
+        </w:rPr>
         <w:t>txt</w:t>
       </w:r>
       <w:proofErr w:type="spellEnd"/>
@@ -3601,6 +3622,9 @@
         <w:jc w:val="center"/>
       </w:pPr>
       <w:r>
+        <w:rPr>
+          <w:noProof/>
+        </w:rPr>
         <w:drawing>
           <wp:inline distT="0" distB="0" distL="0" distR="0" wp14:anchorId="43763C20" wp14:editId="45645EE7">
             <wp:extent cx="4086225" cy="1587780"/>
@@ -3665,6 +3689,605 @@
         <w:t xml:space="preserve"> - Ficheiro de configuração</w:t>
       </w:r>
     </w:p>
+    <w:p>
+      <w:pPr>
+        <w:ind w:firstLine="708"/>
+        <w:jc w:val="both"/>
+      </w:pPr>
+      <w:r>
+        <w:t>Quando o programa é executado</w:t>
+      </w:r>
+      <w:r>
+        <w:t xml:space="preserve"> irá aparecer </w:t>
+      </w:r>
+      <w:r>
+        <w:t>janela presente na Figura 4.</w:t>
+      </w:r>
+      <w:r>
+        <w:t xml:space="preserve"> Ela contém um botão de ligar e desligar</w:t>
+      </w:r>
+      <w:r>
+        <w:t>,</w:t>
+      </w:r>
+      <w:r>
+        <w:t xml:space="preserve"> que</w:t>
+      </w:r>
+      <w:r>
+        <w:t xml:space="preserve"> irá</w:t>
+      </w:r>
+      <w:r>
+        <w:t xml:space="preserve"> liga</w:t>
+      </w:r>
+      <w:r>
+        <w:t>r</w:t>
+      </w:r>
+      <w:r>
+        <w:t xml:space="preserve"> e desliga</w:t>
+      </w:r>
+      <w:r>
+        <w:t>r</w:t>
+      </w:r>
+      <w:r>
+        <w:t xml:space="preserve"> </w:t>
+      </w:r>
+      <w:r>
+        <w:t>o</w:t>
+      </w:r>
+      <w:r>
+        <w:t xml:space="preserve"> </w:t>
+      </w:r>
+      <w:r>
+        <w:t>satélite,</w:t>
+      </w:r>
+      <w:r>
+        <w:t xml:space="preserve"> também tem uma secção de tarefas onde é possível gerar uma tarefa customizada</w:t>
+      </w:r>
+      <w:r>
+        <w:t>,</w:t>
+      </w:r>
+      <w:r>
+        <w:t xml:space="preserve"> com</w:t>
+      </w:r>
+      <w:r>
+        <w:t>:</w:t>
+      </w:r>
+      <w:r>
+        <w:t xml:space="preserve"> </w:t>
+      </w:r>
+      <w:r>
+        <w:t>um</w:t>
+      </w:r>
+      <w:r>
+        <w:t xml:space="preserve"> nome</w:t>
+      </w:r>
+      <w:r>
+        <w:t>;</w:t>
+      </w:r>
+      <w:r>
+        <w:t xml:space="preserve"> </w:t>
+      </w:r>
+      <w:r>
+        <w:t>m</w:t>
+      </w:r>
+      <w:r>
+        <w:t>ensagem</w:t>
+      </w:r>
+      <w:r>
+        <w:t>;</w:t>
+      </w:r>
+      <w:r>
+        <w:t xml:space="preserve"> </w:t>
+      </w:r>
+      <w:r>
+        <w:t>m</w:t>
+      </w:r>
+      <w:r>
+        <w:t>emória que irá necessitar</w:t>
+      </w:r>
+      <w:r>
+        <w:t>; tempo</w:t>
+      </w:r>
+      <w:r>
+        <w:t xml:space="preserve"> expectado </w:t>
+      </w:r>
+      <w:r>
+        <w:t>para a</w:t>
+      </w:r>
+      <w:r>
+        <w:t xml:space="preserve"> tarefa e a prioridade da mesma. Para além disso, também </w:t>
+      </w:r>
+      <w:r>
+        <w:t>tem</w:t>
+      </w:r>
+      <w:r>
+        <w:t xml:space="preserve"> um botão </w:t>
+      </w:r>
+      <w:r>
+        <w:t>que efetua um teste de stress,</w:t>
+      </w:r>
+      <w:r>
+        <w:t xml:space="preserve"> que irá executar várias</w:t>
+      </w:r>
+      <w:r>
+        <w:t xml:space="preserve"> t</w:t>
+      </w:r>
+      <w:r>
+        <w:t>arefas ao mesmo tempo</w:t>
+      </w:r>
+      <w:r>
+        <w:t>,</w:t>
+      </w:r>
+      <w:r>
+        <w:t xml:space="preserve"> tarefas essas com valores aleatórios</w:t>
+      </w:r>
+      <w:r>
+        <w:t>,</w:t>
+      </w:r>
+      <w:r>
+        <w:t xml:space="preserve"> que podem ser definidos no pelo ficheiro de </w:t>
+      </w:r>
+      <w:r>
+        <w:t>configuração, este t</w:t>
+      </w:r>
+      <w:r>
+        <w:t xml:space="preserve">este serve para testar como é que o CPU </w:t>
+      </w:r>
+      <w:r>
+        <w:t>opera</w:t>
+      </w:r>
+      <w:r>
+        <w:t xml:space="preserve"> sobre muita pressão. Lembrando que estas funcionalidades funcionam apenas quando sistema operativo, está ligado.</w:t>
+      </w:r>
+    </w:p>
+    <w:p>
+      <w:pPr>
+        <w:keepNext/>
+        <w:jc w:val="center"/>
+      </w:pPr>
+      <w:r>
+        <w:rPr>
+          <w:noProof/>
+        </w:rPr>
+        <w:drawing>
+          <wp:inline distT="0" distB="0" distL="0" distR="0" wp14:anchorId="46DB5AEA" wp14:editId="46941301">
+            <wp:extent cx="3914775" cy="3144539"/>
+            <wp:effectExtent l="0" t="0" r="0" b="0"/>
+            <wp:docPr id="1888082369" name="Imagem 1" descr="Uma imagem com texto, captura de ecrã, software, Ícone de computador"/>
+            <wp:cNvGraphicFramePr>
+              <a:graphicFrameLocks xmlns:a="http://schemas.openxmlformats.org/drawingml/2006/main" noChangeAspect="1"/>
+            </wp:cNvGraphicFramePr>
+            <a:graphic xmlns:a="http://schemas.openxmlformats.org/drawingml/2006/main">
+              <a:graphicData uri="http://schemas.openxmlformats.org/drawingml/2006/picture">
+                <pic:pic xmlns:pic="http://schemas.openxmlformats.org/drawingml/2006/picture">
+                  <pic:nvPicPr>
+                    <pic:cNvPr id="1888082369" name="Imagem 1" descr="Uma imagem com texto, captura de ecrã, software, Ícone de computador"/>
+                    <pic:cNvPicPr/>
+                  </pic:nvPicPr>
+                  <pic:blipFill>
+                    <a:blip r:embed="rId13"/>
+                    <a:stretch>
+                      <a:fillRect/>
+                    </a:stretch>
+                  </pic:blipFill>
+                  <pic:spPr>
+                    <a:xfrm>
+                      <a:off x="0" y="0"/>
+                      <a:ext cx="3917094" cy="3146402"/>
+                    </a:xfrm>
+                    <a:prstGeom prst="rect">
+                      <a:avLst/>
+                    </a:prstGeom>
+                  </pic:spPr>
+                </pic:pic>
+              </a:graphicData>
+            </a:graphic>
+          </wp:inline>
+        </w:drawing>
+      </w:r>
+    </w:p>
+    <w:p>
+      <w:pPr>
+        <w:pStyle w:val="Legenda"/>
+        <w:jc w:val="center"/>
+      </w:pPr>
+      <w:r>
+        <w:t xml:space="preserve">Figura </w:t>
+      </w:r>
+      <w:fldSimple w:instr=" SEQ Figura \* ARABIC ">
+        <w:r>
+          <w:rPr>
+            <w:noProof/>
+          </w:rPr>
+          <w:t>4</w:t>
+        </w:r>
+      </w:fldSimple>
+      <w:r>
+        <w:t xml:space="preserve"> - Janela inicial do programa</w:t>
+      </w:r>
+    </w:p>
+    <w:p>
+      <w:pPr>
+        <w:ind w:firstLine="708"/>
+        <w:jc w:val="both"/>
+      </w:pPr>
+      <w:r>
+        <w:t xml:space="preserve">Quando o satélite é ligado, irão aparecer 3 novas janelas. Uma dessas janelas é uma consola que representa o monitor da Terra, onde </w:t>
+      </w:r>
+      <w:r>
+        <w:t>irão</w:t>
+      </w:r>
+      <w:r>
+        <w:t xml:space="preserve"> </w:t>
+      </w:r>
+      <w:r>
+        <w:t>ser exibid</w:t>
+      </w:r>
+      <w:r>
+        <w:t>as</w:t>
+      </w:r>
+      <w:r>
+        <w:t xml:space="preserve"> as </w:t>
+      </w:r>
+      <w:r>
+        <w:t xml:space="preserve">tarefas </w:t>
+      </w:r>
+      <w:r>
+        <w:t>enviadas</w:t>
+      </w:r>
+      <w:r>
+        <w:t xml:space="preserve"> para o </w:t>
+      </w:r>
+      <w:r>
+        <w:lastRenderedPageBreak/>
+        <w:t>satélite</w:t>
+      </w:r>
+      <w:r>
+        <w:t>,</w:t>
+      </w:r>
+      <w:r>
+        <w:t xml:space="preserve"> </w:t>
+      </w:r>
+      <w:r>
+        <w:t>bem como</w:t>
+      </w:r>
+      <w:r>
+        <w:t xml:space="preserve"> as respostas </w:t>
+      </w:r>
+      <w:r>
+        <w:t>recebidas</w:t>
+      </w:r>
+      <w:r>
+        <w:t xml:space="preserve">. </w:t>
+      </w:r>
+      <w:r>
+        <w:t>A</w:t>
+      </w:r>
+      <w:r>
+        <w:t xml:space="preserve">s outras janelas são </w:t>
+      </w:r>
+      <w:r>
+        <w:t>dois</w:t>
+      </w:r>
+      <w:r>
+        <w:t xml:space="preserve"> gráficos que têm</w:t>
+      </w:r>
+      <w:r>
+        <w:t xml:space="preserve"> quase</w:t>
+      </w:r>
+      <w:r>
+        <w:t xml:space="preserve"> </w:t>
+      </w:r>
+      <w:r>
+        <w:t>o</w:t>
+      </w:r>
+      <w:r>
+        <w:t>s mesm</w:t>
+      </w:r>
+      <w:r>
+        <w:t>o</w:t>
+      </w:r>
+      <w:r>
+        <w:t>s valores</w:t>
+      </w:r>
+      <w:r>
+        <w:t>, mas exibidos de maneiras diferentes</w:t>
+      </w:r>
+      <w:r>
+        <w:t xml:space="preserve">. Um deles é um gráfico circular que </w:t>
+      </w:r>
+      <w:r>
+        <w:t>tem a quantidade</w:t>
+      </w:r>
+      <w:r>
+        <w:t xml:space="preserve"> </w:t>
+      </w:r>
+      <w:r>
+        <w:t>de</w:t>
+      </w:r>
+      <w:r>
+        <w:t xml:space="preserve"> tarefas que estão em espera, </w:t>
+      </w:r>
+      <w:r>
+        <w:t xml:space="preserve">em execução </w:t>
+      </w:r>
+      <w:r>
+        <w:t>e as que já finalizaram</w:t>
+      </w:r>
+      <w:r>
+        <w:t>.</w:t>
+      </w:r>
+      <w:r>
+        <w:t xml:space="preserve"> </w:t>
+      </w:r>
+      <w:r>
+        <w:t>O segundo,</w:t>
+      </w:r>
+      <w:r>
+        <w:t xml:space="preserve"> </w:t>
+      </w:r>
+      <w:r>
+        <w:t>é</w:t>
+      </w:r>
+      <w:r>
+        <w:t xml:space="preserve"> um gráfico de barras que contém apenas as tarefas que estão em execução </w:t>
+      </w:r>
+      <w:r>
+        <w:t>bem como as</w:t>
+      </w:r>
+      <w:r>
+        <w:t xml:space="preserve"> tarefas que estão em espera</w:t>
+      </w:r>
+      <w:r>
+        <w:t xml:space="preserve"> na CPU</w:t>
+      </w:r>
+      <w:r>
+        <w:t>. Este segundo gráfico</w:t>
+      </w:r>
+      <w:r>
+        <w:t>, mesmo contendo os mesmos valores que o primeiro,</w:t>
+      </w:r>
+      <w:r>
+        <w:t xml:space="preserve"> é </w:t>
+      </w:r>
+      <w:r>
+        <w:t>extremamente</w:t>
+      </w:r>
+      <w:r>
+        <w:t xml:space="preserve"> útil, pois como não tem as tarefas</w:t>
+      </w:r>
+      <w:r>
+        <w:t xml:space="preserve"> finalizadas,</w:t>
+      </w:r>
+      <w:r>
+        <w:t xml:space="preserve"> e como é um gráfico de barras, temos</w:t>
+      </w:r>
+      <w:r>
+        <w:t xml:space="preserve"> uma</w:t>
+      </w:r>
+      <w:r>
+        <w:t xml:space="preserve"> maior noção da quantidade de tarefa que estão </w:t>
+      </w:r>
+      <w:r>
+        <w:t xml:space="preserve">a </w:t>
+      </w:r>
+      <w:r>
+        <w:t xml:space="preserve">ser </w:t>
+      </w:r>
+      <w:r>
+        <w:t>executa</w:t>
+      </w:r>
+      <w:r>
+        <w:t>das</w:t>
+      </w:r>
+      <w:r>
+        <w:t xml:space="preserve"> e</w:t>
+      </w:r>
+      <w:r>
+        <w:t>m função das que estão em espera</w:t>
+      </w:r>
+      <w:r>
+        <w:t>.</w:t>
+      </w:r>
+    </w:p>
+    <w:p>
+      <w:pPr>
+        <w:keepNext/>
+        <w:ind w:firstLine="708"/>
+        <w:jc w:val="center"/>
+      </w:pPr>
+      <w:r>
+        <w:rPr>
+          <w:noProof/>
+        </w:rPr>
+        <w:drawing>
+          <wp:inline distT="0" distB="0" distL="0" distR="0" wp14:anchorId="30F1A4DA" wp14:editId="0F667C1F">
+            <wp:extent cx="1367625" cy="2455346"/>
+            <wp:effectExtent l="0" t="0" r="4445" b="2540"/>
+            <wp:docPr id="123321019" name="Imagem 1" descr="Uma imagem com captura de ecrã, computador&#10;&#10;Descrição gerada automaticamente"/>
+            <wp:cNvGraphicFramePr>
+              <a:graphicFrameLocks xmlns:a="http://schemas.openxmlformats.org/drawingml/2006/main" noChangeAspect="1"/>
+            </wp:cNvGraphicFramePr>
+            <a:graphic xmlns:a="http://schemas.openxmlformats.org/drawingml/2006/main">
+              <a:graphicData uri="http://schemas.openxmlformats.org/drawingml/2006/picture">
+                <pic:pic xmlns:pic="http://schemas.openxmlformats.org/drawingml/2006/picture">
+                  <pic:nvPicPr>
+                    <pic:cNvPr id="123321019" name="Imagem 1" descr="Uma imagem com captura de ecrã, computador&#10;&#10;Descrição gerada automaticamente"/>
+                    <pic:cNvPicPr/>
+                  </pic:nvPicPr>
+                  <pic:blipFill>
+                    <a:blip r:embed="rId14"/>
+                    <a:stretch>
+                      <a:fillRect/>
+                    </a:stretch>
+                  </pic:blipFill>
+                  <pic:spPr>
+                    <a:xfrm>
+                      <a:off x="0" y="0"/>
+                      <a:ext cx="1380296" cy="2478095"/>
+                    </a:xfrm>
+                    <a:prstGeom prst="rect">
+                      <a:avLst/>
+                    </a:prstGeom>
+                  </pic:spPr>
+                </pic:pic>
+              </a:graphicData>
+            </a:graphic>
+          </wp:inline>
+        </w:drawing>
+      </w:r>
+    </w:p>
+    <w:p>
+      <w:pPr>
+        <w:pStyle w:val="Legenda"/>
+        <w:jc w:val="center"/>
+      </w:pPr>
+      <w:r>
+        <w:t xml:space="preserve">Figura </w:t>
+      </w:r>
+      <w:fldSimple w:instr=" SEQ Figura \* ARABIC ">
+        <w:r>
+          <w:rPr>
+            <w:noProof/>
+          </w:rPr>
+          <w:t>5</w:t>
+        </w:r>
+      </w:fldSimple>
+      <w:r>
+        <w:t xml:space="preserve"> - Consola com as tarefas recebidas</w:t>
+      </w:r>
+    </w:p>
+    <w:p>
+      <w:pPr>
+        <w:keepNext/>
+        <w:jc w:val="center"/>
+      </w:pPr>
+      <w:r>
+        <w:rPr>
+          <w:noProof/>
+        </w:rPr>
+        <w:drawing>
+          <wp:inline distT="0" distB="0" distL="0" distR="0" wp14:anchorId="6B126087" wp14:editId="7B855B37">
+            <wp:extent cx="2578913" cy="1844702"/>
+            <wp:effectExtent l="0" t="0" r="0" b="3175"/>
+            <wp:docPr id="1193808177" name="Imagem 1" descr="Uma imagem com captura de ecrã, texto, software, ecrã"/>
+            <wp:cNvGraphicFramePr>
+              <a:graphicFrameLocks xmlns:a="http://schemas.openxmlformats.org/drawingml/2006/main" noChangeAspect="1"/>
+            </wp:cNvGraphicFramePr>
+            <a:graphic xmlns:a="http://schemas.openxmlformats.org/drawingml/2006/main">
+              <a:graphicData uri="http://schemas.openxmlformats.org/drawingml/2006/picture">
+                <pic:pic xmlns:pic="http://schemas.openxmlformats.org/drawingml/2006/picture">
+                  <pic:nvPicPr>
+                    <pic:cNvPr id="1193808177" name="Imagem 1" descr="Uma imagem com captura de ecrã, texto, software, ecrã"/>
+                    <pic:cNvPicPr/>
+                  </pic:nvPicPr>
+                  <pic:blipFill>
+                    <a:blip r:embed="rId15"/>
+                    <a:stretch>
+                      <a:fillRect/>
+                    </a:stretch>
+                  </pic:blipFill>
+                  <pic:spPr>
+                    <a:xfrm>
+                      <a:off x="0" y="0"/>
+                      <a:ext cx="2590775" cy="1853187"/>
+                    </a:xfrm>
+                    <a:prstGeom prst="rect">
+                      <a:avLst/>
+                    </a:prstGeom>
+                  </pic:spPr>
+                </pic:pic>
+              </a:graphicData>
+            </a:graphic>
+          </wp:inline>
+        </w:drawing>
+      </w:r>
+    </w:p>
+    <w:p>
+      <w:pPr>
+        <w:pStyle w:val="Legenda"/>
+        <w:jc w:val="center"/>
+      </w:pPr>
+      <w:r>
+        <w:t xml:space="preserve">Figura </w:t>
+      </w:r>
+      <w:fldSimple w:instr=" SEQ Figura \* ARABIC ">
+        <w:r>
+          <w:rPr>
+            <w:noProof/>
+          </w:rPr>
+          <w:t>6</w:t>
+        </w:r>
+      </w:fldSimple>
+      <w:r>
+        <w:t xml:space="preserve"> - Gráfico circular das tarefas</w:t>
+      </w:r>
+    </w:p>
+    <w:p>
+      <w:pPr>
+        <w:keepNext/>
+        <w:jc w:val="center"/>
+      </w:pPr>
+      <w:r>
+        <w:rPr>
+          <w:noProof/>
+        </w:rPr>
+        <w:drawing>
+          <wp:inline distT="0" distB="0" distL="0" distR="0" wp14:anchorId="588FB092" wp14:editId="3833FA3B">
+            <wp:extent cx="2433100" cy="1851482"/>
+            <wp:effectExtent l="0" t="0" r="5715" b="0"/>
+            <wp:docPr id="884751128" name="Imagem 1" descr="Uma imagem com texto, captura de ecrã, ecrã, software&#10;&#10;Descrição gerada automaticamente"/>
+            <wp:cNvGraphicFramePr>
+              <a:graphicFrameLocks xmlns:a="http://schemas.openxmlformats.org/drawingml/2006/main" noChangeAspect="1"/>
+            </wp:cNvGraphicFramePr>
+            <a:graphic xmlns:a="http://schemas.openxmlformats.org/drawingml/2006/main">
+              <a:graphicData uri="http://schemas.openxmlformats.org/drawingml/2006/picture">
+                <pic:pic xmlns:pic="http://schemas.openxmlformats.org/drawingml/2006/picture">
+                  <pic:nvPicPr>
+                    <pic:cNvPr id="884751128" name="Imagem 1" descr="Uma imagem com texto, captura de ecrã, ecrã, software&#10;&#10;Descrição gerada automaticamente"/>
+                    <pic:cNvPicPr/>
+                  </pic:nvPicPr>
+                  <pic:blipFill>
+                    <a:blip r:embed="rId16"/>
+                    <a:stretch>
+                      <a:fillRect/>
+                    </a:stretch>
+                  </pic:blipFill>
+                  <pic:spPr>
+                    <a:xfrm>
+                      <a:off x="0" y="0"/>
+                      <a:ext cx="2458087" cy="1870496"/>
+                    </a:xfrm>
+                    <a:prstGeom prst="rect">
+                      <a:avLst/>
+                    </a:prstGeom>
+                  </pic:spPr>
+                </pic:pic>
+              </a:graphicData>
+            </a:graphic>
+          </wp:inline>
+        </w:drawing>
+      </w:r>
+    </w:p>
+    <w:p>
+      <w:pPr>
+        <w:pStyle w:val="Legenda"/>
+        <w:jc w:val="center"/>
+      </w:pPr>
+      <w:r>
+        <w:t xml:space="preserve">Figura </w:t>
+      </w:r>
+      <w:fldSimple w:instr=" SEQ Figura \* ARABIC ">
+        <w:r>
+          <w:rPr>
+            <w:noProof/>
+          </w:rPr>
+          <w:t>7</w:t>
+        </w:r>
+      </w:fldSimple>
+      <w:r>
+        <w:t xml:space="preserve"> - Gráfico de barras das tarefas</w:t>
+      </w:r>
+    </w:p>
     <w:p/>
     <w:p>
       <w:pPr>
@@ -3680,6 +4303,58 @@
     </w:p>
     <w:p>
       <w:pPr>
+        <w:pStyle w:val="Ttulo3"/>
+        <w:numPr>
+          <w:ilvl w:val="0"/>
+          <w:numId w:val="7"/>
+        </w:numPr>
+      </w:pPr>
+      <w:proofErr w:type="spellStart"/>
+      <w:r>
+        <w:t>Middleware</w:t>
+      </w:r>
+      <w:proofErr w:type="spellEnd"/>
+    </w:p>
+    <w:p>
+      <w:pPr>
+        <w:pStyle w:val="Ttulo3"/>
+        <w:numPr>
+          <w:ilvl w:val="0"/>
+          <w:numId w:val="7"/>
+        </w:numPr>
+      </w:pPr>
+      <w:proofErr w:type="spellStart"/>
+      <w:r>
+        <w:t>Kernel</w:t>
+      </w:r>
+      <w:proofErr w:type="spellEnd"/>
+    </w:p>
+    <w:p>
+      <w:pPr>
+        <w:pStyle w:val="Ttulo3"/>
+        <w:numPr>
+          <w:ilvl w:val="0"/>
+          <w:numId w:val="7"/>
+        </w:numPr>
+      </w:pPr>
+      <w:r>
+        <w:t>CPU</w:t>
+      </w:r>
+    </w:p>
+    <w:p>
+      <w:pPr>
+        <w:pStyle w:val="Ttulo3"/>
+        <w:numPr>
+          <w:ilvl w:val="0"/>
+          <w:numId w:val="7"/>
+        </w:numPr>
+      </w:pPr>
+      <w:r>
+        <w:t>Memória (MEM)</w:t>
+      </w:r>
+    </w:p>
+    <w:p>
+      <w:pPr>
         <w:pStyle w:val="Ttulo1"/>
         <w:numPr>
           <w:ilvl w:val="0"/>
@@ -3752,9 +4427,9 @@
       </w:r>
     </w:p>
     <w:sectPr>
-      <w:headerReference w:type="default" r:id="rId13"/>
-      <w:footerReference w:type="default" r:id="rId14"/>
-      <w:footerReference w:type="first" r:id="rId15"/>
+      <w:headerReference w:type="default" r:id="rId17"/>
+      <w:footerReference w:type="default" r:id="rId18"/>
+      <w:footerReference w:type="first" r:id="rId19"/>
       <w:pgSz w:w="11906" w:h="16838"/>
       <w:pgMar w:top="1417" w:right="1701" w:bottom="1417" w:left="1701" w:header="708" w:footer="708" w:gutter="0"/>
       <w:pgNumType w:start="0"/>
@@ -4016,95 +4691,9 @@
 <file path=word/numbering.xml><?xml version="1.0" encoding="utf-8"?>
 <w:numbering xmlns:wpc="http://schemas.microsoft.com/office/word/2010/wordprocessingCanvas" xmlns:cx="http://schemas.microsoft.com/office/drawing/2014/chartex" xmlns:cx1="http://schemas.microsoft.com/office/drawing/2015/9/8/chartex" xmlns:cx2="http://schemas.microsoft.com/office/drawing/2015/10/21/chartex" xmlns:cx3="http://schemas.microsoft.com/office/drawing/2016/5/9/chartex" xmlns:cx4="http://schemas.microsoft.com/office/drawing/2016/5/10/chartex" xmlns:cx5="http://schemas.microsoft.com/office/drawing/2016/5/11/chartex" xmlns:cx6="http://schemas.microsoft.com/office/drawing/2016/5/12/chartex" xmlns:cx7="http://schemas.microsoft.com/office/drawing/2016/5/13/chartex" xmlns:cx8="http://schemas.microsoft.com/office/drawing/2016/5/14/chartex" xmlns:mc="http://schemas.openxmlformats.org/markup-compatibility/2006" xmlns:aink="http://schemas.microsoft.com/office/drawing/2016/ink" xmlns:am3d="http://schemas.microsoft.com/office/drawing/2017/model3d" xmlns:o="urn:schemas-microsoft-com:office:office" xmlns:oel="http://schemas.microsoft.com/office/2019/extlst" xmlns:r="http://schemas.openxmlformats.org/officeDocument/2006/relationships" xmlns:m="http://schemas.openxmlformats.org/officeDocument/2006/math" xmlns:v="urn:schemas-microsoft-com:vml" xmlns:wp14="http://schemas.microsoft.com/office/word/2010/wordprocessingDrawing" xmlns:wp="http://schemas.openxmlformats.org/drawingml/2006/wordprocessingDrawing" xmlns:w10="urn:schemas-microsoft-com:office:word" xmlns:w="http://schemas.openxmlformats.org/wordprocessingml/2006/main" xmlns:w14="http://schemas.microsoft.com/office/word/2010/wordml" xmlns:w15="http://schemas.microsoft.com/office/word/2012/wordml" xmlns:w16cex="http://schemas.microsoft.com/office/word/2018/wordml/cex" xmlns:w16cid="http://schemas.microsoft.com/office/word/2016/wordml/cid" xmlns:w16="http://schemas.microsoft.com/office/word/2018/wordml" xmlns:w16sdtdh="http://schemas.microsoft.com/office/word/2020/wordml/sdtdatahash" xmlns:w16se="http://schemas.microsoft.com/office/word/2015/wordml/symex" xmlns:wpg="http://schemas.microsoft.com/office/word/2010/wordprocessingGroup" xmlns:wpi="http://schemas.microsoft.com/office/word/2010/wordprocessingInk" xmlns:wne="http://schemas.microsoft.com/office/word/2006/wordml" xmlns:wps="http://schemas.microsoft.com/office/word/2010/wordprocessingShape" mc:Ignorable="w14 w15 w16se w16cid w16 w16cex w16sdtdh wp14">
   <w:abstractNum w:abstractNumId="0" w15:restartNumberingAfterBreak="0">
-    <w:nsid w:val="3C63717E"/>
+    <w:nsid w:val="1D190816"/>
     <w:multiLevelType w:val="hybridMultilevel"/>
-    <w:tmpl w:val="E4D2CBDA"/>
-    <w:lvl w:ilvl="0" w:tplc="08160019">
-      <w:start w:val="1"/>
-      <w:numFmt w:val="lowerLetter"/>
-      <w:lvlText w:val="%1."/>
-      <w:lvlJc w:val="left"/>
-      <w:pPr>
-        <w:ind w:left="720" w:hanging="360"/>
-      </w:pPr>
-    </w:lvl>
-    <w:lvl w:ilvl="1" w:tplc="08160019" w:tentative="1">
-      <w:start w:val="1"/>
-      <w:numFmt w:val="lowerLetter"/>
-      <w:lvlText w:val="%2."/>
-      <w:lvlJc w:val="left"/>
-      <w:pPr>
-        <w:ind w:left="1440" w:hanging="360"/>
-      </w:pPr>
-    </w:lvl>
-    <w:lvl w:ilvl="2" w:tplc="0816001B" w:tentative="1">
-      <w:start w:val="1"/>
-      <w:numFmt w:val="lowerRoman"/>
-      <w:lvlText w:val="%3."/>
-      <w:lvlJc w:val="right"/>
-      <w:pPr>
-        <w:ind w:left="2160" w:hanging="180"/>
-      </w:pPr>
-    </w:lvl>
-    <w:lvl w:ilvl="3" w:tplc="0816000F" w:tentative="1">
-      <w:start w:val="1"/>
-      <w:numFmt w:val="decimal"/>
-      <w:lvlText w:val="%4."/>
-      <w:lvlJc w:val="left"/>
-      <w:pPr>
-        <w:ind w:left="2880" w:hanging="360"/>
-      </w:pPr>
-    </w:lvl>
-    <w:lvl w:ilvl="4" w:tplc="08160019" w:tentative="1">
-      <w:start w:val="1"/>
-      <w:numFmt w:val="lowerLetter"/>
-      <w:lvlText w:val="%5."/>
-      <w:lvlJc w:val="left"/>
-      <w:pPr>
-        <w:ind w:left="3600" w:hanging="360"/>
-      </w:pPr>
-    </w:lvl>
-    <w:lvl w:ilvl="5" w:tplc="0816001B" w:tentative="1">
-      <w:start w:val="1"/>
-      <w:numFmt w:val="lowerRoman"/>
-      <w:lvlText w:val="%6."/>
-      <w:lvlJc w:val="right"/>
-      <w:pPr>
-        <w:ind w:left="4320" w:hanging="180"/>
-      </w:pPr>
-    </w:lvl>
-    <w:lvl w:ilvl="6" w:tplc="0816000F" w:tentative="1">
-      <w:start w:val="1"/>
-      <w:numFmt w:val="decimal"/>
-      <w:lvlText w:val="%7."/>
-      <w:lvlJc w:val="left"/>
-      <w:pPr>
-        <w:ind w:left="5040" w:hanging="360"/>
-      </w:pPr>
-    </w:lvl>
-    <w:lvl w:ilvl="7" w:tplc="08160019" w:tentative="1">
-      <w:start w:val="1"/>
-      <w:numFmt w:val="lowerLetter"/>
-      <w:lvlText w:val="%8."/>
-      <w:lvlJc w:val="left"/>
-      <w:pPr>
-        <w:ind w:left="5760" w:hanging="360"/>
-      </w:pPr>
-    </w:lvl>
-    <w:lvl w:ilvl="8" w:tplc="0816001B" w:tentative="1">
-      <w:start w:val="1"/>
-      <w:numFmt w:val="lowerRoman"/>
-      <w:lvlText w:val="%9."/>
-      <w:lvlJc w:val="right"/>
-      <w:pPr>
-        <w:ind w:left="6480" w:hanging="180"/>
-      </w:pPr>
-    </w:lvl>
-  </w:abstractNum>
-  <w:abstractNum w:abstractNumId="1" w15:restartNumberingAfterBreak="0">
-    <w:nsid w:val="44C02F67"/>
-    <w:multiLevelType w:val="hybridMultilevel"/>
-    <w:tmpl w:val="A328D45C"/>
+    <w:tmpl w:val="CCE8750A"/>
     <w:lvl w:ilvl="0" w:tplc="08160001">
       <w:start w:val="1"/>
       <w:numFmt w:val="bullet"/>
@@ -4214,7 +4803,206 @@
       </w:rPr>
     </w:lvl>
   </w:abstractNum>
+  <w:abstractNum w:abstractNumId="1" w15:restartNumberingAfterBreak="0">
+    <w:nsid w:val="3C63717E"/>
+    <w:multiLevelType w:val="hybridMultilevel"/>
+    <w:tmpl w:val="E4D2CBDA"/>
+    <w:lvl w:ilvl="0" w:tplc="08160019">
+      <w:start w:val="1"/>
+      <w:numFmt w:val="lowerLetter"/>
+      <w:lvlText w:val="%1."/>
+      <w:lvlJc w:val="left"/>
+      <w:pPr>
+        <w:ind w:left="720" w:hanging="360"/>
+      </w:pPr>
+    </w:lvl>
+    <w:lvl w:ilvl="1" w:tplc="08160019" w:tentative="1">
+      <w:start w:val="1"/>
+      <w:numFmt w:val="lowerLetter"/>
+      <w:lvlText w:val="%2."/>
+      <w:lvlJc w:val="left"/>
+      <w:pPr>
+        <w:ind w:left="1440" w:hanging="360"/>
+      </w:pPr>
+    </w:lvl>
+    <w:lvl w:ilvl="2" w:tplc="0816001B" w:tentative="1">
+      <w:start w:val="1"/>
+      <w:numFmt w:val="lowerRoman"/>
+      <w:lvlText w:val="%3."/>
+      <w:lvlJc w:val="right"/>
+      <w:pPr>
+        <w:ind w:left="2160" w:hanging="180"/>
+      </w:pPr>
+    </w:lvl>
+    <w:lvl w:ilvl="3" w:tplc="0816000F" w:tentative="1">
+      <w:start w:val="1"/>
+      <w:numFmt w:val="decimal"/>
+      <w:lvlText w:val="%4."/>
+      <w:lvlJc w:val="left"/>
+      <w:pPr>
+        <w:ind w:left="2880" w:hanging="360"/>
+      </w:pPr>
+    </w:lvl>
+    <w:lvl w:ilvl="4" w:tplc="08160019" w:tentative="1">
+      <w:start w:val="1"/>
+      <w:numFmt w:val="lowerLetter"/>
+      <w:lvlText w:val="%5."/>
+      <w:lvlJc w:val="left"/>
+      <w:pPr>
+        <w:ind w:left="3600" w:hanging="360"/>
+      </w:pPr>
+    </w:lvl>
+    <w:lvl w:ilvl="5" w:tplc="0816001B" w:tentative="1">
+      <w:start w:val="1"/>
+      <w:numFmt w:val="lowerRoman"/>
+      <w:lvlText w:val="%6."/>
+      <w:lvlJc w:val="right"/>
+      <w:pPr>
+        <w:ind w:left="4320" w:hanging="180"/>
+      </w:pPr>
+    </w:lvl>
+    <w:lvl w:ilvl="6" w:tplc="0816000F" w:tentative="1">
+      <w:start w:val="1"/>
+      <w:numFmt w:val="decimal"/>
+      <w:lvlText w:val="%7."/>
+      <w:lvlJc w:val="left"/>
+      <w:pPr>
+        <w:ind w:left="5040" w:hanging="360"/>
+      </w:pPr>
+    </w:lvl>
+    <w:lvl w:ilvl="7" w:tplc="08160019" w:tentative="1">
+      <w:start w:val="1"/>
+      <w:numFmt w:val="lowerLetter"/>
+      <w:lvlText w:val="%8."/>
+      <w:lvlJc w:val="left"/>
+      <w:pPr>
+        <w:ind w:left="5760" w:hanging="360"/>
+      </w:pPr>
+    </w:lvl>
+    <w:lvl w:ilvl="8" w:tplc="0816001B" w:tentative="1">
+      <w:start w:val="1"/>
+      <w:numFmt w:val="lowerRoman"/>
+      <w:lvlText w:val="%9."/>
+      <w:lvlJc w:val="right"/>
+      <w:pPr>
+        <w:ind w:left="6480" w:hanging="180"/>
+      </w:pPr>
+    </w:lvl>
+  </w:abstractNum>
   <w:abstractNum w:abstractNumId="2" w15:restartNumberingAfterBreak="0">
+    <w:nsid w:val="44C02F67"/>
+    <w:multiLevelType w:val="hybridMultilevel"/>
+    <w:tmpl w:val="A328D45C"/>
+    <w:lvl w:ilvl="0" w:tplc="08160001">
+      <w:start w:val="1"/>
+      <w:numFmt w:val="bullet"/>
+      <w:lvlText w:val=""/>
+      <w:lvlJc w:val="left"/>
+      <w:pPr>
+        <w:ind w:left="720" w:hanging="360"/>
+      </w:pPr>
+      <w:rPr>
+        <w:rFonts w:ascii="Symbol" w:hAnsi="Symbol" w:hint="default"/>
+      </w:rPr>
+    </w:lvl>
+    <w:lvl w:ilvl="1" w:tplc="08160003" w:tentative="1">
+      <w:start w:val="1"/>
+      <w:numFmt w:val="bullet"/>
+      <w:lvlText w:val="o"/>
+      <w:lvlJc w:val="left"/>
+      <w:pPr>
+        <w:ind w:left="1440" w:hanging="360"/>
+      </w:pPr>
+      <w:rPr>
+        <w:rFonts w:ascii="Courier New" w:hAnsi="Courier New" w:cs="Courier New" w:hint="default"/>
+      </w:rPr>
+    </w:lvl>
+    <w:lvl w:ilvl="2" w:tplc="08160005" w:tentative="1">
+      <w:start w:val="1"/>
+      <w:numFmt w:val="bullet"/>
+      <w:lvlText w:val=""/>
+      <w:lvlJc w:val="left"/>
+      <w:pPr>
+        <w:ind w:left="2160" w:hanging="360"/>
+      </w:pPr>
+      <w:rPr>
+        <w:rFonts w:ascii="Wingdings" w:hAnsi="Wingdings" w:hint="default"/>
+      </w:rPr>
+    </w:lvl>
+    <w:lvl w:ilvl="3" w:tplc="08160001" w:tentative="1">
+      <w:start w:val="1"/>
+      <w:numFmt w:val="bullet"/>
+      <w:lvlText w:val=""/>
+      <w:lvlJc w:val="left"/>
+      <w:pPr>
+        <w:ind w:left="2880" w:hanging="360"/>
+      </w:pPr>
+      <w:rPr>
+        <w:rFonts w:ascii="Symbol" w:hAnsi="Symbol" w:hint="default"/>
+      </w:rPr>
+    </w:lvl>
+    <w:lvl w:ilvl="4" w:tplc="08160003" w:tentative="1">
+      <w:start w:val="1"/>
+      <w:numFmt w:val="bullet"/>
+      <w:lvlText w:val="o"/>
+      <w:lvlJc w:val="left"/>
+      <w:pPr>
+        <w:ind w:left="3600" w:hanging="360"/>
+      </w:pPr>
+      <w:rPr>
+        <w:rFonts w:ascii="Courier New" w:hAnsi="Courier New" w:cs="Courier New" w:hint="default"/>
+      </w:rPr>
+    </w:lvl>
+    <w:lvl w:ilvl="5" w:tplc="08160005" w:tentative="1">
+      <w:start w:val="1"/>
+      <w:numFmt w:val="bullet"/>
+      <w:lvlText w:val=""/>
+      <w:lvlJc w:val="left"/>
+      <w:pPr>
+        <w:ind w:left="4320" w:hanging="360"/>
+      </w:pPr>
+      <w:rPr>
+        <w:rFonts w:ascii="Wingdings" w:hAnsi="Wingdings" w:hint="default"/>
+      </w:rPr>
+    </w:lvl>
+    <w:lvl w:ilvl="6" w:tplc="08160001" w:tentative="1">
+      <w:start w:val="1"/>
+      <w:numFmt w:val="bullet"/>
+      <w:lvlText w:val=""/>
+      <w:lvlJc w:val="left"/>
+      <w:pPr>
+        <w:ind w:left="5040" w:hanging="360"/>
+      </w:pPr>
+      <w:rPr>
+        <w:rFonts w:ascii="Symbol" w:hAnsi="Symbol" w:hint="default"/>
+      </w:rPr>
+    </w:lvl>
+    <w:lvl w:ilvl="7" w:tplc="08160003" w:tentative="1">
+      <w:start w:val="1"/>
+      <w:numFmt w:val="bullet"/>
+      <w:lvlText w:val="o"/>
+      <w:lvlJc w:val="left"/>
+      <w:pPr>
+        <w:ind w:left="5760" w:hanging="360"/>
+      </w:pPr>
+      <w:rPr>
+        <w:rFonts w:ascii="Courier New" w:hAnsi="Courier New" w:cs="Courier New" w:hint="default"/>
+      </w:rPr>
+    </w:lvl>
+    <w:lvl w:ilvl="8" w:tplc="08160005" w:tentative="1">
+      <w:start w:val="1"/>
+      <w:numFmt w:val="bullet"/>
+      <w:lvlText w:val=""/>
+      <w:lvlJc w:val="left"/>
+      <w:pPr>
+        <w:ind w:left="6480" w:hanging="360"/>
+      </w:pPr>
+      <w:rPr>
+        <w:rFonts w:ascii="Wingdings" w:hAnsi="Wingdings" w:hint="default"/>
+      </w:rPr>
+    </w:lvl>
+  </w:abstractNum>
+  <w:abstractNum w:abstractNumId="3" w15:restartNumberingAfterBreak="0">
     <w:nsid w:val="4F384BEF"/>
     <w:multiLevelType w:val="hybridMultilevel"/>
     <w:tmpl w:val="A2F06C7A"/>
@@ -4327,7 +5115,7 @@
       </w:rPr>
     </w:lvl>
   </w:abstractNum>
-  <w:abstractNum w:abstractNumId="3" w15:restartNumberingAfterBreak="0">
+  <w:abstractNum w:abstractNumId="4" w15:restartNumberingAfterBreak="0">
     <w:nsid w:val="672A7F59"/>
     <w:multiLevelType w:val="hybridMultilevel"/>
     <w:tmpl w:val="B99AEA5A"/>
@@ -4413,7 +5201,7 @@
       </w:pPr>
     </w:lvl>
   </w:abstractNum>
-  <w:abstractNum w:abstractNumId="4" w15:restartNumberingAfterBreak="0">
+  <w:abstractNum w:abstractNumId="5" w15:restartNumberingAfterBreak="0">
     <w:nsid w:val="68C0530B"/>
     <w:multiLevelType w:val="hybridMultilevel"/>
     <w:tmpl w:val="34D05D52"/>
@@ -4499,7 +5287,7 @@
       </w:pPr>
     </w:lvl>
   </w:abstractNum>
-  <w:abstractNum w:abstractNumId="5" w15:restartNumberingAfterBreak="0">
+  <w:abstractNum w:abstractNumId="6" w15:restartNumberingAfterBreak="0">
     <w:nsid w:val="753C59A3"/>
     <w:multiLevelType w:val="hybridMultilevel"/>
     <w:tmpl w:val="1540B6BC"/>
@@ -4586,22 +5374,25 @@
     </w:lvl>
   </w:abstractNum>
   <w:num w:numId="1" w16cid:durableId="1533956574">
+    <w:abstractNumId w:val="5"/>
+  </w:num>
+  <w:num w:numId="2" w16cid:durableId="598561650">
+    <w:abstractNumId w:val="6"/>
+  </w:num>
+  <w:num w:numId="3" w16cid:durableId="1779060900">
     <w:abstractNumId w:val="4"/>
   </w:num>
-  <w:num w:numId="2" w16cid:durableId="598561650">
-    <w:abstractNumId w:val="5"/>
+  <w:num w:numId="4" w16cid:durableId="385227652">
+    <w:abstractNumId w:val="1"/>
   </w:num>
-  <w:num w:numId="3" w16cid:durableId="1779060900">
+  <w:num w:numId="5" w16cid:durableId="1999335313">
     <w:abstractNumId w:val="3"/>
   </w:num>
-  <w:num w:numId="4" w16cid:durableId="385227652">
-    <w:abstractNumId w:val="0"/>
-  </w:num>
-  <w:num w:numId="5" w16cid:durableId="1999335313">
+  <w:num w:numId="6" w16cid:durableId="646667324">
     <w:abstractNumId w:val="2"/>
   </w:num>
-  <w:num w:numId="6" w16cid:durableId="646667324">
-    <w:abstractNumId w:val="1"/>
+  <w:num w:numId="7" w16cid:durableId="1425689485">
+    <w:abstractNumId w:val="0"/>
   </w:num>
 </w:numbering>
 </file>

</xml_diff>

<commit_message>
Relatório e correçao de erro ao desligar
</commit_message>
<xml_diff>
--- a/Relatorio/Relatorio_SO_TP_EN.docx
+++ b/Relatorio/Relatorio_SO_TP_EN.docx
@@ -1122,7 +1122,7 @@
           <w:r>
             <w:fldChar w:fldCharType="separate"/>
           </w:r>
-          <w:hyperlink w:anchor="_Toc154400533" w:history="1">
+          <w:hyperlink w:anchor="_Toc155001950" w:history="1">
             <w:r>
               <w:rPr>
                 <w:rStyle w:val="Hiperligao"/>
@@ -1149,7 +1149,7 @@
                 <w:noProof/>
                 <w:webHidden/>
               </w:rPr>
-              <w:instrText xml:space="preserve"> PAGEREF _Toc154400533 \h </w:instrText>
+              <w:instrText xml:space="preserve"> PAGEREF _Toc155001950 \h </w:instrText>
             </w:r>
             <w:r>
               <w:rPr>
@@ -1193,7 +1193,7 @@
               <w14:ligatures w14:val="standardContextual"/>
             </w:rPr>
           </w:pPr>
-          <w:hyperlink w:anchor="_Toc154400534" w:history="1">
+          <w:hyperlink w:anchor="_Toc155001951" w:history="1">
             <w:r>
               <w:rPr>
                 <w:rStyle w:val="Hiperligao"/>
@@ -1220,7 +1220,7 @@
                 <w:noProof/>
                 <w:webHidden/>
               </w:rPr>
-              <w:instrText xml:space="preserve"> PAGEREF _Toc154400534 \h </w:instrText>
+              <w:instrText xml:space="preserve"> PAGEREF _Toc155001951 \h </w:instrText>
             </w:r>
             <w:r>
               <w:rPr>
@@ -1264,7 +1264,7 @@
               <w14:ligatures w14:val="standardContextual"/>
             </w:rPr>
           </w:pPr>
-          <w:hyperlink w:anchor="_Toc154400535" w:history="1">
+          <w:hyperlink w:anchor="_Toc155001952" w:history="1">
             <w:r>
               <w:rPr>
                 <w:rStyle w:val="Hiperligao"/>
@@ -1291,7 +1291,7 @@
                 <w:noProof/>
                 <w:webHidden/>
               </w:rPr>
-              <w:instrText xml:space="preserve"> PAGEREF _Toc154400535 \h </w:instrText>
+              <w:instrText xml:space="preserve"> PAGEREF _Toc155001952 \h </w:instrText>
             </w:r>
             <w:r>
               <w:rPr>
@@ -1336,7 +1336,7 @@
               <w14:ligatures w14:val="standardContextual"/>
             </w:rPr>
           </w:pPr>
-          <w:hyperlink w:anchor="_Toc154400536" w:history="1">
+          <w:hyperlink w:anchor="_Toc155001953" w:history="1">
             <w:r>
               <w:rPr>
                 <w:rStyle w:val="Hiperligao"/>
@@ -1358,7 +1358,7 @@
                 <w:rStyle w:val="Hiperligao"/>
                 <w:noProof/>
               </w:rPr>
-              <w:t>Mongo DB</w:t>
+              <w:t>Manual de compilação</w:t>
             </w:r>
             <w:r>
               <w:rPr>
@@ -1379,599 +1379,7 @@
                 <w:noProof/>
                 <w:webHidden/>
               </w:rPr>
-              <w:instrText xml:space="preserve"> PAGEREF _Toc154400536 \h </w:instrText>
-            </w:r>
-            <w:r>
-              <w:rPr>
-                <w:noProof/>
-                <w:webHidden/>
-              </w:rPr>
-            </w:r>
-            <w:r>
-              <w:rPr>
-                <w:noProof/>
-                <w:webHidden/>
-              </w:rPr>
-              <w:fldChar w:fldCharType="separate"/>
-            </w:r>
-            <w:r>
-              <w:rPr>
-                <w:noProof/>
-                <w:webHidden/>
-              </w:rPr>
-              <w:t>5</w:t>
-            </w:r>
-            <w:r>
-              <w:rPr>
-                <w:noProof/>
-                <w:webHidden/>
-              </w:rPr>
-              <w:fldChar w:fldCharType="end"/>
-            </w:r>
-          </w:hyperlink>
-        </w:p>
-        <w:p>
-          <w:pPr>
-            <w:pStyle w:val="ndice2"/>
-            <w:tabs>
-              <w:tab w:val="left" w:pos="660"/>
-              <w:tab w:val="right" w:leader="dot" w:pos="8494"/>
-            </w:tabs>
-            <w:rPr>
-              <w:noProof/>
-              <w:kern w:val="2"/>
-              <w:lang w:eastAsia="pt-PT"/>
-              <w14:ligatures w14:val="standardContextual"/>
-            </w:rPr>
-          </w:pPr>
-          <w:hyperlink w:anchor="_Toc154400537" w:history="1">
-            <w:r>
-              <w:rPr>
-                <w:rStyle w:val="Hiperligao"/>
-                <w:noProof/>
-              </w:rPr>
-              <w:t>a.</w:t>
-            </w:r>
-            <w:r>
-              <w:rPr>
-                <w:noProof/>
-                <w:kern w:val="2"/>
-                <w:lang w:eastAsia="pt-PT"/>
-                <w14:ligatures w14:val="standardContextual"/>
-              </w:rPr>
-              <w:tab/>
-            </w:r>
-            <w:r>
-              <w:rPr>
-                <w:rStyle w:val="Hiperligao"/>
-                <w:noProof/>
-              </w:rPr>
-              <w:t>Estrutura da base de dados</w:t>
-            </w:r>
-            <w:r>
-              <w:rPr>
-                <w:noProof/>
-                <w:webHidden/>
-              </w:rPr>
-              <w:tab/>
-            </w:r>
-            <w:r>
-              <w:rPr>
-                <w:noProof/>
-                <w:webHidden/>
-              </w:rPr>
-              <w:fldChar w:fldCharType="begin"/>
-            </w:r>
-            <w:r>
-              <w:rPr>
-                <w:noProof/>
-                <w:webHidden/>
-              </w:rPr>
-              <w:instrText xml:space="preserve"> PAGEREF _Toc154400537 \h </w:instrText>
-            </w:r>
-            <w:r>
-              <w:rPr>
-                <w:noProof/>
-                <w:webHidden/>
-              </w:rPr>
-            </w:r>
-            <w:r>
-              <w:rPr>
-                <w:noProof/>
-                <w:webHidden/>
-              </w:rPr>
-              <w:fldChar w:fldCharType="separate"/>
-            </w:r>
-            <w:r>
-              <w:rPr>
-                <w:noProof/>
-                <w:webHidden/>
-              </w:rPr>
-              <w:t>5</w:t>
-            </w:r>
-            <w:r>
-              <w:rPr>
-                <w:noProof/>
-                <w:webHidden/>
-              </w:rPr>
-              <w:fldChar w:fldCharType="end"/>
-            </w:r>
-          </w:hyperlink>
-        </w:p>
-        <w:p>
-          <w:pPr>
-            <w:pStyle w:val="ndice3"/>
-            <w:tabs>
-              <w:tab w:val="left" w:pos="880"/>
-              <w:tab w:val="right" w:leader="dot" w:pos="8494"/>
-            </w:tabs>
-            <w:rPr>
-              <w:noProof/>
-            </w:rPr>
-          </w:pPr>
-          <w:hyperlink w:anchor="_Toc154400538" w:history="1">
-            <w:r>
-              <w:rPr>
-                <w:rStyle w:val="Hiperligao"/>
-                <w:noProof/>
-              </w:rPr>
-              <w:t>a.</w:t>
-            </w:r>
-            <w:r>
-              <w:rPr>
-                <w:noProof/>
-              </w:rPr>
-              <w:tab/>
-            </w:r>
-            <w:r>
-              <w:rPr>
-                <w:rStyle w:val="Hiperligao"/>
-                <w:noProof/>
-              </w:rPr>
-              <w:t>Clientes</w:t>
-            </w:r>
-            <w:r>
-              <w:rPr>
-                <w:noProof/>
-                <w:webHidden/>
-              </w:rPr>
-              <w:tab/>
-            </w:r>
-            <w:r>
-              <w:rPr>
-                <w:noProof/>
-                <w:webHidden/>
-              </w:rPr>
-              <w:fldChar w:fldCharType="begin"/>
-            </w:r>
-            <w:r>
-              <w:rPr>
-                <w:noProof/>
-                <w:webHidden/>
-              </w:rPr>
-              <w:instrText xml:space="preserve"> PAGEREF _Toc154400538 \h </w:instrText>
-            </w:r>
-            <w:r>
-              <w:rPr>
-                <w:noProof/>
-                <w:webHidden/>
-              </w:rPr>
-            </w:r>
-            <w:r>
-              <w:rPr>
-                <w:noProof/>
-                <w:webHidden/>
-              </w:rPr>
-              <w:fldChar w:fldCharType="separate"/>
-            </w:r>
-            <w:r>
-              <w:rPr>
-                <w:noProof/>
-                <w:webHidden/>
-              </w:rPr>
-              <w:t>5</w:t>
-            </w:r>
-            <w:r>
-              <w:rPr>
-                <w:noProof/>
-                <w:webHidden/>
-              </w:rPr>
-              <w:fldChar w:fldCharType="end"/>
-            </w:r>
-          </w:hyperlink>
-        </w:p>
-        <w:p>
-          <w:pPr>
-            <w:pStyle w:val="ndice3"/>
-            <w:tabs>
-              <w:tab w:val="left" w:pos="880"/>
-              <w:tab w:val="right" w:leader="dot" w:pos="8494"/>
-            </w:tabs>
-            <w:rPr>
-              <w:noProof/>
-            </w:rPr>
-          </w:pPr>
-          <w:hyperlink w:anchor="_Toc154400539" w:history="1">
-            <w:r>
-              <w:rPr>
-                <w:rStyle w:val="Hiperligao"/>
-                <w:noProof/>
-              </w:rPr>
-              <w:t>b.</w:t>
-            </w:r>
-            <w:r>
-              <w:rPr>
-                <w:noProof/>
-              </w:rPr>
-              <w:tab/>
-            </w:r>
-            <w:r>
-              <w:rPr>
-                <w:rStyle w:val="Hiperligao"/>
-                <w:noProof/>
-              </w:rPr>
-              <w:t>Produtos</w:t>
-            </w:r>
-            <w:r>
-              <w:rPr>
-                <w:noProof/>
-                <w:webHidden/>
-              </w:rPr>
-              <w:tab/>
-            </w:r>
-            <w:r>
-              <w:rPr>
-                <w:noProof/>
-                <w:webHidden/>
-              </w:rPr>
-              <w:fldChar w:fldCharType="begin"/>
-            </w:r>
-            <w:r>
-              <w:rPr>
-                <w:noProof/>
-                <w:webHidden/>
-              </w:rPr>
-              <w:instrText xml:space="preserve"> PAGEREF _Toc154400539 \h </w:instrText>
-            </w:r>
-            <w:r>
-              <w:rPr>
-                <w:noProof/>
-                <w:webHidden/>
-              </w:rPr>
-            </w:r>
-            <w:r>
-              <w:rPr>
-                <w:noProof/>
-                <w:webHidden/>
-              </w:rPr>
-              <w:fldChar w:fldCharType="separate"/>
-            </w:r>
-            <w:r>
-              <w:rPr>
-                <w:noProof/>
-                <w:webHidden/>
-              </w:rPr>
-              <w:t>5</w:t>
-            </w:r>
-            <w:r>
-              <w:rPr>
-                <w:noProof/>
-                <w:webHidden/>
-              </w:rPr>
-              <w:fldChar w:fldCharType="end"/>
-            </w:r>
-          </w:hyperlink>
-        </w:p>
-        <w:p>
-          <w:pPr>
-            <w:pStyle w:val="ndice3"/>
-            <w:tabs>
-              <w:tab w:val="left" w:pos="880"/>
-              <w:tab w:val="right" w:leader="dot" w:pos="8494"/>
-            </w:tabs>
-            <w:rPr>
-              <w:noProof/>
-            </w:rPr>
-          </w:pPr>
-          <w:hyperlink w:anchor="_Toc154400540" w:history="1">
-            <w:r>
-              <w:rPr>
-                <w:rStyle w:val="Hiperligao"/>
-                <w:noProof/>
-              </w:rPr>
-              <w:t>c.</w:t>
-            </w:r>
-            <w:r>
-              <w:rPr>
-                <w:noProof/>
-              </w:rPr>
-              <w:tab/>
-            </w:r>
-            <w:r>
-              <w:rPr>
-                <w:rStyle w:val="Hiperligao"/>
-                <w:noProof/>
-              </w:rPr>
-              <w:t>Vendas</w:t>
-            </w:r>
-            <w:r>
-              <w:rPr>
-                <w:noProof/>
-                <w:webHidden/>
-              </w:rPr>
-              <w:tab/>
-            </w:r>
-            <w:r>
-              <w:rPr>
-                <w:noProof/>
-                <w:webHidden/>
-              </w:rPr>
-              <w:fldChar w:fldCharType="begin"/>
-            </w:r>
-            <w:r>
-              <w:rPr>
-                <w:noProof/>
-                <w:webHidden/>
-              </w:rPr>
-              <w:instrText xml:space="preserve"> PAGEREF _Toc154400540 \h </w:instrText>
-            </w:r>
-            <w:r>
-              <w:rPr>
-                <w:noProof/>
-                <w:webHidden/>
-              </w:rPr>
-            </w:r>
-            <w:r>
-              <w:rPr>
-                <w:noProof/>
-                <w:webHidden/>
-              </w:rPr>
-              <w:fldChar w:fldCharType="separate"/>
-            </w:r>
-            <w:r>
-              <w:rPr>
-                <w:noProof/>
-                <w:webHidden/>
-              </w:rPr>
-              <w:t>5</w:t>
-            </w:r>
-            <w:r>
-              <w:rPr>
-                <w:noProof/>
-                <w:webHidden/>
-              </w:rPr>
-              <w:fldChar w:fldCharType="end"/>
-            </w:r>
-          </w:hyperlink>
-        </w:p>
-        <w:p>
-          <w:pPr>
-            <w:pStyle w:val="ndice3"/>
-            <w:tabs>
-              <w:tab w:val="left" w:pos="880"/>
-              <w:tab w:val="right" w:leader="dot" w:pos="8494"/>
-            </w:tabs>
-            <w:rPr>
-              <w:noProof/>
-            </w:rPr>
-          </w:pPr>
-          <w:hyperlink w:anchor="_Toc154400541" w:history="1">
-            <w:r>
-              <w:rPr>
-                <w:rStyle w:val="Hiperligao"/>
-                <w:noProof/>
-              </w:rPr>
-              <w:t>d.</w:t>
-            </w:r>
-            <w:r>
-              <w:rPr>
-                <w:noProof/>
-              </w:rPr>
-              <w:tab/>
-            </w:r>
-            <w:r>
-              <w:rPr>
-                <w:rStyle w:val="Hiperligao"/>
-                <w:noProof/>
-              </w:rPr>
-              <w:t>Devoluções</w:t>
-            </w:r>
-            <w:r>
-              <w:rPr>
-                <w:noProof/>
-                <w:webHidden/>
-              </w:rPr>
-              <w:tab/>
-            </w:r>
-            <w:r>
-              <w:rPr>
-                <w:noProof/>
-                <w:webHidden/>
-              </w:rPr>
-              <w:fldChar w:fldCharType="begin"/>
-            </w:r>
-            <w:r>
-              <w:rPr>
-                <w:noProof/>
-                <w:webHidden/>
-              </w:rPr>
-              <w:instrText xml:space="preserve"> PAGEREF _Toc154400541 \h </w:instrText>
-            </w:r>
-            <w:r>
-              <w:rPr>
-                <w:noProof/>
-                <w:webHidden/>
-              </w:rPr>
-            </w:r>
-            <w:r>
-              <w:rPr>
-                <w:noProof/>
-                <w:webHidden/>
-              </w:rPr>
-              <w:fldChar w:fldCharType="separate"/>
-            </w:r>
-            <w:r>
-              <w:rPr>
-                <w:noProof/>
-                <w:webHidden/>
-              </w:rPr>
-              <w:t>5</w:t>
-            </w:r>
-            <w:r>
-              <w:rPr>
-                <w:noProof/>
-                <w:webHidden/>
-              </w:rPr>
-              <w:fldChar w:fldCharType="end"/>
-            </w:r>
-          </w:hyperlink>
-        </w:p>
-        <w:p>
-          <w:pPr>
-            <w:pStyle w:val="ndice2"/>
-            <w:tabs>
-              <w:tab w:val="left" w:pos="660"/>
-              <w:tab w:val="right" w:leader="dot" w:pos="8494"/>
-            </w:tabs>
-            <w:rPr>
-              <w:noProof/>
-              <w:kern w:val="2"/>
-              <w:lang w:eastAsia="pt-PT"/>
-              <w14:ligatures w14:val="standardContextual"/>
-            </w:rPr>
-          </w:pPr>
-          <w:hyperlink w:anchor="_Toc154400542" w:history="1">
-            <w:r>
-              <w:rPr>
-                <w:rStyle w:val="Hiperligao"/>
-                <w:noProof/>
-              </w:rPr>
-              <w:t>b.</w:t>
-            </w:r>
-            <w:r>
-              <w:rPr>
-                <w:noProof/>
-                <w:kern w:val="2"/>
-                <w:lang w:eastAsia="pt-PT"/>
-                <w14:ligatures w14:val="standardContextual"/>
-              </w:rPr>
-              <w:tab/>
-            </w:r>
-            <w:r>
-              <w:rPr>
-                <w:rStyle w:val="Hiperligao"/>
-                <w:noProof/>
-              </w:rPr>
-              <w:t>Importação dos dados fornecidos</w:t>
-            </w:r>
-            <w:r>
-              <w:rPr>
-                <w:noProof/>
-                <w:webHidden/>
-              </w:rPr>
-              <w:tab/>
-            </w:r>
-            <w:r>
-              <w:rPr>
-                <w:noProof/>
-                <w:webHidden/>
-              </w:rPr>
-              <w:fldChar w:fldCharType="begin"/>
-            </w:r>
-            <w:r>
-              <w:rPr>
-                <w:noProof/>
-                <w:webHidden/>
-              </w:rPr>
-              <w:instrText xml:space="preserve"> PAGEREF _Toc154400542 \h </w:instrText>
-            </w:r>
-            <w:r>
-              <w:rPr>
-                <w:noProof/>
-                <w:webHidden/>
-              </w:rPr>
-            </w:r>
-            <w:r>
-              <w:rPr>
-                <w:noProof/>
-                <w:webHidden/>
-              </w:rPr>
-              <w:fldChar w:fldCharType="separate"/>
-            </w:r>
-            <w:r>
-              <w:rPr>
-                <w:noProof/>
-                <w:webHidden/>
-              </w:rPr>
-              <w:t>5</w:t>
-            </w:r>
-            <w:r>
-              <w:rPr>
-                <w:noProof/>
-                <w:webHidden/>
-              </w:rPr>
-              <w:fldChar w:fldCharType="end"/>
-            </w:r>
-          </w:hyperlink>
-        </w:p>
-        <w:p>
-          <w:pPr>
-            <w:pStyle w:val="ndice2"/>
-            <w:tabs>
-              <w:tab w:val="left" w:pos="660"/>
-              <w:tab w:val="right" w:leader="dot" w:pos="8494"/>
-            </w:tabs>
-            <w:rPr>
-              <w:noProof/>
-              <w:kern w:val="2"/>
-              <w:lang w:eastAsia="pt-PT"/>
-              <w14:ligatures w14:val="standardContextual"/>
-            </w:rPr>
-          </w:pPr>
-          <w:hyperlink w:anchor="_Toc154400543" w:history="1">
-            <w:r>
-              <w:rPr>
-                <w:rStyle w:val="Hiperligao"/>
-                <w:noProof/>
-              </w:rPr>
-              <w:t>c.</w:t>
-            </w:r>
-            <w:r>
-              <w:rPr>
-                <w:noProof/>
-                <w:kern w:val="2"/>
-                <w:lang w:eastAsia="pt-PT"/>
-                <w14:ligatures w14:val="standardContextual"/>
-              </w:rPr>
-              <w:tab/>
-            </w:r>
-            <w:r>
-              <w:rPr>
-                <w:rStyle w:val="Hiperligao"/>
-                <w:noProof/>
-              </w:rPr>
-              <w:t>Integração do BaseX com o MongoDB</w:t>
-            </w:r>
-            <w:r>
-              <w:rPr>
-                <w:noProof/>
-                <w:webHidden/>
-              </w:rPr>
-              <w:tab/>
-            </w:r>
-            <w:r>
-              <w:rPr>
-                <w:noProof/>
-                <w:webHidden/>
-              </w:rPr>
-              <w:fldChar w:fldCharType="begin"/>
-            </w:r>
-            <w:r>
-              <w:rPr>
-                <w:noProof/>
-                <w:webHidden/>
-              </w:rPr>
-              <w:instrText xml:space="preserve"> PAGEREF _Toc154400543 \h </w:instrText>
+              <w:instrText xml:space="preserve"> PAGEREF _Toc155001953 \h </w:instrText>
             </w:r>
             <w:r>
               <w:rPr>
@@ -2016,7 +1424,7 @@
               <w14:ligatures w14:val="standardContextual"/>
             </w:rPr>
           </w:pPr>
-          <w:hyperlink w:anchor="_Toc154400544" w:history="1">
+          <w:hyperlink w:anchor="_Toc155001954" w:history="1">
             <w:r>
               <w:rPr>
                 <w:rStyle w:val="Hiperligao"/>
@@ -2038,7 +1446,7 @@
                 <w:rStyle w:val="Hiperligao"/>
                 <w:noProof/>
               </w:rPr>
-              <w:t>Organização do XML</w:t>
+              <w:t>Manual de Utilização</w:t>
             </w:r>
             <w:r>
               <w:rPr>
@@ -2059,7 +1467,7 @@
                 <w:noProof/>
                 <w:webHidden/>
               </w:rPr>
-              <w:instrText xml:space="preserve"> PAGEREF _Toc154400544 \h </w:instrText>
+              <w:instrText xml:space="preserve"> PAGEREF _Toc155001954 \h </w:instrText>
             </w:r>
             <w:r>
               <w:rPr>
@@ -2092,9 +1500,9 @@
         </w:p>
         <w:p>
           <w:pPr>
-            <w:pStyle w:val="ndice2"/>
+            <w:pStyle w:val="ndice1"/>
             <w:tabs>
-              <w:tab w:val="left" w:pos="660"/>
+              <w:tab w:val="left" w:pos="440"/>
               <w:tab w:val="right" w:leader="dot" w:pos="8494"/>
             </w:tabs>
             <w:rPr>
@@ -2104,13 +1512,13 @@
               <w14:ligatures w14:val="standardContextual"/>
             </w:rPr>
           </w:pPr>
-          <w:hyperlink w:anchor="_Toc154400545" w:history="1">
+          <w:hyperlink w:anchor="_Toc155001955" w:history="1">
             <w:r>
               <w:rPr>
                 <w:rStyle w:val="Hiperligao"/>
                 <w:noProof/>
               </w:rPr>
-              <w:t>a.</w:t>
+              <w:t>3.</w:t>
             </w:r>
             <w:r>
               <w:rPr>
@@ -2126,7 +1534,7 @@
                 <w:rStyle w:val="Hiperligao"/>
                 <w:noProof/>
               </w:rPr>
-              <w:t>Estrutura do XML</w:t>
+              <w:t>Funcionalidades Implementadas</w:t>
             </w:r>
             <w:r>
               <w:rPr>
@@ -2147,7 +1555,7 @@
                 <w:noProof/>
                 <w:webHidden/>
               </w:rPr>
-              <w:instrText xml:space="preserve"> PAGEREF _Toc154400545 \h </w:instrText>
+              <w:instrText xml:space="preserve"> PAGEREF _Toc155001955 \h </w:instrText>
             </w:r>
             <w:r>
               <w:rPr>
@@ -2167,7 +1575,7 @@
                 <w:noProof/>
                 <w:webHidden/>
               </w:rPr>
-              <w:t>6</w:t>
+              <w:t>9</w:t>
             </w:r>
             <w:r>
               <w:rPr>
@@ -2180,9 +1588,9 @@
         </w:p>
         <w:p>
           <w:pPr>
-            <w:pStyle w:val="ndice2"/>
+            <w:pStyle w:val="ndice3"/>
             <w:tabs>
-              <w:tab w:val="left" w:pos="660"/>
+              <w:tab w:val="left" w:pos="880"/>
               <w:tab w:val="right" w:leader="dot" w:pos="8494"/>
             </w:tabs>
             <w:rPr>
@@ -2192,13 +1600,14 @@
               <w14:ligatures w14:val="standardContextual"/>
             </w:rPr>
           </w:pPr>
-          <w:hyperlink w:anchor="_Toc154400546" w:history="1">
+          <w:hyperlink w:anchor="_Toc155001956" w:history="1">
             <w:r>
               <w:rPr>
                 <w:rStyle w:val="Hiperligao"/>
-                <w:noProof/>
-              </w:rPr>
-              <w:t>b.</w:t>
+                <w:rFonts w:ascii="Symbol" w:hAnsi="Symbol"/>
+                <w:noProof/>
+              </w:rPr>
+              <w:t></w:t>
             </w:r>
             <w:r>
               <w:rPr>
@@ -2214,7 +1623,7 @@
                 <w:rStyle w:val="Hiperligao"/>
                 <w:noProof/>
               </w:rPr>
-              <w:t>Regras do XML (XML Schema)</w:t>
+              <w:t>Middleware</w:t>
             </w:r>
             <w:r>
               <w:rPr>
@@ -2235,7 +1644,7 @@
                 <w:noProof/>
                 <w:webHidden/>
               </w:rPr>
-              <w:instrText xml:space="preserve"> PAGEREF _Toc154400546 \h </w:instrText>
+              <w:instrText xml:space="preserve"> PAGEREF _Toc155001956 \h </w:instrText>
             </w:r>
             <w:r>
               <w:rPr>
@@ -2255,7 +1664,450 @@
                 <w:noProof/>
                 <w:webHidden/>
               </w:rPr>
-              <w:t>6</w:t>
+              <w:t>9</w:t>
+            </w:r>
+            <w:r>
+              <w:rPr>
+                <w:noProof/>
+                <w:webHidden/>
+              </w:rPr>
+              <w:fldChar w:fldCharType="end"/>
+            </w:r>
+          </w:hyperlink>
+        </w:p>
+        <w:p>
+          <w:pPr>
+            <w:pStyle w:val="ndice3"/>
+            <w:tabs>
+              <w:tab w:val="left" w:pos="880"/>
+              <w:tab w:val="right" w:leader="dot" w:pos="8494"/>
+            </w:tabs>
+            <w:rPr>
+              <w:noProof/>
+              <w:kern w:val="2"/>
+              <w:lang w:eastAsia="pt-PT"/>
+              <w14:ligatures w14:val="standardContextual"/>
+            </w:rPr>
+          </w:pPr>
+          <w:hyperlink w:anchor="_Toc155001957" w:history="1">
+            <w:r>
+              <w:rPr>
+                <w:rStyle w:val="Hiperligao"/>
+                <w:rFonts w:ascii="Symbol" w:hAnsi="Symbol"/>
+                <w:noProof/>
+              </w:rPr>
+              <w:t></w:t>
+            </w:r>
+            <w:r>
+              <w:rPr>
+                <w:noProof/>
+                <w:kern w:val="2"/>
+                <w:lang w:eastAsia="pt-PT"/>
+                <w14:ligatures w14:val="standardContextual"/>
+              </w:rPr>
+              <w:tab/>
+            </w:r>
+            <w:r>
+              <w:rPr>
+                <w:rStyle w:val="Hiperligao"/>
+                <w:noProof/>
+              </w:rPr>
+              <w:t>Kernel</w:t>
+            </w:r>
+            <w:r>
+              <w:rPr>
+                <w:noProof/>
+                <w:webHidden/>
+              </w:rPr>
+              <w:tab/>
+            </w:r>
+            <w:r>
+              <w:rPr>
+                <w:noProof/>
+                <w:webHidden/>
+              </w:rPr>
+              <w:fldChar w:fldCharType="begin"/>
+            </w:r>
+            <w:r>
+              <w:rPr>
+                <w:noProof/>
+                <w:webHidden/>
+              </w:rPr>
+              <w:instrText xml:space="preserve"> PAGEREF _Toc155001957 \h </w:instrText>
+            </w:r>
+            <w:r>
+              <w:rPr>
+                <w:noProof/>
+                <w:webHidden/>
+              </w:rPr>
+            </w:r>
+            <w:r>
+              <w:rPr>
+                <w:noProof/>
+                <w:webHidden/>
+              </w:rPr>
+              <w:fldChar w:fldCharType="separate"/>
+            </w:r>
+            <w:r>
+              <w:rPr>
+                <w:noProof/>
+                <w:webHidden/>
+              </w:rPr>
+              <w:t>9</w:t>
+            </w:r>
+            <w:r>
+              <w:rPr>
+                <w:noProof/>
+                <w:webHidden/>
+              </w:rPr>
+              <w:fldChar w:fldCharType="end"/>
+            </w:r>
+          </w:hyperlink>
+        </w:p>
+        <w:p>
+          <w:pPr>
+            <w:pStyle w:val="ndice3"/>
+            <w:tabs>
+              <w:tab w:val="left" w:pos="880"/>
+              <w:tab w:val="right" w:leader="dot" w:pos="8494"/>
+            </w:tabs>
+            <w:rPr>
+              <w:noProof/>
+              <w:kern w:val="2"/>
+              <w:lang w:eastAsia="pt-PT"/>
+              <w14:ligatures w14:val="standardContextual"/>
+            </w:rPr>
+          </w:pPr>
+          <w:hyperlink w:anchor="_Toc155001958" w:history="1">
+            <w:r>
+              <w:rPr>
+                <w:rStyle w:val="Hiperligao"/>
+                <w:rFonts w:ascii="Symbol" w:hAnsi="Symbol"/>
+                <w:noProof/>
+              </w:rPr>
+              <w:t></w:t>
+            </w:r>
+            <w:r>
+              <w:rPr>
+                <w:noProof/>
+                <w:kern w:val="2"/>
+                <w:lang w:eastAsia="pt-PT"/>
+                <w14:ligatures w14:val="standardContextual"/>
+              </w:rPr>
+              <w:tab/>
+            </w:r>
+            <w:r>
+              <w:rPr>
+                <w:rStyle w:val="Hiperligao"/>
+                <w:noProof/>
+              </w:rPr>
+              <w:t>CPU</w:t>
+            </w:r>
+            <w:r>
+              <w:rPr>
+                <w:noProof/>
+                <w:webHidden/>
+              </w:rPr>
+              <w:tab/>
+            </w:r>
+            <w:r>
+              <w:rPr>
+                <w:noProof/>
+                <w:webHidden/>
+              </w:rPr>
+              <w:fldChar w:fldCharType="begin"/>
+            </w:r>
+            <w:r>
+              <w:rPr>
+                <w:noProof/>
+                <w:webHidden/>
+              </w:rPr>
+              <w:instrText xml:space="preserve"> PAGEREF _Toc155001958 \h </w:instrText>
+            </w:r>
+            <w:r>
+              <w:rPr>
+                <w:noProof/>
+                <w:webHidden/>
+              </w:rPr>
+            </w:r>
+            <w:r>
+              <w:rPr>
+                <w:noProof/>
+                <w:webHidden/>
+              </w:rPr>
+              <w:fldChar w:fldCharType="separate"/>
+            </w:r>
+            <w:r>
+              <w:rPr>
+                <w:noProof/>
+                <w:webHidden/>
+              </w:rPr>
+              <w:t>9</w:t>
+            </w:r>
+            <w:r>
+              <w:rPr>
+                <w:noProof/>
+                <w:webHidden/>
+              </w:rPr>
+              <w:fldChar w:fldCharType="end"/>
+            </w:r>
+          </w:hyperlink>
+        </w:p>
+        <w:p>
+          <w:pPr>
+            <w:pStyle w:val="ndice3"/>
+            <w:tabs>
+              <w:tab w:val="left" w:pos="880"/>
+              <w:tab w:val="right" w:leader="dot" w:pos="8494"/>
+            </w:tabs>
+            <w:rPr>
+              <w:noProof/>
+              <w:kern w:val="2"/>
+              <w:lang w:eastAsia="pt-PT"/>
+              <w14:ligatures w14:val="standardContextual"/>
+            </w:rPr>
+          </w:pPr>
+          <w:hyperlink w:anchor="_Toc155001959" w:history="1">
+            <w:r>
+              <w:rPr>
+                <w:rStyle w:val="Hiperligao"/>
+                <w:rFonts w:ascii="Symbol" w:hAnsi="Symbol"/>
+                <w:noProof/>
+              </w:rPr>
+              <w:t></w:t>
+            </w:r>
+            <w:r>
+              <w:rPr>
+                <w:noProof/>
+                <w:kern w:val="2"/>
+                <w:lang w:eastAsia="pt-PT"/>
+                <w14:ligatures w14:val="standardContextual"/>
+              </w:rPr>
+              <w:tab/>
+            </w:r>
+            <w:r>
+              <w:rPr>
+                <w:rStyle w:val="Hiperligao"/>
+                <w:noProof/>
+              </w:rPr>
+              <w:t>Memória (MEM)</w:t>
+            </w:r>
+            <w:r>
+              <w:rPr>
+                <w:noProof/>
+                <w:webHidden/>
+              </w:rPr>
+              <w:tab/>
+            </w:r>
+            <w:r>
+              <w:rPr>
+                <w:noProof/>
+                <w:webHidden/>
+              </w:rPr>
+              <w:fldChar w:fldCharType="begin"/>
+            </w:r>
+            <w:r>
+              <w:rPr>
+                <w:noProof/>
+                <w:webHidden/>
+              </w:rPr>
+              <w:instrText xml:space="preserve"> PAGEREF _Toc155001959 \h </w:instrText>
+            </w:r>
+            <w:r>
+              <w:rPr>
+                <w:noProof/>
+                <w:webHidden/>
+              </w:rPr>
+            </w:r>
+            <w:r>
+              <w:rPr>
+                <w:noProof/>
+                <w:webHidden/>
+              </w:rPr>
+              <w:fldChar w:fldCharType="separate"/>
+            </w:r>
+            <w:r>
+              <w:rPr>
+                <w:noProof/>
+                <w:webHidden/>
+              </w:rPr>
+              <w:t>9</w:t>
+            </w:r>
+            <w:r>
+              <w:rPr>
+                <w:noProof/>
+                <w:webHidden/>
+              </w:rPr>
+              <w:fldChar w:fldCharType="end"/>
+            </w:r>
+          </w:hyperlink>
+        </w:p>
+        <w:p>
+          <w:pPr>
+            <w:pStyle w:val="ndice1"/>
+            <w:tabs>
+              <w:tab w:val="left" w:pos="440"/>
+              <w:tab w:val="right" w:leader="dot" w:pos="8494"/>
+            </w:tabs>
+            <w:rPr>
+              <w:noProof/>
+              <w:kern w:val="2"/>
+              <w:lang w:eastAsia="pt-PT"/>
+              <w14:ligatures w14:val="standardContextual"/>
+            </w:rPr>
+          </w:pPr>
+          <w:hyperlink w:anchor="_Toc155001960" w:history="1">
+            <w:r>
+              <w:rPr>
+                <w:rStyle w:val="Hiperligao"/>
+                <w:noProof/>
+              </w:rPr>
+              <w:t>4.</w:t>
+            </w:r>
+            <w:r>
+              <w:rPr>
+                <w:noProof/>
+                <w:kern w:val="2"/>
+                <w:lang w:eastAsia="pt-PT"/>
+                <w14:ligatures w14:val="standardContextual"/>
+              </w:rPr>
+              <w:tab/>
+            </w:r>
+            <w:r>
+              <w:rPr>
+                <w:rStyle w:val="Hiperligao"/>
+                <w:noProof/>
+              </w:rPr>
+              <w:t>Mecanismos de Sincronização Utilizados</w:t>
+            </w:r>
+            <w:r>
+              <w:rPr>
+                <w:noProof/>
+                <w:webHidden/>
+              </w:rPr>
+              <w:tab/>
+            </w:r>
+            <w:r>
+              <w:rPr>
+                <w:noProof/>
+                <w:webHidden/>
+              </w:rPr>
+              <w:fldChar w:fldCharType="begin"/>
+            </w:r>
+            <w:r>
+              <w:rPr>
+                <w:noProof/>
+                <w:webHidden/>
+              </w:rPr>
+              <w:instrText xml:space="preserve"> PAGEREF _Toc155001960 \h </w:instrText>
+            </w:r>
+            <w:r>
+              <w:rPr>
+                <w:noProof/>
+                <w:webHidden/>
+              </w:rPr>
+            </w:r>
+            <w:r>
+              <w:rPr>
+                <w:noProof/>
+                <w:webHidden/>
+              </w:rPr>
+              <w:fldChar w:fldCharType="separate"/>
+            </w:r>
+            <w:r>
+              <w:rPr>
+                <w:noProof/>
+                <w:webHidden/>
+              </w:rPr>
+              <w:t>9</w:t>
+            </w:r>
+            <w:r>
+              <w:rPr>
+                <w:noProof/>
+                <w:webHidden/>
+              </w:rPr>
+              <w:fldChar w:fldCharType="end"/>
+            </w:r>
+          </w:hyperlink>
+        </w:p>
+        <w:p>
+          <w:pPr>
+            <w:pStyle w:val="ndice1"/>
+            <w:tabs>
+              <w:tab w:val="left" w:pos="440"/>
+              <w:tab w:val="right" w:leader="dot" w:pos="8494"/>
+            </w:tabs>
+            <w:rPr>
+              <w:noProof/>
+              <w:kern w:val="2"/>
+              <w:lang w:eastAsia="pt-PT"/>
+              <w14:ligatures w14:val="standardContextual"/>
+            </w:rPr>
+          </w:pPr>
+          <w:hyperlink w:anchor="_Toc155001961" w:history="1">
+            <w:r>
+              <w:rPr>
+                <w:rStyle w:val="Hiperligao"/>
+                <w:noProof/>
+              </w:rPr>
+              <w:t>5.</w:t>
+            </w:r>
+            <w:r>
+              <w:rPr>
+                <w:noProof/>
+                <w:kern w:val="2"/>
+                <w:lang w:eastAsia="pt-PT"/>
+                <w14:ligatures w14:val="standardContextual"/>
+              </w:rPr>
+              <w:tab/>
+            </w:r>
+            <w:r>
+              <w:rPr>
+                <w:rStyle w:val="Hiperligao"/>
+                <w:noProof/>
+              </w:rPr>
+              <w:t>Funcionalidades Não implementadas</w:t>
+            </w:r>
+            <w:r>
+              <w:rPr>
+                <w:noProof/>
+                <w:webHidden/>
+              </w:rPr>
+              <w:tab/>
+            </w:r>
+            <w:r>
+              <w:rPr>
+                <w:noProof/>
+                <w:webHidden/>
+              </w:rPr>
+              <w:fldChar w:fldCharType="begin"/>
+            </w:r>
+            <w:r>
+              <w:rPr>
+                <w:noProof/>
+                <w:webHidden/>
+              </w:rPr>
+              <w:instrText xml:space="preserve"> PAGEREF _Toc155001961 \h </w:instrText>
+            </w:r>
+            <w:r>
+              <w:rPr>
+                <w:noProof/>
+                <w:webHidden/>
+              </w:rPr>
+            </w:r>
+            <w:r>
+              <w:rPr>
+                <w:noProof/>
+                <w:webHidden/>
+              </w:rPr>
+              <w:fldChar w:fldCharType="separate"/>
+            </w:r>
+            <w:r>
+              <w:rPr>
+                <w:noProof/>
+                <w:webHidden/>
+              </w:rPr>
+              <w:t>9</w:t>
             </w:r>
             <w:r>
               <w:rPr>
@@ -2279,7 +2131,7 @@
               <w14:ligatures w14:val="standardContextual"/>
             </w:rPr>
           </w:pPr>
-          <w:hyperlink w:anchor="_Toc154400547" w:history="1">
+          <w:hyperlink w:anchor="_Toc155001962" w:history="1">
             <w:r>
               <w:rPr>
                 <w:rStyle w:val="Hiperligao"/>
@@ -2306,7 +2158,7 @@
                 <w:noProof/>
                 <w:webHidden/>
               </w:rPr>
-              <w:instrText xml:space="preserve"> PAGEREF _Toc154400547 \h </w:instrText>
+              <w:instrText xml:space="preserve"> PAGEREF _Toc155001962 \h </w:instrText>
             </w:r>
             <w:r>
               <w:rPr>
@@ -2326,7 +2178,7 @@
                 <w:noProof/>
                 <w:webHidden/>
               </w:rPr>
-              <w:t>7</w:t>
+              <w:t>10</w:t>
             </w:r>
             <w:r>
               <w:rPr>
@@ -2359,7 +2211,7 @@
       <w:pPr>
         <w:pStyle w:val="Ttulo1"/>
       </w:pPr>
-      <w:bookmarkStart w:id="0" w:name="_Toc154400533"/>
+      <w:bookmarkStart w:id="0" w:name="_Toc155001950"/>
       <w:r>
         <w:lastRenderedPageBreak/>
         <w:t>Índice de Figuras</w:t>
@@ -2383,7 +2235,7 @@
       <w:pPr>
         <w:pStyle w:val="Ttulo1"/>
       </w:pPr>
-      <w:bookmarkStart w:id="1" w:name="_Toc154400534"/>
+      <w:bookmarkStart w:id="1" w:name="_Toc155001951"/>
       <w:r>
         <w:lastRenderedPageBreak/>
         <w:t>Chave de Siglas</w:t>
@@ -2451,7 +2303,6 @@
                 <w:szCs w:val="26"/>
               </w:rPr>
             </w:pPr>
-            <w:proofErr w:type="spellStart"/>
             <w:r>
               <w:rPr>
                 <w:b w:val="0"/>
@@ -2459,37 +2310,7 @@
                 <w:sz w:val="26"/>
                 <w:szCs w:val="26"/>
               </w:rPr>
-              <w:t>Application</w:t>
-            </w:r>
-            <w:proofErr w:type="spellEnd"/>
-            <w:r>
-              <w:rPr>
-                <w:b w:val="0"/>
-                <w:bCs w:val="0"/>
-                <w:sz w:val="26"/>
-                <w:szCs w:val="26"/>
-              </w:rPr>
-              <w:t xml:space="preserve"> </w:t>
-            </w:r>
-            <w:proofErr w:type="spellStart"/>
-            <w:r>
-              <w:rPr>
-                <w:b w:val="0"/>
-                <w:bCs w:val="0"/>
-                <w:sz w:val="26"/>
-                <w:szCs w:val="26"/>
-              </w:rPr>
-              <w:t>Program</w:t>
-            </w:r>
-            <w:proofErr w:type="spellEnd"/>
-            <w:r>
-              <w:rPr>
-                <w:b w:val="0"/>
-                <w:bCs w:val="0"/>
-                <w:sz w:val="26"/>
-                <w:szCs w:val="26"/>
-              </w:rPr>
-              <w:t xml:space="preserve"> Interface</w:t>
+              <w:t>Application Program Interface</w:t>
             </w:r>
           </w:p>
         </w:tc>
@@ -2621,7 +2442,7 @@
       <w:pPr>
         <w:pStyle w:val="Ttulo1"/>
       </w:pPr>
-      <w:bookmarkStart w:id="2" w:name="_Toc154400535"/>
+      <w:bookmarkStart w:id="2" w:name="_Toc155001952"/>
       <w:r>
         <w:lastRenderedPageBreak/>
         <w:t>Introdução</w:t>
@@ -2683,10 +2504,12 @@
           <w:numId w:val="1"/>
         </w:numPr>
       </w:pPr>
+      <w:bookmarkStart w:id="3" w:name="_Toc155001953"/>
       <w:r>
         <w:lastRenderedPageBreak/>
         <w:t>Manual de compilação</w:t>
       </w:r>
+      <w:bookmarkEnd w:id="3"/>
     </w:p>
     <w:p/>
     <w:p>
@@ -2778,7 +2601,6 @@
         <w:t xml:space="preserve"> - Comando para a compilação do programa</w:t>
       </w:r>
     </w:p>
-    <w:p/>
     <w:p>
       <w:r>
         <w:t>Este comando os seguintes parâmetros:</w:t>
@@ -2798,30 +2620,14 @@
           <w:b/>
           <w:bCs/>
         </w:rPr>
-        <w:t>-</w:t>
-      </w:r>
-      <w:proofErr w:type="spellStart"/>
+        <w:t>-e</w:t>
+      </w:r>
       <w:r>
         <w:rPr>
           <w:b/>
           <w:bCs/>
         </w:rPr>
-        <w:t>e</w:t>
-      </w:r>
-      <w:r>
-        <w:rPr>
-          <w:b/>
-          <w:bCs/>
-        </w:rPr>
-        <w:t>ncoding</w:t>
-      </w:r>
-      <w:proofErr w:type="spellEnd"/>
-      <w:r>
-        <w:rPr>
-          <w:b/>
-          <w:bCs/>
-        </w:rPr>
-        <w:t xml:space="preserve"> </w:t>
+        <w:t xml:space="preserve">ncoding </w:t>
       </w:r>
       <w:r>
         <w:rPr>
@@ -2856,37 +2662,12 @@
         </w:rPr>
         <w:t>-</w:t>
       </w:r>
-      <w:proofErr w:type="spellStart"/>
       <w:r>
         <w:rPr>
           <w:b/>
           <w:bCs/>
         </w:rPr>
-        <w:t>cp</w:t>
-      </w:r>
-      <w:proofErr w:type="spellEnd"/>
-      <w:r>
-        <w:rPr>
-          <w:b/>
-          <w:bCs/>
-        </w:rPr>
-        <w:t xml:space="preserve"> .\</w:t>
-      </w:r>
-      <w:proofErr w:type="spellStart"/>
-      <w:r>
-        <w:rPr>
-          <w:b/>
-          <w:bCs/>
-        </w:rPr>
-        <w:t>lib</w:t>
-      </w:r>
-      <w:proofErr w:type="spellEnd"/>
-      <w:r>
-        <w:rPr>
-          <w:b/>
-          <w:bCs/>
-        </w:rPr>
-        <w:t>\jfreechart-1.5.4.jar</w:t>
+        <w:t>cp .\lib\jfreechart-1.5.4.jar</w:t>
       </w:r>
       <w:r>
         <w:t xml:space="preserve"> -</w:t>
@@ -2909,7 +2690,6 @@
       <w:r>
         <w:t xml:space="preserve"> </w:t>
       </w:r>
-      <w:proofErr w:type="spellStart"/>
       <w:r>
         <w:rPr>
           <w:i/>
@@ -2917,7 +2697,6 @@
         </w:rPr>
         <w:t>JFreeChart</w:t>
       </w:r>
-      <w:proofErr w:type="spellEnd"/>
       <w:r>
         <w:rPr>
           <w:rStyle w:val="Refdenotaderodap"/>
@@ -2942,23 +2721,7 @@
           <w:b/>
           <w:bCs/>
         </w:rPr>
-        <w:t>-</w:t>
-      </w:r>
-      <w:proofErr w:type="gramStart"/>
-      <w:r>
-        <w:rPr>
-          <w:b/>
-          <w:bCs/>
-        </w:rPr>
-        <w:t>d .</w:t>
-      </w:r>
-      <w:proofErr w:type="gramEnd"/>
-      <w:r>
-        <w:rPr>
-          <w:b/>
-          <w:bCs/>
-        </w:rPr>
-        <w:t>\bin</w:t>
+        <w:t>-d .\bin</w:t>
       </w:r>
       <w:r>
         <w:t xml:space="preserve"> -</w:t>
@@ -3009,60 +2772,22 @@
           <w:b/>
           <w:bCs/>
         </w:rPr>
-        <w:t>-</w:t>
-      </w:r>
-      <w:proofErr w:type="spellStart"/>
-      <w:proofErr w:type="gramStart"/>
-      <w:r>
-        <w:rPr>
-          <w:b/>
-          <w:bCs/>
-        </w:rPr>
-        <w:t>sourcepath</w:t>
-      </w:r>
-      <w:proofErr w:type="spellEnd"/>
-      <w:r>
-        <w:rPr>
-          <w:b/>
-          <w:bCs/>
-        </w:rPr>
-        <w:t xml:space="preserve"> .</w:t>
-      </w:r>
-      <w:proofErr w:type="gramEnd"/>
-      <w:r>
-        <w:rPr>
-          <w:b/>
-          <w:bCs/>
-        </w:rPr>
-        <w:t>\</w:t>
-      </w:r>
-      <w:proofErr w:type="spellStart"/>
-      <w:r>
-        <w:rPr>
-          <w:b/>
-          <w:bCs/>
-        </w:rPr>
-        <w:t>src</w:t>
-      </w:r>
-      <w:proofErr w:type="spellEnd"/>
-      <w:r>
-        <w:rPr>
-          <w:b/>
-          <w:bCs/>
-        </w:rPr>
-        <w:t xml:space="preserve"> -</w:t>
+        <w:t>-sourcepath .\src -</w:t>
       </w:r>
       <w:r>
         <w:t xml:space="preserve"> Especifica onde procurar os </w:t>
       </w:r>
       <w:r>
-        <w:t xml:space="preserve">ficheiros com o código do programa, </w:t>
-      </w:r>
-      <w:r>
-        <w:t xml:space="preserve"> </w:t>
-      </w:r>
-      <w:r>
-        <w:t>que será na pasta</w:t>
+        <w:t xml:space="preserve">ficheiros com o código do </w:t>
+      </w:r>
+      <w:r>
+        <w:t xml:space="preserve">programa, </w:t>
+      </w:r>
+      <w:r>
+        <w:t>que</w:t>
+      </w:r>
+      <w:r>
+        <w:t xml:space="preserve"> será na pasta</w:t>
       </w:r>
       <w:r>
         <w:t xml:space="preserve"> </w:t>
@@ -3072,17 +2797,8 @@
           <w:i/>
           <w:iCs/>
         </w:rPr>
-        <w:t>\</w:t>
-      </w:r>
-      <w:proofErr w:type="spellStart"/>
-      <w:r>
-        <w:rPr>
-          <w:i/>
-          <w:iCs/>
-        </w:rPr>
-        <w:t>src</w:t>
-      </w:r>
-      <w:proofErr w:type="spellEnd"/>
+        <w:t>\src</w:t>
+      </w:r>
       <w:r>
         <w:t>.</w:t>
       </w:r>
@@ -3101,23 +2817,7 @@
           <w:b/>
           <w:bCs/>
         </w:rPr>
-        <w:t>.\</w:t>
-      </w:r>
-      <w:proofErr w:type="spellStart"/>
-      <w:r>
-        <w:rPr>
-          <w:b/>
-          <w:bCs/>
-        </w:rPr>
-        <w:t>src</w:t>
-      </w:r>
-      <w:proofErr w:type="spellEnd"/>
-      <w:r>
-        <w:rPr>
-          <w:b/>
-          <w:bCs/>
-        </w:rPr>
-        <w:t>\*.java -</w:t>
+        <w:t>.\src\*.java -</w:t>
       </w:r>
       <w:r>
         <w:t xml:space="preserve"> Lista </w:t>
@@ -3146,17 +2846,8 @@
           <w:i/>
           <w:iCs/>
         </w:rPr>
-        <w:t>\</w:t>
-      </w:r>
-      <w:proofErr w:type="spellStart"/>
-      <w:r>
-        <w:rPr>
-          <w:i/>
-          <w:iCs/>
-        </w:rPr>
-        <w:t>src</w:t>
-      </w:r>
-      <w:proofErr w:type="spellEnd"/>
+        <w:t>\src</w:t>
+      </w:r>
     </w:p>
     <w:p>
       <w:pPr>
@@ -3164,15 +2855,7 @@
         <w:jc w:val="both"/>
       </w:pPr>
       <w:r>
-        <w:t xml:space="preserve">Quando todos os ficheiros são compilados, o terminal irá mostrar umas notas que dizem que alguns ficheiros usam versões desatualizadas de algumas </w:t>
-      </w:r>
-      <w:proofErr w:type="spellStart"/>
-      <w:r>
-        <w:t>API’s</w:t>
-      </w:r>
-      <w:proofErr w:type="spellEnd"/>
-      <w:r>
-        <w:t>, mas é normal aparecer essas mensagens, pois o programa foi propositadamente construído em cima dessas versões.</w:t>
+        <w:t>Quando todos os ficheiros são compilados, o terminal irá mostrar umas notas que dizem que alguns ficheiros usam versões desatualizadas de algumas API’s, mas é normal aparecer essas mensagens, pois o programa foi propositadamente construído em cima dessas versões.</w:t>
       </w:r>
     </w:p>
     <w:p>
@@ -3257,7 +2940,6 @@
         <w:t xml:space="preserve"> - Comando para a execução do programa</w:t>
       </w:r>
     </w:p>
-    <w:p/>
     <w:p>
       <w:r>
         <w:t>Este comando os seguintes parâmetros:</w:t>
@@ -3277,49 +2959,8 @@
           <w:b/>
           <w:bCs/>
         </w:rPr>
-        <w:t>-</w:t>
-      </w:r>
-      <w:proofErr w:type="spellStart"/>
-      <w:r>
-        <w:rPr>
-          <w:b/>
-          <w:bCs/>
-        </w:rPr>
-        <w:t>cp</w:t>
-      </w:r>
-      <w:proofErr w:type="spellEnd"/>
-      <w:r>
-        <w:rPr>
-          <w:b/>
-          <w:bCs/>
-        </w:rPr>
-        <w:t xml:space="preserve"> .\</w:t>
-      </w:r>
-      <w:proofErr w:type="spellStart"/>
-      <w:r>
-        <w:rPr>
-          <w:b/>
-          <w:bCs/>
-        </w:rPr>
-        <w:t>lib</w:t>
-      </w:r>
-      <w:proofErr w:type="spellEnd"/>
-      <w:r>
-        <w:rPr>
-          <w:b/>
-          <w:bCs/>
-        </w:rPr>
-        <w:t>\jfreechart-1.5.4.jar</w:t>
-      </w:r>
-      <w:proofErr w:type="gramStart"/>
-      <w:r>
-        <w:rPr>
-          <w:b/>
-          <w:bCs/>
-        </w:rPr>
-        <w:t>;.\bin\</w:t>
-      </w:r>
-      <w:proofErr w:type="gramEnd"/>
+        <w:t>-cp .\lib\jfreechart-1.5.4.jar;.\bin\</w:t>
+      </w:r>
       <w:r>
         <w:rPr>
           <w:b/>
@@ -3345,27 +2986,21 @@
       <w:r>
         <w:t xml:space="preserve">incluído </w:t>
       </w:r>
-      <w:proofErr w:type="gramStart"/>
       <w:r>
         <w:t xml:space="preserve">o </w:t>
       </w:r>
       <w:r>
+        <w:t>ficheiro</w:t>
+      </w:r>
+      <w:r>
+        <w:t xml:space="preserve"> JAR d</w:t>
+      </w:r>
+      <w:r>
+        <w:t>a biblioteca</w:t>
+      </w:r>
+      <w:r>
         <w:t xml:space="preserve"> </w:t>
       </w:r>
-      <w:r>
-        <w:t>ficheiro</w:t>
-      </w:r>
-      <w:proofErr w:type="gramEnd"/>
-      <w:r>
-        <w:t xml:space="preserve"> JAR d</w:t>
-      </w:r>
-      <w:r>
-        <w:t>a biblioteca</w:t>
-      </w:r>
-      <w:r>
-        <w:t xml:space="preserve"> </w:t>
-      </w:r>
-      <w:proofErr w:type="spellStart"/>
       <w:r>
         <w:rPr>
           <w:i/>
@@ -3373,7 +3008,6 @@
         </w:rPr>
         <w:t>JFreeChart</w:t>
       </w:r>
-      <w:proofErr w:type="spellEnd"/>
       <w:r>
         <w:t xml:space="preserve"> e </w:t>
       </w:r>
@@ -3398,39 +3032,14 @@
           <w:b/>
           <w:bCs/>
         </w:rPr>
-        <w:t>.\</w:t>
-      </w:r>
-      <w:proofErr w:type="spellStart"/>
+        <w:t>.\src\</w:t>
+      </w:r>
       <w:r>
         <w:rPr>
           <w:b/>
           <w:bCs/>
         </w:rPr>
-        <w:t>src</w:t>
-      </w:r>
-      <w:proofErr w:type="spellEnd"/>
-      <w:r>
-        <w:rPr>
-          <w:b/>
-          <w:bCs/>
-        </w:rPr>
-        <w:t>\</w:t>
-      </w:r>
-      <w:proofErr w:type="spellStart"/>
-      <w:r>
-        <w:rPr>
-          <w:b/>
-          <w:bCs/>
-        </w:rPr>
-        <w:t>application</w:t>
-      </w:r>
-      <w:proofErr w:type="spellEnd"/>
-      <w:r>
-        <w:rPr>
-          <w:b/>
-          <w:bCs/>
-        </w:rPr>
-        <w:t>\App.java</w:t>
+        <w:t>application\App.java</w:t>
       </w:r>
       <w:r>
         <w:rPr>
@@ -3468,39 +3077,14 @@
           <w:b/>
           <w:bCs/>
         </w:rPr>
-        <w:t>\</w:t>
-      </w:r>
-      <w:proofErr w:type="spellStart"/>
+        <w:t>\src</w:t>
+      </w:r>
       <w:r>
         <w:rPr>
           <w:b/>
           <w:bCs/>
         </w:rPr>
-        <w:t>src</w:t>
-      </w:r>
-      <w:proofErr w:type="spellEnd"/>
-      <w:r>
-        <w:rPr>
-          <w:b/>
-          <w:bCs/>
-        </w:rPr>
-        <w:t>\</w:t>
-      </w:r>
-      <w:proofErr w:type="spellStart"/>
-      <w:r>
-        <w:rPr>
-          <w:b/>
-          <w:bCs/>
-        </w:rPr>
-        <w:t>application</w:t>
-      </w:r>
-      <w:proofErr w:type="spellEnd"/>
-      <w:r>
-        <w:rPr>
-          <w:b/>
-          <w:bCs/>
-        </w:rPr>
-        <w:t>\App.java</w:t>
+        <w:t>\application\App.java</w:t>
       </w:r>
     </w:p>
     <w:p>
@@ -3514,10 +3098,12 @@
       <w:r>
         <w:br w:type="page"/>
       </w:r>
+      <w:bookmarkStart w:id="4" w:name="_Toc155001954"/>
       <w:r>
         <w:lastRenderedPageBreak/>
         <w:t>Manual de Utilização</w:t>
       </w:r>
+      <w:bookmarkEnd w:id="4"/>
     </w:p>
     <w:p>
       <w:pPr>
@@ -3594,17 +3180,8 @@
           <w:i/>
           <w:iCs/>
         </w:rPr>
-        <w:t>.</w:t>
-      </w:r>
-      <w:proofErr w:type="spellStart"/>
-      <w:r>
-        <w:rPr>
-          <w:i/>
-          <w:iCs/>
-        </w:rPr>
-        <w:t>txt</w:t>
-      </w:r>
-      <w:proofErr w:type="spellEnd"/>
+        <w:t>.txt</w:t>
+      </w:r>
       <w:r>
         <w:t>,</w:t>
       </w:r>
@@ -4288,7 +3865,331 @@
         <w:t xml:space="preserve"> - Gráfico de barras das tarefas</w:t>
       </w:r>
     </w:p>
-    <w:p/>
+    <w:p>
+      <w:pPr>
+        <w:ind w:firstLine="360"/>
+        <w:jc w:val="both"/>
+      </w:pPr>
+      <w:r>
+        <w:lastRenderedPageBreak/>
+        <w:t xml:space="preserve">Caso se queira </w:t>
+      </w:r>
+      <w:r>
+        <w:t>saber o que</w:t>
+      </w:r>
+      <w:r>
+        <w:t xml:space="preserve"> </w:t>
+      </w:r>
+      <w:r>
+        <w:t>aconteceu</w:t>
+      </w:r>
+      <w:r>
+        <w:t xml:space="preserve"> durante </w:t>
+      </w:r>
+      <w:r>
+        <w:t xml:space="preserve">a </w:t>
+      </w:r>
+      <w:r>
+        <w:t>execução</w:t>
+      </w:r>
+      <w:r>
+        <w:t xml:space="preserve"> do programa, com ele já encerrado</w:t>
+      </w:r>
+      <w:r>
+        <w:t>, basta ir à</w:t>
+      </w:r>
+      <w:r>
+        <w:t xml:space="preserve"> pasta </w:t>
+      </w:r>
+      <w:r>
+        <w:t>“</w:t>
+      </w:r>
+      <w:r>
+        <w:rPr>
+          <w:i/>
+          <w:iCs/>
+        </w:rPr>
+        <w:t>.\Files</w:t>
+      </w:r>
+      <w:r>
+        <w:t>”</w:t>
+      </w:r>
+      <w:r>
+        <w:t>, lá</w:t>
+      </w:r>
+      <w:r>
+        <w:t xml:space="preserve"> contém </w:t>
+      </w:r>
+      <w:r>
+        <w:t>dois</w:t>
+      </w:r>
+      <w:r>
+        <w:t xml:space="preserve"> ficheiros</w:t>
+      </w:r>
+      <w:r>
+        <w:t xml:space="preserve"> </w:t>
+      </w:r>
+      <w:r>
+        <w:rPr>
+          <w:i/>
+          <w:iCs/>
+        </w:rPr>
+        <w:t>“</w:t>
+      </w:r>
+      <w:r>
+        <w:rPr>
+          <w:i/>
+          <w:iCs/>
+        </w:rPr>
+        <w:t>.</w:t>
+      </w:r>
+      <w:proofErr w:type="spellStart"/>
+      <w:r>
+        <w:rPr>
+          <w:i/>
+          <w:iCs/>
+        </w:rPr>
+        <w:t>txt</w:t>
+      </w:r>
+      <w:proofErr w:type="spellEnd"/>
+      <w:r>
+        <w:rPr>
+          <w:i/>
+          <w:iCs/>
+        </w:rPr>
+        <w:t>”</w:t>
+      </w:r>
+      <w:r>
+        <w:t xml:space="preserve"> </w:t>
+      </w:r>
+      <w:r>
+        <w:t>que registam os eventos entre a</w:t>
+      </w:r>
+      <w:r>
+        <w:t xml:space="preserve"> </w:t>
+      </w:r>
+      <w:r>
+        <w:t xml:space="preserve">Terra e o </w:t>
+      </w:r>
+      <w:r>
+        <w:t>satélite. O</w:t>
+      </w:r>
+      <w:r>
+        <w:t xml:space="preserve"> </w:t>
+      </w:r>
+      <w:r>
+        <w:t>ficheiro</w:t>
+      </w:r>
+      <w:r>
+        <w:t xml:space="preserve"> da Terra </w:t>
+      </w:r>
+      <w:r>
+        <w:t>contém</w:t>
+      </w:r>
+      <w:r>
+        <w:t xml:space="preserve"> as tarefas que foram agendadas</w:t>
+      </w:r>
+      <w:r>
+        <w:t>,</w:t>
+      </w:r>
+      <w:r>
+        <w:t xml:space="preserve"> e as mensagens </w:t>
+      </w:r>
+      <w:r>
+        <w:t xml:space="preserve">que </w:t>
+      </w:r>
+      <w:r>
+        <w:t>foram recebidas do satélite</w:t>
+      </w:r>
+      <w:r>
+        <w:t xml:space="preserve">, </w:t>
+      </w:r>
+      <w:r>
+        <w:t>enquanto</w:t>
+      </w:r>
+      <w:r>
+        <w:t xml:space="preserve"> </w:t>
+      </w:r>
+      <w:r>
+        <w:t>o</w:t>
+      </w:r>
+      <w:r>
+        <w:t xml:space="preserve"> satélite </w:t>
+      </w:r>
+      <w:r>
+        <w:t>t</w:t>
+      </w:r>
+      <w:r>
+        <w:t xml:space="preserve">em as </w:t>
+      </w:r>
+      <w:r>
+        <w:t>tarefas</w:t>
+      </w:r>
+      <w:r>
+        <w:t xml:space="preserve"> que </w:t>
+      </w:r>
+      <w:r>
+        <w:t>lhe foram</w:t>
+      </w:r>
+      <w:r>
+        <w:t xml:space="preserve"> </w:t>
+      </w:r>
+      <w:r>
+        <w:t>enviadas</w:t>
+      </w:r>
+      <w:r>
+        <w:t xml:space="preserve"> e as </w:t>
+      </w:r>
+      <w:r>
+        <w:t>respostas que ele deu às mesmas, contém</w:t>
+      </w:r>
+      <w:r>
+        <w:t xml:space="preserve"> também a data</w:t>
+      </w:r>
+      <w:r>
+        <w:t xml:space="preserve"> e hora que ele ligou e encerrou.</w:t>
+      </w:r>
+    </w:p>
+    <w:p>
+      <w:pPr>
+        <w:keepNext/>
+        <w:ind w:firstLine="360"/>
+        <w:jc w:val="center"/>
+      </w:pPr>
+      <w:r>
+        <w:drawing>
+          <wp:inline distT="0" distB="0" distL="0" distR="0" wp14:anchorId="52687C54" wp14:editId="41AACD58">
+            <wp:extent cx="3742523" cy="2083241"/>
+            <wp:effectExtent l="0" t="0" r="0" b="0"/>
+            <wp:docPr id="2024306820" name="Imagem 1" descr="Uma imagem com texto, captura de ecrã, Tipo de letra, número"/>
+            <wp:cNvGraphicFramePr>
+              <a:graphicFrameLocks xmlns:a="http://schemas.openxmlformats.org/drawingml/2006/main" noChangeAspect="1"/>
+            </wp:cNvGraphicFramePr>
+            <a:graphic xmlns:a="http://schemas.openxmlformats.org/drawingml/2006/main">
+              <a:graphicData uri="http://schemas.openxmlformats.org/drawingml/2006/picture">
+                <pic:pic xmlns:pic="http://schemas.openxmlformats.org/drawingml/2006/picture">
+                  <pic:nvPicPr>
+                    <pic:cNvPr id="2024306820" name="Imagem 1" descr="Uma imagem com texto, captura de ecrã, Tipo de letra, número"/>
+                    <pic:cNvPicPr/>
+                  </pic:nvPicPr>
+                  <pic:blipFill>
+                    <a:blip r:embed="rId17"/>
+                    <a:stretch>
+                      <a:fillRect/>
+                    </a:stretch>
+                  </pic:blipFill>
+                  <pic:spPr>
+                    <a:xfrm>
+                      <a:off x="0" y="0"/>
+                      <a:ext cx="3757554" cy="2091608"/>
+                    </a:xfrm>
+                    <a:prstGeom prst="rect">
+                      <a:avLst/>
+                    </a:prstGeom>
+                  </pic:spPr>
+                </pic:pic>
+              </a:graphicData>
+            </a:graphic>
+          </wp:inline>
+        </w:drawing>
+      </w:r>
+    </w:p>
+    <w:p>
+      <w:pPr>
+        <w:pStyle w:val="Legenda"/>
+        <w:jc w:val="center"/>
+      </w:pPr>
+      <w:r>
+        <w:t xml:space="preserve">Figura </w:t>
+      </w:r>
+      <w:fldSimple w:instr=" SEQ Figura \* ARABIC ">
+        <w:r>
+          <w:rPr>
+            <w:noProof/>
+          </w:rPr>
+          <w:t>8</w:t>
+        </w:r>
+      </w:fldSimple>
+      <w:r>
+        <w:t xml:space="preserve"> - Ficheiro com os registos da terra</w:t>
+      </w:r>
+    </w:p>
+    <w:p>
+      <w:pPr>
+        <w:keepNext/>
+        <w:ind w:firstLine="360"/>
+        <w:jc w:val="center"/>
+      </w:pPr>
+      <w:r>
+        <w:rPr>
+          <w:noProof/>
+        </w:rPr>
+        <w:drawing>
+          <wp:inline distT="0" distB="0" distL="0" distR="0" wp14:anchorId="1BDC1184" wp14:editId="6498AE1F">
+            <wp:extent cx="3324225" cy="2571750"/>
+            <wp:effectExtent l="0" t="0" r="9525" b="0"/>
+            <wp:docPr id="2076762011" name="Imagem 1" descr="Uma imagem com texto, captura de ecrã, Tipo de letra, número&#10;&#10;Descrição gerada automaticamente"/>
+            <wp:cNvGraphicFramePr>
+              <a:graphicFrameLocks xmlns:a="http://schemas.openxmlformats.org/drawingml/2006/main" noChangeAspect="1"/>
+            </wp:cNvGraphicFramePr>
+            <a:graphic xmlns:a="http://schemas.openxmlformats.org/drawingml/2006/main">
+              <a:graphicData uri="http://schemas.openxmlformats.org/drawingml/2006/picture">
+                <pic:pic xmlns:pic="http://schemas.openxmlformats.org/drawingml/2006/picture">
+                  <pic:nvPicPr>
+                    <pic:cNvPr id="2076762011" name="Imagem 1" descr="Uma imagem com texto, captura de ecrã, Tipo de letra, número&#10;&#10;Descrição gerada automaticamente"/>
+                    <pic:cNvPicPr/>
+                  </pic:nvPicPr>
+                  <pic:blipFill>
+                    <a:blip r:embed="rId18"/>
+                    <a:stretch>
+                      <a:fillRect/>
+                    </a:stretch>
+                  </pic:blipFill>
+                  <pic:spPr>
+                    <a:xfrm>
+                      <a:off x="0" y="0"/>
+                      <a:ext cx="3324225" cy="2571750"/>
+                    </a:xfrm>
+                    <a:prstGeom prst="rect">
+                      <a:avLst/>
+                    </a:prstGeom>
+                  </pic:spPr>
+                </pic:pic>
+              </a:graphicData>
+            </a:graphic>
+          </wp:inline>
+        </w:drawing>
+      </w:r>
+    </w:p>
+    <w:p>
+      <w:pPr>
+        <w:pStyle w:val="Legenda"/>
+        <w:jc w:val="center"/>
+      </w:pPr>
+      <w:r>
+        <w:t xml:space="preserve">Figura </w:t>
+      </w:r>
+      <w:fldSimple w:instr=" SEQ Figura \* ARABIC ">
+        <w:r>
+          <w:rPr>
+            <w:noProof/>
+          </w:rPr>
+          <w:t>9</w:t>
+        </w:r>
+      </w:fldSimple>
+      <w:r>
+        <w:t xml:space="preserve"> - Ficheiro com os registos do satélite</w:t>
+      </w:r>
+    </w:p>
+    <w:p>
+      <w:pPr>
+        <w:ind w:firstLine="360"/>
+        <w:jc w:val="both"/>
+      </w:pPr>
+      <w:r>
+        <w:br w:type="page"/>
+      </w:r>
+    </w:p>
     <w:p>
       <w:pPr>
         <w:pStyle w:val="Ttulo1"/>
@@ -4297,9 +4198,12 @@
           <w:numId w:val="1"/>
         </w:numPr>
       </w:pPr>
-      <w:r>
+      <w:bookmarkStart w:id="5" w:name="_Toc155001955"/>
+      <w:r>
+        <w:lastRenderedPageBreak/>
         <w:t>Funcionalidades Implementadas</w:t>
       </w:r>
+      <w:bookmarkEnd w:id="5"/>
     </w:p>
     <w:p>
       <w:pPr>
@@ -4309,11 +4213,11 @@
           <w:numId w:val="7"/>
         </w:numPr>
       </w:pPr>
-      <w:proofErr w:type="spellStart"/>
+      <w:bookmarkStart w:id="6" w:name="_Toc155001956"/>
       <w:r>
         <w:t>Middleware</w:t>
       </w:r>
-      <w:proofErr w:type="spellEnd"/>
+      <w:bookmarkEnd w:id="6"/>
     </w:p>
     <w:p>
       <w:pPr>
@@ -4323,11 +4227,11 @@
           <w:numId w:val="7"/>
         </w:numPr>
       </w:pPr>
-      <w:proofErr w:type="spellStart"/>
+      <w:bookmarkStart w:id="7" w:name="_Toc155001957"/>
       <w:r>
         <w:t>Kernel</w:t>
       </w:r>
-      <w:proofErr w:type="spellEnd"/>
+      <w:bookmarkEnd w:id="7"/>
     </w:p>
     <w:p>
       <w:pPr>
@@ -4337,9 +4241,11 @@
           <w:numId w:val="7"/>
         </w:numPr>
       </w:pPr>
+      <w:bookmarkStart w:id="8" w:name="_Toc155001958"/>
       <w:r>
         <w:t>CPU</w:t>
       </w:r>
+      <w:bookmarkEnd w:id="8"/>
     </w:p>
     <w:p>
       <w:pPr>
@@ -4349,9 +4255,11 @@
           <w:numId w:val="7"/>
         </w:numPr>
       </w:pPr>
+      <w:bookmarkStart w:id="9" w:name="_Toc155001959"/>
       <w:r>
         <w:t>Memória (MEM)</w:t>
       </w:r>
+      <w:bookmarkEnd w:id="9"/>
     </w:p>
     <w:p>
       <w:pPr>
@@ -4361,9 +4269,11 @@
           <w:numId w:val="1"/>
         </w:numPr>
       </w:pPr>
+      <w:bookmarkStart w:id="10" w:name="_Toc155001960"/>
       <w:r>
         <w:t>Mecanismos de Sincronização Utilizados</w:t>
       </w:r>
+      <w:bookmarkEnd w:id="10"/>
     </w:p>
     <w:p>
       <w:pPr>
@@ -4373,9 +4283,11 @@
           <w:numId w:val="1"/>
         </w:numPr>
       </w:pPr>
+      <w:bookmarkStart w:id="11" w:name="_Toc155001961"/>
       <w:r>
         <w:t>Funcionalidades Não implementadas</w:t>
       </w:r>
+      <w:bookmarkEnd w:id="11"/>
       <w:r>
         <w:br w:type="page"/>
       </w:r>
@@ -4384,12 +4296,12 @@
       <w:pPr>
         <w:pStyle w:val="Ttulo1"/>
       </w:pPr>
-      <w:bookmarkStart w:id="3" w:name="_Toc154400547"/>
+      <w:bookmarkStart w:id="12" w:name="_Toc155001962"/>
       <w:r>
         <w:lastRenderedPageBreak/>
         <w:t>Conclusão</w:t>
       </w:r>
-      <w:bookmarkEnd w:id="3"/>
+      <w:bookmarkEnd w:id="12"/>
     </w:p>
     <w:p>
       <w:pPr>
@@ -4427,9 +4339,9 @@
       </w:r>
     </w:p>
     <w:sectPr>
-      <w:headerReference w:type="default" r:id="rId17"/>
-      <w:footerReference w:type="default" r:id="rId18"/>
-      <w:footerReference w:type="first" r:id="rId19"/>
+      <w:headerReference w:type="default" r:id="rId19"/>
+      <w:footerReference w:type="default" r:id="rId20"/>
+      <w:footerReference w:type="first" r:id="rId21"/>
       <w:pgSz w:w="11906" w:h="16838"/>
       <w:pgMar w:top="1417" w:right="1701" w:bottom="1417" w:left="1701" w:header="708" w:footer="708" w:gutter="0"/>
       <w:pgNumType w:start="0"/>

</xml_diff>

<commit_message>
Resolução de erro ao desligar
</commit_message>
<xml_diff>
--- a/Relatorio/Relatorio_SO_TP_EN.docx
+++ b/Relatorio/Relatorio_SO_TP_EN.docx
@@ -4111,7 +4111,13 @@
         </w:r>
       </w:fldSimple>
       <w:r>
-        <w:t xml:space="preserve"> - Ficheiro com os registos da terra</w:t>
+        <w:t xml:space="preserve"> </w:t>
+      </w:r>
+      <w:r>
+        <w:t>–</w:t>
+      </w:r>
+      <w:r>
+        <w:t xml:space="preserve"> Ficheiro com os registos da terra</w:t>
       </w:r>
     </w:p>
     <w:p>
@@ -4178,14 +4184,30 @@
         </w:r>
       </w:fldSimple>
       <w:r>
-        <w:t xml:space="preserve"> - Ficheiro com os registos do satélite</w:t>
+        <w:t xml:space="preserve"> </w:t>
+      </w:r>
+      <w:r>
+        <w:t>–</w:t>
+      </w:r>
+      <w:r>
+        <w:t xml:space="preserve"> Ficheiro com os registos do satélite</w:t>
       </w:r>
     </w:p>
     <w:p>
       <w:pPr>
         <w:ind w:firstLine="360"/>
-        <w:jc w:val="both"/>
-      </w:pPr>
+      </w:pPr>
+      <w:r>
+        <w:t xml:space="preserve">Se calhar é melhor que quando encerramos as </w:t>
+      </w:r>
+      <w:proofErr w:type="spellStart"/>
+      <w:r>
+        <w:t>threads</w:t>
+      </w:r>
+      <w:proofErr w:type="spellEnd"/>
+      <w:r>
+        <w:t xml:space="preserve"> em espera não são executadas, se calhar é melhor colocar aí os gráficos em execução</w:t>
+      </w:r>
       <w:r>
         <w:br w:type="page"/>
       </w:r>

</xml_diff>

<commit_message>
Resolução de problemas de starvation  nas waiting tasks
</commit_message>
<xml_diff>
--- a/Relatorio/Relatorio_SO_TP_EN.docx
+++ b/Relatorio/Relatorio_SO_TP_EN.docx
@@ -1094,7 +1094,7 @@
       <w:sdtContent>
         <w:p>
           <w:pPr>
-            <w:pStyle w:val="Cabealhodondice"/>
+            <w:pStyle w:val="CabealhodoSumrio"/>
           </w:pPr>
           <w:r>
             <w:t>Índice</w:t>
@@ -1102,7 +1102,7 @@
         </w:p>
         <w:p>
           <w:pPr>
-            <w:pStyle w:val="ndice1"/>
+            <w:pStyle w:val="Sumrio1"/>
             <w:tabs>
               <w:tab w:val="right" w:leader="dot" w:pos="8494"/>
             </w:tabs>
@@ -1125,7 +1125,7 @@
           <w:hyperlink w:anchor="_Toc155001950" w:history="1">
             <w:r>
               <w:rPr>
-                <w:rStyle w:val="Hiperligao"/>
+                <w:rStyle w:val="Hyperlink"/>
                 <w:noProof/>
               </w:rPr>
               <w:t>Índice de Figuras</w:t>
@@ -1182,7 +1182,7 @@
         </w:p>
         <w:p>
           <w:pPr>
-            <w:pStyle w:val="ndice1"/>
+            <w:pStyle w:val="Sumrio1"/>
             <w:tabs>
               <w:tab w:val="right" w:leader="dot" w:pos="8494"/>
             </w:tabs>
@@ -1196,7 +1196,7 @@
           <w:hyperlink w:anchor="_Toc155001951" w:history="1">
             <w:r>
               <w:rPr>
-                <w:rStyle w:val="Hiperligao"/>
+                <w:rStyle w:val="Hyperlink"/>
                 <w:noProof/>
               </w:rPr>
               <w:t>Chave de Siglas</w:t>
@@ -1253,7 +1253,7 @@
         </w:p>
         <w:p>
           <w:pPr>
-            <w:pStyle w:val="ndice1"/>
+            <w:pStyle w:val="Sumrio1"/>
             <w:tabs>
               <w:tab w:val="right" w:leader="dot" w:pos="8494"/>
             </w:tabs>
@@ -1267,7 +1267,7 @@
           <w:hyperlink w:anchor="_Toc155001952" w:history="1">
             <w:r>
               <w:rPr>
-                <w:rStyle w:val="Hiperligao"/>
+                <w:rStyle w:val="Hyperlink"/>
                 <w:noProof/>
               </w:rPr>
               <w:t>Introdução</w:t>
@@ -1324,7 +1324,7 @@
         </w:p>
         <w:p>
           <w:pPr>
-            <w:pStyle w:val="ndice1"/>
+            <w:pStyle w:val="Sumrio1"/>
             <w:tabs>
               <w:tab w:val="left" w:pos="440"/>
               <w:tab w:val="right" w:leader="dot" w:pos="8494"/>
@@ -1339,7 +1339,7 @@
           <w:hyperlink w:anchor="_Toc155001953" w:history="1">
             <w:r>
               <w:rPr>
-                <w:rStyle w:val="Hiperligao"/>
+                <w:rStyle w:val="Hyperlink"/>
                 <w:noProof/>
               </w:rPr>
               <w:t>1.</w:t>
@@ -1355,7 +1355,7 @@
             </w:r>
             <w:r>
               <w:rPr>
-                <w:rStyle w:val="Hiperligao"/>
+                <w:rStyle w:val="Hyperlink"/>
                 <w:noProof/>
               </w:rPr>
               <w:t>Manual de compilação</w:t>
@@ -1412,7 +1412,7 @@
         </w:p>
         <w:p>
           <w:pPr>
-            <w:pStyle w:val="ndice1"/>
+            <w:pStyle w:val="Sumrio1"/>
             <w:tabs>
               <w:tab w:val="left" w:pos="440"/>
               <w:tab w:val="right" w:leader="dot" w:pos="8494"/>
@@ -1427,7 +1427,7 @@
           <w:hyperlink w:anchor="_Toc155001954" w:history="1">
             <w:r>
               <w:rPr>
-                <w:rStyle w:val="Hiperligao"/>
+                <w:rStyle w:val="Hyperlink"/>
                 <w:noProof/>
               </w:rPr>
               <w:t>2.</w:t>
@@ -1443,7 +1443,7 @@
             </w:r>
             <w:r>
               <w:rPr>
-                <w:rStyle w:val="Hiperligao"/>
+                <w:rStyle w:val="Hyperlink"/>
                 <w:noProof/>
               </w:rPr>
               <w:t>Manual de Utilização</w:t>
@@ -1500,7 +1500,7 @@
         </w:p>
         <w:p>
           <w:pPr>
-            <w:pStyle w:val="ndice1"/>
+            <w:pStyle w:val="Sumrio1"/>
             <w:tabs>
               <w:tab w:val="left" w:pos="440"/>
               <w:tab w:val="right" w:leader="dot" w:pos="8494"/>
@@ -1515,7 +1515,7 @@
           <w:hyperlink w:anchor="_Toc155001955" w:history="1">
             <w:r>
               <w:rPr>
-                <w:rStyle w:val="Hiperligao"/>
+                <w:rStyle w:val="Hyperlink"/>
                 <w:noProof/>
               </w:rPr>
               <w:t>3.</w:t>
@@ -1531,7 +1531,7 @@
             </w:r>
             <w:r>
               <w:rPr>
-                <w:rStyle w:val="Hiperligao"/>
+                <w:rStyle w:val="Hyperlink"/>
                 <w:noProof/>
               </w:rPr>
               <w:t>Funcionalidades Implementadas</w:t>
@@ -1588,7 +1588,7 @@
         </w:p>
         <w:p>
           <w:pPr>
-            <w:pStyle w:val="ndice3"/>
+            <w:pStyle w:val="Sumrio3"/>
             <w:tabs>
               <w:tab w:val="left" w:pos="880"/>
               <w:tab w:val="right" w:leader="dot" w:pos="8494"/>
@@ -1603,7 +1603,7 @@
           <w:hyperlink w:anchor="_Toc155001956" w:history="1">
             <w:r>
               <w:rPr>
-                <w:rStyle w:val="Hiperligao"/>
+                <w:rStyle w:val="Hyperlink"/>
                 <w:rFonts w:ascii="Symbol" w:hAnsi="Symbol"/>
                 <w:noProof/>
               </w:rPr>
@@ -1620,7 +1620,7 @@
             </w:r>
             <w:r>
               <w:rPr>
-                <w:rStyle w:val="Hiperligao"/>
+                <w:rStyle w:val="Hyperlink"/>
                 <w:noProof/>
               </w:rPr>
               <w:t>Middleware</w:t>
@@ -1677,7 +1677,7 @@
         </w:p>
         <w:p>
           <w:pPr>
-            <w:pStyle w:val="ndice3"/>
+            <w:pStyle w:val="Sumrio3"/>
             <w:tabs>
               <w:tab w:val="left" w:pos="880"/>
               <w:tab w:val="right" w:leader="dot" w:pos="8494"/>
@@ -1692,7 +1692,7 @@
           <w:hyperlink w:anchor="_Toc155001957" w:history="1">
             <w:r>
               <w:rPr>
-                <w:rStyle w:val="Hiperligao"/>
+                <w:rStyle w:val="Hyperlink"/>
                 <w:rFonts w:ascii="Symbol" w:hAnsi="Symbol"/>
                 <w:noProof/>
               </w:rPr>
@@ -1709,7 +1709,7 @@
             </w:r>
             <w:r>
               <w:rPr>
-                <w:rStyle w:val="Hiperligao"/>
+                <w:rStyle w:val="Hyperlink"/>
                 <w:noProof/>
               </w:rPr>
               <w:t>Kernel</w:t>
@@ -1766,7 +1766,7 @@
         </w:p>
         <w:p>
           <w:pPr>
-            <w:pStyle w:val="ndice3"/>
+            <w:pStyle w:val="Sumrio3"/>
             <w:tabs>
               <w:tab w:val="left" w:pos="880"/>
               <w:tab w:val="right" w:leader="dot" w:pos="8494"/>
@@ -1781,7 +1781,7 @@
           <w:hyperlink w:anchor="_Toc155001958" w:history="1">
             <w:r>
               <w:rPr>
-                <w:rStyle w:val="Hiperligao"/>
+                <w:rStyle w:val="Hyperlink"/>
                 <w:rFonts w:ascii="Symbol" w:hAnsi="Symbol"/>
                 <w:noProof/>
               </w:rPr>
@@ -1798,7 +1798,7 @@
             </w:r>
             <w:r>
               <w:rPr>
-                <w:rStyle w:val="Hiperligao"/>
+                <w:rStyle w:val="Hyperlink"/>
                 <w:noProof/>
               </w:rPr>
               <w:t>CPU</w:t>
@@ -1855,7 +1855,7 @@
         </w:p>
         <w:p>
           <w:pPr>
-            <w:pStyle w:val="ndice3"/>
+            <w:pStyle w:val="Sumrio3"/>
             <w:tabs>
               <w:tab w:val="left" w:pos="880"/>
               <w:tab w:val="right" w:leader="dot" w:pos="8494"/>
@@ -1870,7 +1870,7 @@
           <w:hyperlink w:anchor="_Toc155001959" w:history="1">
             <w:r>
               <w:rPr>
-                <w:rStyle w:val="Hiperligao"/>
+                <w:rStyle w:val="Hyperlink"/>
                 <w:rFonts w:ascii="Symbol" w:hAnsi="Symbol"/>
                 <w:noProof/>
               </w:rPr>
@@ -1887,7 +1887,7 @@
             </w:r>
             <w:r>
               <w:rPr>
-                <w:rStyle w:val="Hiperligao"/>
+                <w:rStyle w:val="Hyperlink"/>
                 <w:noProof/>
               </w:rPr>
               <w:t>Memória (MEM)</w:t>
@@ -1944,7 +1944,7 @@
         </w:p>
         <w:p>
           <w:pPr>
-            <w:pStyle w:val="ndice1"/>
+            <w:pStyle w:val="Sumrio1"/>
             <w:tabs>
               <w:tab w:val="left" w:pos="440"/>
               <w:tab w:val="right" w:leader="dot" w:pos="8494"/>
@@ -1959,7 +1959,7 @@
           <w:hyperlink w:anchor="_Toc155001960" w:history="1">
             <w:r>
               <w:rPr>
-                <w:rStyle w:val="Hiperligao"/>
+                <w:rStyle w:val="Hyperlink"/>
                 <w:noProof/>
               </w:rPr>
               <w:t>4.</w:t>
@@ -1975,7 +1975,7 @@
             </w:r>
             <w:r>
               <w:rPr>
-                <w:rStyle w:val="Hiperligao"/>
+                <w:rStyle w:val="Hyperlink"/>
                 <w:noProof/>
               </w:rPr>
               <w:t>Mecanismos de Sincronização Utilizados</w:t>
@@ -2032,7 +2032,7 @@
         </w:p>
         <w:p>
           <w:pPr>
-            <w:pStyle w:val="ndice1"/>
+            <w:pStyle w:val="Sumrio1"/>
             <w:tabs>
               <w:tab w:val="left" w:pos="440"/>
               <w:tab w:val="right" w:leader="dot" w:pos="8494"/>
@@ -2047,7 +2047,7 @@
           <w:hyperlink w:anchor="_Toc155001961" w:history="1">
             <w:r>
               <w:rPr>
-                <w:rStyle w:val="Hiperligao"/>
+                <w:rStyle w:val="Hyperlink"/>
                 <w:noProof/>
               </w:rPr>
               <w:t>5.</w:t>
@@ -2063,7 +2063,7 @@
             </w:r>
             <w:r>
               <w:rPr>
-                <w:rStyle w:val="Hiperligao"/>
+                <w:rStyle w:val="Hyperlink"/>
                 <w:noProof/>
               </w:rPr>
               <w:t>Funcionalidades Não implementadas</w:t>
@@ -2120,7 +2120,7 @@
         </w:p>
         <w:p>
           <w:pPr>
-            <w:pStyle w:val="ndice1"/>
+            <w:pStyle w:val="Sumrio1"/>
             <w:tabs>
               <w:tab w:val="right" w:leader="dot" w:pos="8494"/>
             </w:tabs>
@@ -2134,7 +2134,7 @@
           <w:hyperlink w:anchor="_Toc155001962" w:history="1">
             <w:r>
               <w:rPr>
-                <w:rStyle w:val="Hiperligao"/>
+                <w:rStyle w:val="Hyperlink"/>
                 <w:noProof/>
               </w:rPr>
               <w:t>Conclusão</w:t>
@@ -2240,7 +2240,7 @@
       <w:hyperlink w:anchor="_Toc155471681" w:history="1">
         <w:r>
           <w:rPr>
-            <w:rStyle w:val="Hiperligao"/>
+            <w:rStyle w:val="Hyperlink"/>
             <w:noProof/>
           </w:rPr>
           <w:t>Figura 1 - Comando para a compilação do programa</w:t>
@@ -2308,7 +2308,7 @@
       <w:hyperlink w:anchor="_Toc155471682" w:history="1">
         <w:r>
           <w:rPr>
-            <w:rStyle w:val="Hiperligao"/>
+            <w:rStyle w:val="Hyperlink"/>
             <w:noProof/>
           </w:rPr>
           <w:t>Figura 2 - Comando para a execução do programa</w:t>
@@ -2376,7 +2376,7 @@
       <w:hyperlink w:anchor="_Toc155471683" w:history="1">
         <w:r>
           <w:rPr>
-            <w:rStyle w:val="Hiperligao"/>
+            <w:rStyle w:val="Hyperlink"/>
             <w:noProof/>
           </w:rPr>
           <w:t>Figura 3 - Ficheiro de configuração</w:t>
@@ -2444,7 +2444,7 @@
       <w:hyperlink w:anchor="_Toc155471684" w:history="1">
         <w:r>
           <w:rPr>
-            <w:rStyle w:val="Hiperligao"/>
+            <w:rStyle w:val="Hyperlink"/>
             <w:noProof/>
           </w:rPr>
           <w:t>Figura 4 - Janela inicial do programa</w:t>
@@ -2512,7 +2512,7 @@
       <w:hyperlink w:anchor="_Toc155471685" w:history="1">
         <w:r>
           <w:rPr>
-            <w:rStyle w:val="Hiperligao"/>
+            <w:rStyle w:val="Hyperlink"/>
             <w:noProof/>
           </w:rPr>
           <w:t>Figura 5 - Consola com as tarefas recebidas</w:t>
@@ -2580,7 +2580,7 @@
       <w:hyperlink w:anchor="_Toc155471686" w:history="1">
         <w:r>
           <w:rPr>
-            <w:rStyle w:val="Hiperligao"/>
+            <w:rStyle w:val="Hyperlink"/>
             <w:noProof/>
           </w:rPr>
           <w:t>Figura 6 - Gráfico circular das tarefas</w:t>
@@ -2648,7 +2648,7 @@
       <w:hyperlink w:anchor="_Toc155471687" w:history="1">
         <w:r>
           <w:rPr>
-            <w:rStyle w:val="Hiperligao"/>
+            <w:rStyle w:val="Hyperlink"/>
             <w:noProof/>
           </w:rPr>
           <w:t>Figura 7 - Gráfico de barras das tarefas</w:t>
@@ -2716,7 +2716,7 @@
       <w:hyperlink w:anchor="_Toc155471688" w:history="1">
         <w:r>
           <w:rPr>
-            <w:rStyle w:val="Hiperligao"/>
+            <w:rStyle w:val="Hyperlink"/>
             <w:noProof/>
           </w:rPr>
           <w:t>Figura 8 - Gráfico de barras da memória usada</w:t>
@@ -2784,7 +2784,7 @@
       <w:hyperlink w:anchor="_Toc155471689" w:history="1">
         <w:r>
           <w:rPr>
-            <w:rStyle w:val="Hiperligao"/>
+            <w:rStyle w:val="Hyperlink"/>
             <w:noProof/>
           </w:rPr>
           <w:t>Figura 9 – Ficheiro com os registos da terra</w:t>
@@ -2852,7 +2852,7 @@
       <w:hyperlink w:anchor="_Toc155471690" w:history="1">
         <w:r>
           <w:rPr>
-            <w:rStyle w:val="Hiperligao"/>
+            <w:rStyle w:val="Hyperlink"/>
             <w:noProof/>
           </w:rPr>
           <w:t>Figura 10 – Ficheiro com os registos do satélite</w:t>
@@ -2920,7 +2920,7 @@
       <w:hyperlink w:anchor="_Toc155471691" w:history="1">
         <w:r>
           <w:rPr>
-            <w:rStyle w:val="Hiperligao"/>
+            <w:rStyle w:val="Hyperlink"/>
             <w:noProof/>
           </w:rPr>
           <w:t>Figura 11 - Conceção do buffer do middleware</w:t>
@@ -3242,7 +3242,29 @@
       </w:r>
       <w:bookmarkEnd w:id="3"/>
     </w:p>
-    <w:p/>
+    <w:p>
+      <w:pPr>
+        <w:ind w:left="360" w:firstLine="348"/>
+        <w:rPr>
+          <w:u w:val="single"/>
+        </w:rPr>
+      </w:pPr>
+      <w:r>
+        <w:t xml:space="preserve">Todo este proceso foi construido no preciso ter </w:t>
+      </w:r>
+      <w:r>
+        <w:t xml:space="preserve">java 17.0.8 </w:t>
+      </w:r>
+      <w:r>
+        <w:t>LTS</w:t>
+      </w:r>
+      <w:r>
+        <w:t xml:space="preserve">, </w:t>
+      </w:r>
+      <w:r>
+        <w:t xml:space="preserve"> qualquer versão superior ou inferior a essa pode resultar na não compilação do código.</w:t>
+      </w:r>
+    </w:p>
     <w:p>
       <w:pPr>
         <w:keepNext/>
@@ -4421,6 +4443,9 @@
         <w:jc w:val="center"/>
       </w:pPr>
       <w:r>
+        <w:rPr>
+          <w:noProof/>
+        </w:rPr>
         <w:drawing>
           <wp:inline distT="0" distB="0" distL="0" distR="0" wp14:anchorId="77A88CF8" wp14:editId="2BE067FC">
             <wp:extent cx="1701580" cy="3061067"/>
@@ -4554,6 +4579,9 @@
         <w:jc w:val="center"/>
       </w:pPr>
       <w:r>
+        <w:rPr>
+          <w:noProof/>
+        </w:rPr>
         <w:lastRenderedPageBreak/>
         <w:drawing>
           <wp:inline distT="0" distB="0" distL="0" distR="0" wp14:anchorId="53C4953F" wp14:editId="1C1626E7">
@@ -4620,6 +4648,9 @@
         <w:jc w:val="center"/>
       </w:pPr>
       <w:r>
+        <w:rPr>
+          <w:noProof/>
+        </w:rPr>
         <w:drawing>
           <wp:inline distT="0" distB="0" distL="0" distR="0" wp14:anchorId="5C4506FF" wp14:editId="4BFE0723">
             <wp:extent cx="2417197" cy="1568349"/>
@@ -5327,13 +5358,7 @@
         <w:t>alocar</w:t>
       </w:r>
       <w:r>
-        <w:t xml:space="preserve">, desalocar e verificar o estado da memória. Além disso, inclui verificações para evitar alocações que excedam o tamanho máximo da memória ou </w:t>
-      </w:r>
-      <w:r>
-        <w:t>deslocações</w:t>
-      </w:r>
-      <w:r>
-        <w:t xml:space="preserve"> que resultem em valores negativos de memória utilizada.</w:t>
+        <w:t>, desalocar e verificar o estado da memória. Além disso, inclui verificações para evitar alocações que excedam o tamanho máximo da memória ou deslocações que resultem em valores negativos de memória utilizada.</w:t>
       </w:r>
     </w:p>
     <w:p>
@@ -5450,13 +5475,7 @@
         <w:t>permitindo que o código seja mais robusto e eficiente</w:t>
       </w:r>
       <w:r>
-        <w:t xml:space="preserve">, pois, por usar uma estrutura baseada em LinkedList e não em array, permite com que não seja preciso fazer uma iteração caso seja removido </w:t>
-      </w:r>
-      <w:r>
-        <w:t xml:space="preserve">ou adicionado </w:t>
-      </w:r>
-      <w:r>
-        <w:t>um elemento em algum lugar que não seja na cauda. O uso de iterações em ambientes concorrentes é crítico, pois, podemos estar a iterar e ao mesmo tempo, em algum outro local, pode estar a ser removido ou adicionado um elemento, podendo gerar erros.</w:t>
+        <w:t>, pois, por usar uma estrutura baseada em LinkedList e não em array, permite com que não seja preciso fazer uma iteração caso seja removido ou adicionado um elemento em algum lugar que não seja na cauda. O uso de iterações em ambientes concorrentes é crítico, pois, podemos estar a iterar e ao mesmo tempo, em algum outro local, pode estar a ser removido ou adicionado um elemento, podendo gerar erros.</w:t>
       </w:r>
     </w:p>
     <w:p>
@@ -5747,7 +5766,13 @@
         <w:footnoteRef/>
       </w:r>
       <w:r>
-        <w:t xml:space="preserve"> Divisão ou subdivisão de um processo, que permite com que várias tarefas possam ser executadas concorrentemente</w:t>
+        <w:t xml:space="preserve"> </w:t>
+      </w:r>
+      <w:r>
+        <w:t xml:space="preserve">Divisão </w:t>
+      </w:r>
+      <w:r>
+        <w:t>ou subdivisão de um processo, que permite com que várias tarefas possam ser executadas concorrentemente</w:t>
       </w:r>
     </w:p>
   </w:footnote>
@@ -5766,7 +5791,10 @@
         <w:t xml:space="preserve"> </w:t>
       </w:r>
       <w:r>
-        <w:t>Momento onde duas ou mais threads tentam aceder a um mesmo recurso ao mesmo tempo</w:t>
+        <w:t xml:space="preserve">Momento </w:t>
+      </w:r>
+      <w:r>
+        <w:t>onde duas ou mais threads tentam aceder a um mesmo recurso ao mesmo tempo</w:t>
       </w:r>
     </w:p>
   </w:footnote>
@@ -6964,7 +6992,7 @@
     <w:name w:val="heading 1"/>
     <w:basedOn w:val="Normal"/>
     <w:next w:val="Normal"/>
-    <w:link w:val="Ttulo1Carter"/>
+    <w:link w:val="Ttulo1Char"/>
     <w:uiPriority w:val="9"/>
     <w:qFormat/>
     <w:rsid w:val="005949D8"/>
@@ -6985,7 +7013,7 @@
     <w:name w:val="heading 2"/>
     <w:basedOn w:val="Normal"/>
     <w:next w:val="Normal"/>
-    <w:link w:val="Ttulo2Carter"/>
+    <w:link w:val="Ttulo2Char"/>
     <w:uiPriority w:val="9"/>
     <w:unhideWhenUsed/>
     <w:qFormat/>
@@ -7007,7 +7035,7 @@
     <w:name w:val="heading 3"/>
     <w:basedOn w:val="Normal"/>
     <w:next w:val="Normal"/>
-    <w:link w:val="Ttulo3Carter"/>
+    <w:link w:val="Ttulo3Char"/>
     <w:uiPriority w:val="9"/>
     <w:unhideWhenUsed/>
     <w:qFormat/>
@@ -7029,7 +7057,7 @@
     <w:name w:val="heading 4"/>
     <w:basedOn w:val="Normal"/>
     <w:next w:val="Normal"/>
-    <w:link w:val="Ttulo4Carter"/>
+    <w:link w:val="Ttulo4Char"/>
     <w:uiPriority w:val="9"/>
     <w:semiHidden/>
     <w:unhideWhenUsed/>
@@ -7052,7 +7080,7 @@
     <w:name w:val="heading 5"/>
     <w:basedOn w:val="Normal"/>
     <w:next w:val="Normal"/>
-    <w:link w:val="Ttulo5Carter"/>
+    <w:link w:val="Ttulo5Char"/>
     <w:uiPriority w:val="9"/>
     <w:semiHidden/>
     <w:unhideWhenUsed/>
@@ -7074,7 +7102,7 @@
     <w:name w:val="heading 6"/>
     <w:basedOn w:val="Normal"/>
     <w:next w:val="Normal"/>
-    <w:link w:val="Ttulo6Carter"/>
+    <w:link w:val="Ttulo6Char"/>
     <w:uiPriority w:val="9"/>
     <w:semiHidden/>
     <w:unhideWhenUsed/>
@@ -7098,7 +7126,7 @@
     <w:name w:val="heading 7"/>
     <w:basedOn w:val="Normal"/>
     <w:next w:val="Normal"/>
-    <w:link w:val="Ttulo7Carter"/>
+    <w:link w:val="Ttulo7Char"/>
     <w:uiPriority w:val="9"/>
     <w:semiHidden/>
     <w:unhideWhenUsed/>
@@ -7121,7 +7149,7 @@
     <w:name w:val="heading 8"/>
     <w:basedOn w:val="Normal"/>
     <w:next w:val="Normal"/>
-    <w:link w:val="Ttulo8Carter"/>
+    <w:link w:val="Ttulo8Char"/>
     <w:uiPriority w:val="9"/>
     <w:semiHidden/>
     <w:unhideWhenUsed/>
@@ -7146,7 +7174,7 @@
     <w:name w:val="heading 9"/>
     <w:basedOn w:val="Normal"/>
     <w:next w:val="Normal"/>
-    <w:link w:val="Ttulo9Carter"/>
+    <w:link w:val="Ttulo9Char"/>
     <w:uiPriority w:val="9"/>
     <w:semiHidden/>
     <w:unhideWhenUsed/>
@@ -7165,7 +7193,7 @@
       <w:color w:val="1F3864" w:themeColor="accent1" w:themeShade="80"/>
     </w:rPr>
   </w:style>
-  <w:style w:type="character" w:default="1" w:styleId="Tipodeletrapredefinidodopargrafo">
+  <w:style w:type="character" w:default="1" w:styleId="Fontepargpadro">
     <w:name w:val="Default Paragraph Font"/>
     <w:uiPriority w:val="1"/>
     <w:semiHidden/>
@@ -7194,7 +7222,7 @@
   </w:style>
   <w:style w:type="paragraph" w:styleId="SemEspaamento">
     <w:name w:val="No Spacing"/>
-    <w:link w:val="SemEspaamentoCarter"/>
+    <w:link w:val="SemEspaamentoChar"/>
     <w:uiPriority w:val="1"/>
     <w:qFormat/>
     <w:rsid w:val="005949D8"/>
@@ -7202,16 +7230,16 @@
       <w:spacing w:after="0" w:line="240" w:lineRule="auto"/>
     </w:pPr>
   </w:style>
-  <w:style w:type="character" w:customStyle="1" w:styleId="SemEspaamentoCarter">
-    <w:name w:val="Sem Espaçamento Caráter"/>
-    <w:basedOn w:val="Tipodeletrapredefinidodopargrafo"/>
+  <w:style w:type="character" w:customStyle="1" w:styleId="SemEspaamentoChar">
+    <w:name w:val="Sem Espaçamento Char"/>
+    <w:basedOn w:val="Fontepargpadro"/>
     <w:link w:val="SemEspaamento"/>
     <w:uiPriority w:val="1"/>
     <w:rsid w:val="00D032F7"/>
   </w:style>
-  <w:style w:type="character" w:customStyle="1" w:styleId="Ttulo1Carter">
-    <w:name w:val="Título 1 Caráter"/>
-    <w:basedOn w:val="Tipodeletrapredefinidodopargrafo"/>
+  <w:style w:type="character" w:customStyle="1" w:styleId="Ttulo1Char">
+    <w:name w:val="Título 1 Char"/>
+    <w:basedOn w:val="Fontepargpadro"/>
     <w:link w:val="Ttulo1"/>
     <w:uiPriority w:val="9"/>
     <w:rsid w:val="005949D8"/>
@@ -7222,7 +7250,7 @@
       <w:szCs w:val="36"/>
     </w:rPr>
   </w:style>
-  <w:style w:type="paragraph" w:styleId="Cabealhodondice">
+  <w:style w:type="paragraph" w:styleId="CabealhodoSumrio">
     <w:name w:val="TOC Heading"/>
     <w:basedOn w:val="Ttulo1"/>
     <w:next w:val="Normal"/>
@@ -7238,7 +7266,7 @@
     <w:name w:val="Title"/>
     <w:basedOn w:val="Normal"/>
     <w:next w:val="Normal"/>
-    <w:link w:val="TtuloCarter"/>
+    <w:link w:val="TtuloChar"/>
     <w:uiPriority w:val="10"/>
     <w:qFormat/>
     <w:rsid w:val="005949D8"/>
@@ -7255,9 +7283,9 @@
       <w:szCs w:val="72"/>
     </w:rPr>
   </w:style>
-  <w:style w:type="character" w:customStyle="1" w:styleId="TtuloCarter">
-    <w:name w:val="Título Caráter"/>
-    <w:basedOn w:val="Tipodeletrapredefinidodopargrafo"/>
+  <w:style w:type="character" w:customStyle="1" w:styleId="TtuloChar">
+    <w:name w:val="Título Char"/>
+    <w:basedOn w:val="Fontepargpadro"/>
     <w:link w:val="Ttulo"/>
     <w:uiPriority w:val="10"/>
     <w:rsid w:val="005949D8"/>
@@ -7270,7 +7298,7 @@
       <w:szCs w:val="72"/>
     </w:rPr>
   </w:style>
-  <w:style w:type="paragraph" w:styleId="ndice1">
+  <w:style w:type="paragraph" w:styleId="Sumrio1">
     <w:name w:val="toc 1"/>
     <w:basedOn w:val="Normal"/>
     <w:next w:val="Normal"/>
@@ -7282,9 +7310,9 @@
       <w:spacing w:after="100"/>
     </w:pPr>
   </w:style>
-  <w:style w:type="character" w:styleId="Hiperligao">
+  <w:style w:type="character" w:styleId="Hyperlink">
     <w:name w:val="Hyperlink"/>
-    <w:basedOn w:val="Tipodeletrapredefinidodopargrafo"/>
+    <w:basedOn w:val="Fontepargpadro"/>
     <w:uiPriority w:val="99"/>
     <w:unhideWhenUsed/>
     <w:rsid w:val="00D032F7"/>
@@ -7295,7 +7323,7 @@
   </w:style>
   <w:style w:type="character" w:styleId="Forte">
     <w:name w:val="Strong"/>
-    <w:basedOn w:val="Tipodeletrapredefinidodopargrafo"/>
+    <w:basedOn w:val="Fontepargpadro"/>
     <w:uiPriority w:val="22"/>
     <w:qFormat/>
     <w:rsid w:val="005949D8"/>
@@ -7307,7 +7335,7 @@
   <w:style w:type="paragraph" w:styleId="Cabealho">
     <w:name w:val="header"/>
     <w:basedOn w:val="Normal"/>
-    <w:link w:val="CabealhoCarter"/>
+    <w:link w:val="CabealhoChar"/>
     <w:uiPriority w:val="99"/>
     <w:unhideWhenUsed/>
     <w:rsid w:val="005949D8"/>
@@ -7319,9 +7347,9 @@
       <w:spacing w:after="0" w:line="240" w:lineRule="auto"/>
     </w:pPr>
   </w:style>
-  <w:style w:type="character" w:customStyle="1" w:styleId="CabealhoCarter">
-    <w:name w:val="Cabeçalho Caráter"/>
-    <w:basedOn w:val="Tipodeletrapredefinidodopargrafo"/>
+  <w:style w:type="character" w:customStyle="1" w:styleId="CabealhoChar">
+    <w:name w:val="Cabeçalho Char"/>
+    <w:basedOn w:val="Fontepargpadro"/>
     <w:link w:val="Cabealho"/>
     <w:uiPriority w:val="99"/>
     <w:rsid w:val="005949D8"/>
@@ -7329,7 +7357,7 @@
   <w:style w:type="paragraph" w:styleId="Rodap">
     <w:name w:val="footer"/>
     <w:basedOn w:val="Normal"/>
-    <w:link w:val="RodapCarter"/>
+    <w:link w:val="RodapChar"/>
     <w:uiPriority w:val="99"/>
     <w:unhideWhenUsed/>
     <w:rsid w:val="005949D8"/>
@@ -7341,16 +7369,16 @@
       <w:spacing w:after="0" w:line="240" w:lineRule="auto"/>
     </w:pPr>
   </w:style>
-  <w:style w:type="character" w:customStyle="1" w:styleId="RodapCarter">
-    <w:name w:val="Rodapé Caráter"/>
-    <w:basedOn w:val="Tipodeletrapredefinidodopargrafo"/>
+  <w:style w:type="character" w:customStyle="1" w:styleId="RodapChar">
+    <w:name w:val="Rodapé Char"/>
+    <w:basedOn w:val="Fontepargpadro"/>
     <w:link w:val="Rodap"/>
     <w:uiPriority w:val="99"/>
     <w:rsid w:val="005949D8"/>
   </w:style>
-  <w:style w:type="character" w:customStyle="1" w:styleId="Ttulo2Carter">
-    <w:name w:val="Título 2 Caráter"/>
-    <w:basedOn w:val="Tipodeletrapredefinidodopargrafo"/>
+  <w:style w:type="character" w:customStyle="1" w:styleId="Ttulo2Char">
+    <w:name w:val="Título 2 Char"/>
+    <w:basedOn w:val="Fontepargpadro"/>
     <w:link w:val="Ttulo2"/>
     <w:uiPriority w:val="9"/>
     <w:rsid w:val="005949D8"/>
@@ -7361,9 +7389,9 @@
       <w:szCs w:val="32"/>
     </w:rPr>
   </w:style>
-  <w:style w:type="character" w:customStyle="1" w:styleId="Ttulo3Carter">
-    <w:name w:val="Título 3 Caráter"/>
-    <w:basedOn w:val="Tipodeletrapredefinidodopargrafo"/>
+  <w:style w:type="character" w:customStyle="1" w:styleId="Ttulo3Char">
+    <w:name w:val="Título 3 Char"/>
+    <w:basedOn w:val="Fontepargpadro"/>
     <w:link w:val="Ttulo3"/>
     <w:uiPriority w:val="9"/>
     <w:rsid w:val="005949D8"/>
@@ -7374,9 +7402,9 @@
       <w:szCs w:val="28"/>
     </w:rPr>
   </w:style>
-  <w:style w:type="character" w:customStyle="1" w:styleId="Ttulo4Carter">
-    <w:name w:val="Título 4 Caráter"/>
-    <w:basedOn w:val="Tipodeletrapredefinidodopargrafo"/>
+  <w:style w:type="character" w:customStyle="1" w:styleId="Ttulo4Char">
+    <w:name w:val="Título 4 Char"/>
+    <w:basedOn w:val="Fontepargpadro"/>
     <w:link w:val="Ttulo4"/>
     <w:uiPriority w:val="9"/>
     <w:semiHidden/>
@@ -7388,9 +7416,9 @@
       <w:szCs w:val="24"/>
     </w:rPr>
   </w:style>
-  <w:style w:type="character" w:customStyle="1" w:styleId="Ttulo5Carter">
-    <w:name w:val="Título 5 Caráter"/>
-    <w:basedOn w:val="Tipodeletrapredefinidodopargrafo"/>
+  <w:style w:type="character" w:customStyle="1" w:styleId="Ttulo5Char">
+    <w:name w:val="Título 5 Char"/>
+    <w:basedOn w:val="Fontepargpadro"/>
     <w:link w:val="Ttulo5"/>
     <w:uiPriority w:val="9"/>
     <w:semiHidden/>
@@ -7401,9 +7429,9 @@
       <w:color w:val="2F5496" w:themeColor="accent1" w:themeShade="BF"/>
     </w:rPr>
   </w:style>
-  <w:style w:type="character" w:customStyle="1" w:styleId="Ttulo6Carter">
-    <w:name w:val="Título 6 Caráter"/>
-    <w:basedOn w:val="Tipodeletrapredefinidodopargrafo"/>
+  <w:style w:type="character" w:customStyle="1" w:styleId="Ttulo6Char">
+    <w:name w:val="Título 6 Char"/>
+    <w:basedOn w:val="Fontepargpadro"/>
     <w:link w:val="Ttulo6"/>
     <w:uiPriority w:val="9"/>
     <w:semiHidden/>
@@ -7416,9 +7444,9 @@
       <w:color w:val="1F3864" w:themeColor="accent1" w:themeShade="80"/>
     </w:rPr>
   </w:style>
-  <w:style w:type="character" w:customStyle="1" w:styleId="Ttulo7Carter">
-    <w:name w:val="Título 7 Caráter"/>
-    <w:basedOn w:val="Tipodeletrapredefinidodopargrafo"/>
+  <w:style w:type="character" w:customStyle="1" w:styleId="Ttulo7Char">
+    <w:name w:val="Título 7 Char"/>
+    <w:basedOn w:val="Fontepargpadro"/>
     <w:link w:val="Ttulo7"/>
     <w:uiPriority w:val="9"/>
     <w:semiHidden/>
@@ -7430,9 +7458,9 @@
       <w:color w:val="1F3864" w:themeColor="accent1" w:themeShade="80"/>
     </w:rPr>
   </w:style>
-  <w:style w:type="character" w:customStyle="1" w:styleId="Ttulo8Carter">
-    <w:name w:val="Título 8 Caráter"/>
-    <w:basedOn w:val="Tipodeletrapredefinidodopargrafo"/>
+  <w:style w:type="character" w:customStyle="1" w:styleId="Ttulo8Char">
+    <w:name w:val="Título 8 Char"/>
+    <w:basedOn w:val="Fontepargpadro"/>
     <w:link w:val="Ttulo8"/>
     <w:uiPriority w:val="9"/>
     <w:semiHidden/>
@@ -7446,9 +7474,9 @@
       <w:color w:val="1F3864" w:themeColor="accent1" w:themeShade="80"/>
     </w:rPr>
   </w:style>
-  <w:style w:type="character" w:customStyle="1" w:styleId="Ttulo9Carter">
-    <w:name w:val="Título 9 Caráter"/>
-    <w:basedOn w:val="Tipodeletrapredefinidodopargrafo"/>
+  <w:style w:type="character" w:customStyle="1" w:styleId="Ttulo9Char">
+    <w:name w:val="Título 9 Char"/>
+    <w:basedOn w:val="Fontepargpadro"/>
     <w:link w:val="Ttulo9"/>
     <w:uiPriority w:val="9"/>
     <w:semiHidden/>
@@ -7482,7 +7510,7 @@
     <w:name w:val="Subtitle"/>
     <w:basedOn w:val="Normal"/>
     <w:next w:val="Normal"/>
-    <w:link w:val="SubttuloCarter"/>
+    <w:link w:val="SubttuloChar"/>
     <w:uiPriority w:val="11"/>
     <w:qFormat/>
     <w:rsid w:val="005949D8"/>
@@ -7499,9 +7527,9 @@
       <w:szCs w:val="28"/>
     </w:rPr>
   </w:style>
-  <w:style w:type="character" w:customStyle="1" w:styleId="SubttuloCarter">
-    <w:name w:val="Subtítulo Caráter"/>
-    <w:basedOn w:val="Tipodeletrapredefinidodopargrafo"/>
+  <w:style w:type="character" w:customStyle="1" w:styleId="SubttuloChar">
+    <w:name w:val="Subtítulo Char"/>
+    <w:basedOn w:val="Fontepargpadro"/>
     <w:link w:val="Subttulo"/>
     <w:uiPriority w:val="11"/>
     <w:rsid w:val="005949D8"/>
@@ -7514,7 +7542,7 @@
   </w:style>
   <w:style w:type="character" w:styleId="nfase">
     <w:name w:val="Emphasis"/>
-    <w:basedOn w:val="Tipodeletrapredefinidodopargrafo"/>
+    <w:basedOn w:val="Fontepargpadro"/>
     <w:uiPriority w:val="20"/>
     <w:qFormat/>
     <w:rsid w:val="005949D8"/>
@@ -7527,7 +7555,7 @@
     <w:name w:val="Quote"/>
     <w:basedOn w:val="Normal"/>
     <w:next w:val="Normal"/>
-    <w:link w:val="CitaoCarter"/>
+    <w:link w:val="CitaoChar"/>
     <w:uiPriority w:val="29"/>
     <w:qFormat/>
     <w:rsid w:val="005949D8"/>
@@ -7541,9 +7569,9 @@
       <w:szCs w:val="24"/>
     </w:rPr>
   </w:style>
-  <w:style w:type="character" w:customStyle="1" w:styleId="CitaoCarter">
-    <w:name w:val="Citação Caráter"/>
-    <w:basedOn w:val="Tipodeletrapredefinidodopargrafo"/>
+  <w:style w:type="character" w:customStyle="1" w:styleId="CitaoChar">
+    <w:name w:val="Citação Char"/>
+    <w:basedOn w:val="Fontepargpadro"/>
     <w:link w:val="Citao"/>
     <w:uiPriority w:val="29"/>
     <w:rsid w:val="005949D8"/>
@@ -7557,7 +7585,7 @@
     <w:name w:val="Intense Quote"/>
     <w:basedOn w:val="Normal"/>
     <w:next w:val="Normal"/>
-    <w:link w:val="CitaoIntensaCarter"/>
+    <w:link w:val="CitaoIntensaChar"/>
     <w:uiPriority w:val="30"/>
     <w:qFormat/>
     <w:rsid w:val="005949D8"/>
@@ -7574,9 +7602,9 @@
       <w:szCs w:val="32"/>
     </w:rPr>
   </w:style>
-  <w:style w:type="character" w:customStyle="1" w:styleId="CitaoIntensaCarter">
-    <w:name w:val="Citação Intensa Caráter"/>
-    <w:basedOn w:val="Tipodeletrapredefinidodopargrafo"/>
+  <w:style w:type="character" w:customStyle="1" w:styleId="CitaoIntensaChar">
+    <w:name w:val="Citação Intensa Char"/>
+    <w:basedOn w:val="Fontepargpadro"/>
     <w:link w:val="CitaoIntensa"/>
     <w:uiPriority w:val="30"/>
     <w:rsid w:val="005949D8"/>
@@ -7588,9 +7616,9 @@
       <w:szCs w:val="32"/>
     </w:rPr>
   </w:style>
-  <w:style w:type="character" w:styleId="nfaseDiscreta">
+  <w:style w:type="character" w:styleId="nfaseSutil">
     <w:name w:val="Subtle Emphasis"/>
-    <w:basedOn w:val="Tipodeletrapredefinidodopargrafo"/>
+    <w:basedOn w:val="Fontepargpadro"/>
     <w:uiPriority w:val="19"/>
     <w:qFormat/>
     <w:rsid w:val="005949D8"/>
@@ -7602,7 +7630,7 @@
   </w:style>
   <w:style w:type="character" w:styleId="nfaseIntensa">
     <w:name w:val="Intense Emphasis"/>
-    <w:basedOn w:val="Tipodeletrapredefinidodopargrafo"/>
+    <w:basedOn w:val="Fontepargpadro"/>
     <w:uiPriority w:val="21"/>
     <w:qFormat/>
     <w:rsid w:val="005949D8"/>
@@ -7613,9 +7641,9 @@
       <w:iCs/>
     </w:rPr>
   </w:style>
-  <w:style w:type="character" w:styleId="RefernciaDiscreta">
+  <w:style w:type="character" w:styleId="RefernciaSutil">
     <w:name w:val="Subtle Reference"/>
-    <w:basedOn w:val="Tipodeletrapredefinidodopargrafo"/>
+    <w:basedOn w:val="Fontepargpadro"/>
     <w:uiPriority w:val="31"/>
     <w:qFormat/>
     <w:rsid w:val="005949D8"/>
@@ -7628,7 +7656,7 @@
   </w:style>
   <w:style w:type="character" w:styleId="RefernciaIntensa">
     <w:name w:val="Intense Reference"/>
-    <w:basedOn w:val="Tipodeletrapredefinidodopargrafo"/>
+    <w:basedOn w:val="Fontepargpadro"/>
     <w:uiPriority w:val="32"/>
     <w:qFormat/>
     <w:rsid w:val="005949D8"/>
@@ -7642,7 +7670,7 @@
   </w:style>
   <w:style w:type="character" w:styleId="TtulodoLivro">
     <w:name w:val="Book Title"/>
-    <w:basedOn w:val="Tipodeletrapredefinidodopargrafo"/>
+    <w:basedOn w:val="Fontepargpadro"/>
     <w:uiPriority w:val="33"/>
     <w:qFormat/>
     <w:rsid w:val="005949D8"/>
@@ -7653,7 +7681,7 @@
       <w:spacing w:val="10"/>
     </w:rPr>
   </w:style>
-  <w:style w:type="paragraph" w:styleId="ndice2">
+  <w:style w:type="paragraph" w:styleId="Sumrio2">
     <w:name w:val="toc 2"/>
     <w:basedOn w:val="Normal"/>
     <w:next w:val="Normal"/>
@@ -7677,7 +7705,7 @@
       <w:contextualSpacing/>
     </w:pPr>
   </w:style>
-  <w:style w:type="paragraph" w:styleId="ndice3">
+  <w:style w:type="paragraph" w:styleId="Sumrio3">
     <w:name w:val="toc 3"/>
     <w:basedOn w:val="Normal"/>
     <w:next w:val="Normal"/>
@@ -7690,7 +7718,7 @@
       <w:ind w:left="440"/>
     </w:pPr>
   </w:style>
-  <w:style w:type="table" w:styleId="TabelacomGrelha">
+  <w:style w:type="table" w:styleId="Tabelacomgrade">
     <w:name w:val="Table Grid"/>
     <w:basedOn w:val="Tabelanormal"/>
     <w:uiPriority w:val="39"/>
@@ -7778,7 +7806,7 @@
   <w:style w:type="paragraph" w:styleId="Textodenotaderodap">
     <w:name w:val="footnote text"/>
     <w:basedOn w:val="Normal"/>
-    <w:link w:val="TextodenotaderodapCarter"/>
+    <w:link w:val="TextodenotaderodapChar"/>
     <w:uiPriority w:val="99"/>
     <w:semiHidden/>
     <w:unhideWhenUsed/>
@@ -7791,9 +7819,9 @@
       <w:szCs w:val="20"/>
     </w:rPr>
   </w:style>
-  <w:style w:type="character" w:customStyle="1" w:styleId="TextodenotaderodapCarter">
-    <w:name w:val="Texto de nota de rodapé Caráter"/>
-    <w:basedOn w:val="Tipodeletrapredefinidodopargrafo"/>
+  <w:style w:type="character" w:customStyle="1" w:styleId="TextodenotaderodapChar">
+    <w:name w:val="Texto de nota de rodapé Char"/>
+    <w:basedOn w:val="Fontepargpadro"/>
     <w:link w:val="Textodenotaderodap"/>
     <w:uiPriority w:val="99"/>
     <w:semiHidden/>
@@ -7805,7 +7833,7 @@
   </w:style>
   <w:style w:type="character" w:styleId="Refdenotaderodap">
     <w:name w:val="footnote reference"/>
-    <w:basedOn w:val="Tipodeletrapredefinidodopargrafo"/>
+    <w:basedOn w:val="Fontepargpadro"/>
     <w:uiPriority w:val="99"/>
     <w:semiHidden/>
     <w:unhideWhenUsed/>

</xml_diff>

<commit_message>
Fix: comando para compilação
</commit_message>
<xml_diff>
--- a/Relatorio/Relatorio_SO_TP_EN.docx
+++ b/Relatorio/Relatorio_SO_TP_EN.docx
@@ -1094,7 +1094,7 @@
       <w:sdtContent>
         <w:p>
           <w:pPr>
-            <w:pStyle w:val="CabealhodoSumrio"/>
+            <w:pStyle w:val="Cabealhodondice"/>
           </w:pPr>
           <w:r>
             <w:t>Índice</w:t>
@@ -1102,7 +1102,7 @@
         </w:p>
         <w:p>
           <w:pPr>
-            <w:pStyle w:val="Sumrio1"/>
+            <w:pStyle w:val="ndice1"/>
             <w:tabs>
               <w:tab w:val="right" w:leader="dot" w:pos="8494"/>
             </w:tabs>
@@ -1127,7 +1127,7 @@
           <w:hyperlink w:anchor="_Toc156333410" w:history="1">
             <w:r>
               <w:rPr>
-                <w:rStyle w:val="Hyperlink"/>
+                <w:rStyle w:val="Hiperligao"/>
                 <w:noProof/>
               </w:rPr>
               <w:t>Índice de Figuras</w:t>
@@ -1184,7 +1184,7 @@
         </w:p>
         <w:p>
           <w:pPr>
-            <w:pStyle w:val="Sumrio1"/>
+            <w:pStyle w:val="ndice1"/>
             <w:tabs>
               <w:tab w:val="right" w:leader="dot" w:pos="8494"/>
             </w:tabs>
@@ -1200,7 +1200,7 @@
           <w:hyperlink w:anchor="_Toc156333411" w:history="1">
             <w:r>
               <w:rPr>
-                <w:rStyle w:val="Hyperlink"/>
+                <w:rStyle w:val="Hiperligao"/>
                 <w:noProof/>
               </w:rPr>
               <w:t>Chave de Siglas</w:t>
@@ -1257,7 +1257,7 @@
         </w:p>
         <w:p>
           <w:pPr>
-            <w:pStyle w:val="Sumrio1"/>
+            <w:pStyle w:val="ndice1"/>
             <w:tabs>
               <w:tab w:val="right" w:leader="dot" w:pos="8494"/>
             </w:tabs>
@@ -1273,7 +1273,7 @@
           <w:hyperlink w:anchor="_Toc156333412" w:history="1">
             <w:r>
               <w:rPr>
-                <w:rStyle w:val="Hyperlink"/>
+                <w:rStyle w:val="Hiperligao"/>
                 <w:noProof/>
               </w:rPr>
               <w:t>Introdução</w:t>
@@ -1330,7 +1330,7 @@
         </w:p>
         <w:p>
           <w:pPr>
-            <w:pStyle w:val="Sumrio1"/>
+            <w:pStyle w:val="ndice1"/>
             <w:tabs>
               <w:tab w:val="left" w:pos="440"/>
               <w:tab w:val="right" w:leader="dot" w:pos="8494"/>
@@ -1347,7 +1347,7 @@
           <w:hyperlink w:anchor="_Toc156333413" w:history="1">
             <w:r>
               <w:rPr>
-                <w:rStyle w:val="Hyperlink"/>
+                <w:rStyle w:val="Hiperligao"/>
                 <w:noProof/>
               </w:rPr>
               <w:t>1.</w:t>
@@ -1365,7 +1365,7 @@
             </w:r>
             <w:r>
               <w:rPr>
-                <w:rStyle w:val="Hyperlink"/>
+                <w:rStyle w:val="Hiperligao"/>
                 <w:noProof/>
               </w:rPr>
               <w:t>Manual de compilação</w:t>
@@ -1422,7 +1422,7 @@
         </w:p>
         <w:p>
           <w:pPr>
-            <w:pStyle w:val="Sumrio1"/>
+            <w:pStyle w:val="ndice1"/>
             <w:tabs>
               <w:tab w:val="left" w:pos="440"/>
               <w:tab w:val="right" w:leader="dot" w:pos="8494"/>
@@ -1439,7 +1439,7 @@
           <w:hyperlink w:anchor="_Toc156333414" w:history="1">
             <w:r>
               <w:rPr>
-                <w:rStyle w:val="Hyperlink"/>
+                <w:rStyle w:val="Hiperligao"/>
                 <w:noProof/>
               </w:rPr>
               <w:t>2.</w:t>
@@ -1457,7 +1457,7 @@
             </w:r>
             <w:r>
               <w:rPr>
-                <w:rStyle w:val="Hyperlink"/>
+                <w:rStyle w:val="Hiperligao"/>
                 <w:noProof/>
               </w:rPr>
               <w:t>Manual de Utilização</w:t>
@@ -1514,7 +1514,7 @@
         </w:p>
         <w:p>
           <w:pPr>
-            <w:pStyle w:val="Sumrio1"/>
+            <w:pStyle w:val="ndice1"/>
             <w:tabs>
               <w:tab w:val="left" w:pos="440"/>
               <w:tab w:val="right" w:leader="dot" w:pos="8494"/>
@@ -1531,7 +1531,7 @@
           <w:hyperlink w:anchor="_Toc156333415" w:history="1">
             <w:r>
               <w:rPr>
-                <w:rStyle w:val="Hyperlink"/>
+                <w:rStyle w:val="Hiperligao"/>
                 <w:noProof/>
               </w:rPr>
               <w:t>3.</w:t>
@@ -1549,7 +1549,7 @@
             </w:r>
             <w:r>
               <w:rPr>
-                <w:rStyle w:val="Hyperlink"/>
+                <w:rStyle w:val="Hiperligao"/>
                 <w:noProof/>
               </w:rPr>
               <w:t>Funcionalidades Implementadas</w:t>
@@ -1606,7 +1606,7 @@
         </w:p>
         <w:p>
           <w:pPr>
-            <w:pStyle w:val="Sumrio3"/>
+            <w:pStyle w:val="ndice3"/>
             <w:tabs>
               <w:tab w:val="left" w:pos="960"/>
               <w:tab w:val="right" w:leader="dot" w:pos="8494"/>
@@ -1623,7 +1623,7 @@
           <w:hyperlink w:anchor="_Toc156333416" w:history="1">
             <w:r>
               <w:rPr>
-                <w:rStyle w:val="Hyperlink"/>
+                <w:rStyle w:val="Hiperligao"/>
                 <w:rFonts w:ascii="Symbol" w:hAnsi="Symbol"/>
                 <w:noProof/>
               </w:rPr>
@@ -1642,7 +1642,7 @@
             </w:r>
             <w:r>
               <w:rPr>
-                <w:rStyle w:val="Hyperlink"/>
+                <w:rStyle w:val="Hiperligao"/>
                 <w:noProof/>
               </w:rPr>
               <w:t>Middleware</w:t>
@@ -1699,7 +1699,7 @@
         </w:p>
         <w:p>
           <w:pPr>
-            <w:pStyle w:val="Sumrio3"/>
+            <w:pStyle w:val="ndice3"/>
             <w:tabs>
               <w:tab w:val="left" w:pos="960"/>
               <w:tab w:val="right" w:leader="dot" w:pos="8494"/>
@@ -1716,7 +1716,7 @@
           <w:hyperlink w:anchor="_Toc156333417" w:history="1">
             <w:r>
               <w:rPr>
-                <w:rStyle w:val="Hyperlink"/>
+                <w:rStyle w:val="Hiperligao"/>
                 <w:rFonts w:ascii="Symbol" w:hAnsi="Symbol"/>
                 <w:noProof/>
               </w:rPr>
@@ -1735,7 +1735,7 @@
             </w:r>
             <w:r>
               <w:rPr>
-                <w:rStyle w:val="Hyperlink"/>
+                <w:rStyle w:val="Hiperligao"/>
                 <w:noProof/>
               </w:rPr>
               <w:t>Kernel</w:t>
@@ -1792,7 +1792,7 @@
         </w:p>
         <w:p>
           <w:pPr>
-            <w:pStyle w:val="Sumrio3"/>
+            <w:pStyle w:val="ndice3"/>
             <w:tabs>
               <w:tab w:val="left" w:pos="960"/>
               <w:tab w:val="right" w:leader="dot" w:pos="8494"/>
@@ -1809,7 +1809,7 @@
           <w:hyperlink w:anchor="_Toc156333418" w:history="1">
             <w:r>
               <w:rPr>
-                <w:rStyle w:val="Hyperlink"/>
+                <w:rStyle w:val="Hiperligao"/>
                 <w:rFonts w:ascii="Symbol" w:hAnsi="Symbol"/>
                 <w:noProof/>
               </w:rPr>
@@ -1828,7 +1828,7 @@
             </w:r>
             <w:r>
               <w:rPr>
-                <w:rStyle w:val="Hyperlink"/>
+                <w:rStyle w:val="Hiperligao"/>
                 <w:noProof/>
               </w:rPr>
               <w:t>CPU</w:t>
@@ -1885,7 +1885,7 @@
         </w:p>
         <w:p>
           <w:pPr>
-            <w:pStyle w:val="Sumrio3"/>
+            <w:pStyle w:val="ndice3"/>
             <w:tabs>
               <w:tab w:val="left" w:pos="960"/>
               <w:tab w:val="right" w:leader="dot" w:pos="8494"/>
@@ -1902,7 +1902,7 @@
           <w:hyperlink w:anchor="_Toc156333419" w:history="1">
             <w:r>
               <w:rPr>
-                <w:rStyle w:val="Hyperlink"/>
+                <w:rStyle w:val="Hiperligao"/>
                 <w:rFonts w:ascii="Symbol" w:hAnsi="Symbol"/>
                 <w:noProof/>
               </w:rPr>
@@ -1921,7 +1921,7 @@
             </w:r>
             <w:r>
               <w:rPr>
-                <w:rStyle w:val="Hyperlink"/>
+                <w:rStyle w:val="Hiperligao"/>
                 <w:noProof/>
               </w:rPr>
               <w:t>Memória (MEM)</w:t>
@@ -1978,7 +1978,7 @@
         </w:p>
         <w:p>
           <w:pPr>
-            <w:pStyle w:val="Sumrio3"/>
+            <w:pStyle w:val="ndice3"/>
             <w:tabs>
               <w:tab w:val="left" w:pos="960"/>
               <w:tab w:val="right" w:leader="dot" w:pos="8494"/>
@@ -1995,7 +1995,7 @@
           <w:hyperlink w:anchor="_Toc156333420" w:history="1">
             <w:r>
               <w:rPr>
-                <w:rStyle w:val="Hyperlink"/>
+                <w:rStyle w:val="Hiperligao"/>
                 <w:rFonts w:ascii="Symbol" w:hAnsi="Symbol"/>
                 <w:noProof/>
               </w:rPr>
@@ -2014,7 +2014,7 @@
             </w:r>
             <w:r>
               <w:rPr>
-                <w:rStyle w:val="Hyperlink"/>
+                <w:rStyle w:val="Hiperligao"/>
                 <w:noProof/>
               </w:rPr>
               <w:t>Agendador de tarefas (task scheduler)</w:t>
@@ -2071,7 +2071,7 @@
         </w:p>
         <w:p>
           <w:pPr>
-            <w:pStyle w:val="Sumrio1"/>
+            <w:pStyle w:val="ndice1"/>
             <w:tabs>
               <w:tab w:val="left" w:pos="440"/>
               <w:tab w:val="right" w:leader="dot" w:pos="8494"/>
@@ -2088,7 +2088,7 @@
           <w:hyperlink w:anchor="_Toc156333421" w:history="1">
             <w:r>
               <w:rPr>
-                <w:rStyle w:val="Hyperlink"/>
+                <w:rStyle w:val="Hiperligao"/>
                 <w:noProof/>
               </w:rPr>
               <w:t>4.</w:t>
@@ -2106,7 +2106,7 @@
             </w:r>
             <w:r>
               <w:rPr>
-                <w:rStyle w:val="Hyperlink"/>
+                <w:rStyle w:val="Hiperligao"/>
                 <w:noProof/>
               </w:rPr>
               <w:t>Mecanismos de Sincronização Utilizados</w:t>
@@ -2163,7 +2163,7 @@
         </w:p>
         <w:p>
           <w:pPr>
-            <w:pStyle w:val="Sumrio1"/>
+            <w:pStyle w:val="ndice1"/>
             <w:tabs>
               <w:tab w:val="left" w:pos="440"/>
               <w:tab w:val="right" w:leader="dot" w:pos="8494"/>
@@ -2180,7 +2180,7 @@
           <w:hyperlink w:anchor="_Toc156333422" w:history="1">
             <w:r>
               <w:rPr>
-                <w:rStyle w:val="Hyperlink"/>
+                <w:rStyle w:val="Hiperligao"/>
                 <w:noProof/>
               </w:rPr>
               <w:t>5.</w:t>
@@ -2198,7 +2198,7 @@
             </w:r>
             <w:r>
               <w:rPr>
-                <w:rStyle w:val="Hyperlink"/>
+                <w:rStyle w:val="Hiperligao"/>
                 <w:noProof/>
               </w:rPr>
               <w:t>Comunicação entre módulos</w:t>
@@ -2255,7 +2255,7 @@
         </w:p>
         <w:p>
           <w:pPr>
-            <w:pStyle w:val="Sumrio2"/>
+            <w:pStyle w:val="ndice2"/>
             <w:tabs>
               <w:tab w:val="left" w:pos="720"/>
               <w:tab w:val="right" w:leader="dot" w:pos="8494"/>
@@ -2272,7 +2272,7 @@
           <w:hyperlink w:anchor="_Toc156333423" w:history="1">
             <w:r>
               <w:rPr>
-                <w:rStyle w:val="Hyperlink"/>
+                <w:rStyle w:val="Hiperligao"/>
                 <w:rFonts w:ascii="Symbol" w:hAnsi="Symbol"/>
                 <w:noProof/>
               </w:rPr>
@@ -2291,7 +2291,7 @@
             </w:r>
             <w:r>
               <w:rPr>
-                <w:rStyle w:val="Hyperlink"/>
+                <w:rStyle w:val="Hiperligao"/>
                 <w:noProof/>
               </w:rPr>
               <w:t>Comunicação aplicação e Middleware</w:t>
@@ -2348,7 +2348,7 @@
         </w:p>
         <w:p>
           <w:pPr>
-            <w:pStyle w:val="Sumrio2"/>
+            <w:pStyle w:val="ndice2"/>
             <w:tabs>
               <w:tab w:val="left" w:pos="720"/>
               <w:tab w:val="right" w:leader="dot" w:pos="8494"/>
@@ -2365,7 +2365,7 @@
           <w:hyperlink w:anchor="_Toc156333424" w:history="1">
             <w:r>
               <w:rPr>
-                <w:rStyle w:val="Hyperlink"/>
+                <w:rStyle w:val="Hiperligao"/>
                 <w:rFonts w:ascii="Symbol" w:hAnsi="Symbol"/>
                 <w:noProof/>
               </w:rPr>
@@ -2384,7 +2384,7 @@
             </w:r>
             <w:r>
               <w:rPr>
-                <w:rStyle w:val="Hyperlink"/>
+                <w:rStyle w:val="Hiperligao"/>
                 <w:noProof/>
               </w:rPr>
               <w:t>Comunicação Middleware e kernel</w:t>
@@ -2441,7 +2441,7 @@
         </w:p>
         <w:p>
           <w:pPr>
-            <w:pStyle w:val="Sumrio2"/>
+            <w:pStyle w:val="ndice2"/>
             <w:tabs>
               <w:tab w:val="left" w:pos="720"/>
               <w:tab w:val="right" w:leader="dot" w:pos="8494"/>
@@ -2458,7 +2458,7 @@
           <w:hyperlink w:anchor="_Toc156333425" w:history="1">
             <w:r>
               <w:rPr>
-                <w:rStyle w:val="Hyperlink"/>
+                <w:rStyle w:val="Hiperligao"/>
                 <w:rFonts w:ascii="Symbol" w:hAnsi="Symbol"/>
                 <w:noProof/>
               </w:rPr>
@@ -2477,7 +2477,7 @@
             </w:r>
             <w:r>
               <w:rPr>
-                <w:rStyle w:val="Hyperlink"/>
+                <w:rStyle w:val="Hiperligao"/>
                 <w:noProof/>
               </w:rPr>
               <w:t>Comunicação Kernel e MEM</w:t>
@@ -2534,7 +2534,7 @@
         </w:p>
         <w:p>
           <w:pPr>
-            <w:pStyle w:val="Sumrio2"/>
+            <w:pStyle w:val="ndice2"/>
             <w:tabs>
               <w:tab w:val="left" w:pos="720"/>
               <w:tab w:val="right" w:leader="dot" w:pos="8494"/>
@@ -2551,7 +2551,7 @@
           <w:hyperlink w:anchor="_Toc156333426" w:history="1">
             <w:r>
               <w:rPr>
-                <w:rStyle w:val="Hyperlink"/>
+                <w:rStyle w:val="Hiperligao"/>
                 <w:rFonts w:ascii="Symbol" w:hAnsi="Symbol"/>
                 <w:noProof/>
               </w:rPr>
@@ -2570,7 +2570,7 @@
             </w:r>
             <w:r>
               <w:rPr>
-                <w:rStyle w:val="Hyperlink"/>
+                <w:rStyle w:val="Hiperligao"/>
                 <w:noProof/>
               </w:rPr>
               <w:t>Comunicação Kernel e CPU</w:t>
@@ -2627,7 +2627,7 @@
         </w:p>
         <w:p>
           <w:pPr>
-            <w:pStyle w:val="Sumrio1"/>
+            <w:pStyle w:val="ndice1"/>
             <w:tabs>
               <w:tab w:val="left" w:pos="440"/>
               <w:tab w:val="right" w:leader="dot" w:pos="8494"/>
@@ -2644,7 +2644,7 @@
           <w:hyperlink w:anchor="_Toc156333427" w:history="1">
             <w:r>
               <w:rPr>
-                <w:rStyle w:val="Hyperlink"/>
+                <w:rStyle w:val="Hiperligao"/>
                 <w:noProof/>
               </w:rPr>
               <w:t>6.</w:t>
@@ -2662,7 +2662,7 @@
             </w:r>
             <w:r>
               <w:rPr>
-                <w:rStyle w:val="Hyperlink"/>
+                <w:rStyle w:val="Hiperligao"/>
                 <w:noProof/>
               </w:rPr>
               <w:t>Funcionalidades não implementadas</w:t>
@@ -2719,7 +2719,7 @@
         </w:p>
         <w:p>
           <w:pPr>
-            <w:pStyle w:val="Sumrio1"/>
+            <w:pStyle w:val="ndice1"/>
             <w:tabs>
               <w:tab w:val="right" w:leader="dot" w:pos="8494"/>
             </w:tabs>
@@ -2735,7 +2735,7 @@
           <w:hyperlink w:anchor="_Toc156333428" w:history="1">
             <w:r>
               <w:rPr>
-                <w:rStyle w:val="Hyperlink"/>
+                <w:rStyle w:val="Hiperligao"/>
                 <w:noProof/>
               </w:rPr>
               <w:t>Conclusão</w:t>
@@ -2846,7 +2846,7 @@
       <w:hyperlink w:anchor="_Toc156333395" w:history="1">
         <w:r>
           <w:rPr>
-            <w:rStyle w:val="Hyperlink"/>
+            <w:rStyle w:val="Hiperligao"/>
             <w:noProof/>
           </w:rPr>
           <w:t>Figura 1 - Comando para a compilação do programa</w:t>
@@ -2919,7 +2919,7 @@
       <w:hyperlink w:anchor="_Toc156333396" w:history="1">
         <w:r>
           <w:rPr>
-            <w:rStyle w:val="Hyperlink"/>
+            <w:rStyle w:val="Hiperligao"/>
             <w:noProof/>
           </w:rPr>
           <w:t>Figura 2 - Comando para a execução do programa</w:t>
@@ -2992,7 +2992,7 @@
       <w:hyperlink w:anchor="_Toc156333397" w:history="1">
         <w:r>
           <w:rPr>
-            <w:rStyle w:val="Hyperlink"/>
+            <w:rStyle w:val="Hiperligao"/>
             <w:noProof/>
           </w:rPr>
           <w:t>Figura 3 - Ficheiro de configuração</w:t>
@@ -3065,7 +3065,7 @@
       <w:hyperlink w:anchor="_Toc156333398" w:history="1">
         <w:r>
           <w:rPr>
-            <w:rStyle w:val="Hyperlink"/>
+            <w:rStyle w:val="Hiperligao"/>
             <w:noProof/>
           </w:rPr>
           <w:t>Figura 4 - Janela inicial do programa</w:t>
@@ -3138,7 +3138,7 @@
       <w:hyperlink w:anchor="_Toc156333399" w:history="1">
         <w:r>
           <w:rPr>
-            <w:rStyle w:val="Hyperlink"/>
+            <w:rStyle w:val="Hiperligao"/>
             <w:noProof/>
           </w:rPr>
           <w:t>Figura 5 - Consola com as tarefas recebidas</w:t>
@@ -3211,7 +3211,7 @@
       <w:hyperlink w:anchor="_Toc156333400" w:history="1">
         <w:r>
           <w:rPr>
-            <w:rStyle w:val="Hyperlink"/>
+            <w:rStyle w:val="Hiperligao"/>
             <w:noProof/>
           </w:rPr>
           <w:t>Figura 6 - Gráfico circular das tarefas</w:t>
@@ -3284,7 +3284,7 @@
       <w:hyperlink w:anchor="_Toc156333401" w:history="1">
         <w:r>
           <w:rPr>
-            <w:rStyle w:val="Hyperlink"/>
+            <w:rStyle w:val="Hiperligao"/>
             <w:noProof/>
           </w:rPr>
           <w:t>Figura 7 - Gráfico de barras das tarefas</w:t>
@@ -3357,7 +3357,7 @@
       <w:hyperlink w:anchor="_Toc156333402" w:history="1">
         <w:r>
           <w:rPr>
-            <w:rStyle w:val="Hyperlink"/>
+            <w:rStyle w:val="Hiperligao"/>
             <w:noProof/>
           </w:rPr>
           <w:t>Figura 8 - Gráfico de barras da memória usada</w:t>
@@ -3430,7 +3430,7 @@
       <w:hyperlink w:anchor="_Toc156333403" w:history="1">
         <w:r>
           <w:rPr>
-            <w:rStyle w:val="Hyperlink"/>
+            <w:rStyle w:val="Hiperligao"/>
             <w:noProof/>
           </w:rPr>
           <w:t>Figura 9 – Ficheiro com os registos da terra</w:t>
@@ -3503,7 +3503,7 @@
       <w:hyperlink w:anchor="_Toc156333404" w:history="1">
         <w:r>
           <w:rPr>
-            <w:rStyle w:val="Hyperlink"/>
+            <w:rStyle w:val="Hiperligao"/>
             <w:noProof/>
           </w:rPr>
           <w:t>Figura 10 – Ficheiro com os registos do satélite</w:t>
@@ -3576,7 +3576,7 @@
       <w:hyperlink w:anchor="_Toc156333405" w:history="1">
         <w:r>
           <w:rPr>
-            <w:rStyle w:val="Hyperlink"/>
+            <w:rStyle w:val="Hiperligao"/>
             <w:noProof/>
           </w:rPr>
           <w:t>Figura 11 - Conceção do buffer do middleware</w:t>
@@ -3649,7 +3649,7 @@
       <w:hyperlink w:anchor="_Toc156333406" w:history="1">
         <w:r>
           <w:rPr>
-            <w:rStyle w:val="Hyperlink"/>
+            <w:rStyle w:val="Hiperligao"/>
             <w:noProof/>
           </w:rPr>
           <w:t>Figura 12 - Exemplo da palavra-chave "Syncronized"</w:t>
@@ -3722,7 +3722,7 @@
       <w:hyperlink w:anchor="_Toc156333407" w:history="1">
         <w:r>
           <w:rPr>
-            <w:rStyle w:val="Hyperlink"/>
+            <w:rStyle w:val="Hiperligao"/>
             <w:noProof/>
           </w:rPr>
           <w:t>Figura 13 - Semáforos do Middleware</w:t>
@@ -3795,7 +3795,7 @@
       <w:hyperlink w:anchor="_Toc156333408" w:history="1">
         <w:r>
           <w:rPr>
-            <w:rStyle w:val="Hyperlink"/>
+            <w:rStyle w:val="Hiperligao"/>
             <w:noProof/>
           </w:rPr>
           <w:t>Figura 14 - Conceção de como os semáforos funcionam</w:t>
@@ -3868,7 +3868,7 @@
       <w:hyperlink w:anchor="_Toc156333409" w:history="1">
         <w:r>
           <w:rPr>
-            <w:rStyle w:val="Hyperlink"/>
+            <w:rStyle w:val="Hiperligao"/>
             <w:noProof/>
           </w:rPr>
           <w:t>Figura 15 - Diagrama geral da comunicação entre os módulos</w:t>
@@ -4225,17 +4225,14 @@
       <w:pPr>
         <w:keepNext/>
         <w:ind w:left="360" w:firstLine="348"/>
-        <w:jc w:val="both"/>
-      </w:pPr>
-      <w:r>
-        <w:rPr>
-          <w:noProof/>
-        </w:rPr>
+        <w:jc w:val="center"/>
+      </w:pPr>
+      <w:r>
         <w:drawing>
-          <wp:inline distT="0" distB="0" distL="0" distR="0" wp14:anchorId="6E82A2E1" wp14:editId="24AF77CB">
-            <wp:extent cx="5258581" cy="542925"/>
-            <wp:effectExtent l="0" t="0" r="0" b="0"/>
-            <wp:docPr id="1444119768" name="Imagem 1"/>
+          <wp:inline distT="0" distB="0" distL="0" distR="0" wp14:anchorId="27E7C318" wp14:editId="0199277D">
+            <wp:extent cx="5400040" cy="548640"/>
+            <wp:effectExtent l="0" t="0" r="0" b="3810"/>
+            <wp:docPr id="1769905932" name="Imagem 1"/>
             <wp:cNvGraphicFramePr>
               <a:graphicFrameLocks xmlns:a="http://schemas.openxmlformats.org/drawingml/2006/main" noChangeAspect="1"/>
             </wp:cNvGraphicFramePr>
@@ -4243,17 +4240,11 @@
               <a:graphicData uri="http://schemas.openxmlformats.org/drawingml/2006/picture">
                 <pic:pic xmlns:pic="http://schemas.openxmlformats.org/drawingml/2006/picture">
                   <pic:nvPicPr>
-                    <pic:cNvPr id="1444119768" name=""/>
+                    <pic:cNvPr id="1769905932" name=""/>
                     <pic:cNvPicPr/>
                   </pic:nvPicPr>
                   <pic:blipFill>
-                    <a:blip r:embed="rId10">
-                      <a:extLst>
-                        <a:ext uri="{28A0092B-C50C-407E-A947-70E740481C1C}">
-                          <a14:useLocalDpi xmlns:a14="http://schemas.microsoft.com/office/drawing/2010/main" val="0"/>
-                        </a:ext>
-                      </a:extLst>
-                    </a:blip>
+                    <a:blip r:embed="rId10"/>
                     <a:stretch>
                       <a:fillRect/>
                     </a:stretch>
@@ -4261,7 +4252,7 @@
                   <pic:spPr>
                     <a:xfrm>
                       <a:off x="0" y="0"/>
-                      <a:ext cx="5258581" cy="542925"/>
+                      <a:ext cx="5400040" cy="548640"/>
                     </a:xfrm>
                     <a:prstGeom prst="rect">
                       <a:avLst/>
@@ -4522,36 +4513,170 @@
           <w:b/>
           <w:bCs/>
         </w:rPr>
-        <w:t>.\src\*.java -</w:t>
-      </w:r>
-      <w:r>
-        <w:t xml:space="preserve"> Lista </w:t>
-      </w:r>
-      <w:r>
-        <w:t>de todos ficheiros com o código do programa</w:t>
-      </w:r>
-      <w:r>
-        <w:t xml:space="preserve"> a serem compilados</w:t>
-      </w:r>
-      <w:r>
-        <w:t xml:space="preserve">, que serão todos os ficheiros com a extensão </w:t>
+        <w:t>.\</w:t>
+      </w:r>
+      <w:proofErr w:type="spellStart"/>
+      <w:r>
+        <w:rPr>
+          <w:b/>
+          <w:bCs/>
+        </w:rPr>
+        <w:t>src</w:t>
+      </w:r>
+      <w:proofErr w:type="spellEnd"/>
+      <w:r>
+        <w:rPr>
+          <w:b/>
+          <w:bCs/>
+        </w:rPr>
+        <w:t>\</w:t>
+      </w:r>
+      <w:proofErr w:type="spellStart"/>
+      <w:r>
+        <w:rPr>
+          <w:b/>
+          <w:bCs/>
+        </w:rPr>
+        <w:t>application</w:t>
+      </w:r>
+      <w:proofErr w:type="spellEnd"/>
+      <w:r>
+        <w:rPr>
+          <w:b/>
+          <w:bCs/>
+        </w:rPr>
+        <w:t>\App.java</w:t>
+      </w:r>
+      <w:r>
+        <w:rPr>
+          <w:b/>
+          <w:bCs/>
+        </w:rPr>
+        <w:t xml:space="preserve"> -</w:t>
+      </w:r>
+      <w:r>
+        <w:t xml:space="preserve"> </w:t>
+      </w:r>
+      <w:r>
+        <w:t xml:space="preserve">Indica o caminho para o </w:t>
+      </w:r>
+      <w:r>
+        <w:t>ficheiro</w:t>
+      </w:r>
+      <w:r>
+        <w:t xml:space="preserve">-fonte específico que </w:t>
+      </w:r>
+      <w:r>
+        <w:t>se</w:t>
+      </w:r>
+      <w:r>
+        <w:t xml:space="preserve"> deseja compilar. Neste caso, está </w:t>
+      </w:r>
+      <w:r>
+        <w:t xml:space="preserve">se a compilar </w:t>
+      </w:r>
+      <w:r>
+        <w:t xml:space="preserve">o </w:t>
+      </w:r>
+      <w:r>
+        <w:t>ficheiro</w:t>
+      </w:r>
+      <w:r>
+        <w:t xml:space="preserve"> </w:t>
       </w:r>
       <w:r>
         <w:rPr>
           <w:i/>
           <w:iCs/>
         </w:rPr>
-        <w:t>.java</w:t>
-      </w:r>
-      <w:r>
-        <w:t xml:space="preserve">, na pasta </w:t>
+        <w:t>“</w:t>
       </w:r>
       <w:r>
         <w:rPr>
           <w:i/>
           <w:iCs/>
         </w:rPr>
-        <w:t>\src</w:t>
+        <w:t>App.java</w:t>
+      </w:r>
+      <w:r>
+        <w:rPr>
+          <w:i/>
+          <w:iCs/>
+        </w:rPr>
+        <w:t>”</w:t>
+      </w:r>
+      <w:r>
+        <w:t xml:space="preserve"> que está localizado </w:t>
+      </w:r>
+      <w:r>
+        <w:t>n</w:t>
+      </w:r>
+      <w:r>
+        <w:t xml:space="preserve">o package </w:t>
+      </w:r>
+      <w:r>
+        <w:rPr>
+          <w:i/>
+          <w:iCs/>
+        </w:rPr>
+        <w:t>“</w:t>
+      </w:r>
+      <w:proofErr w:type="spellStart"/>
+      <w:r>
+        <w:rPr>
+          <w:i/>
+          <w:iCs/>
+        </w:rPr>
+        <w:t>application</w:t>
+      </w:r>
+      <w:proofErr w:type="spellEnd"/>
+      <w:r>
+        <w:rPr>
+          <w:i/>
+          <w:iCs/>
+        </w:rPr>
+        <w:t>”</w:t>
+      </w:r>
+      <w:r>
+        <w:t xml:space="preserve"> dentro d</w:t>
+      </w:r>
+      <w:r>
+        <w:t>a pasta</w:t>
+      </w:r>
+      <w:r>
+        <w:t xml:space="preserve"> </w:t>
+      </w:r>
+      <w:r>
+        <w:t>“</w:t>
+      </w:r>
+      <w:r>
+        <w:t>.</w:t>
+      </w:r>
+      <w:r>
+        <w:rPr>
+          <w:i/>
+          <w:iCs/>
+        </w:rPr>
+        <w:t>\</w:t>
+      </w:r>
+      <w:proofErr w:type="spellStart"/>
+      <w:r>
+        <w:rPr>
+          <w:i/>
+          <w:iCs/>
+        </w:rPr>
+        <w:t>src</w:t>
+      </w:r>
+      <w:proofErr w:type="spellEnd"/>
+      <w:r>
+        <w:rPr>
+          <w:i/>
+          <w:iCs/>
+        </w:rPr>
+        <w:t>”</w:t>
+      </w:r>
+      <w:r>
+        <w:t>.</w:t>
       </w:r>
     </w:p>
     <w:p>
@@ -10182,7 +10307,7 @@
     <w:name w:val="heading 1"/>
     <w:basedOn w:val="Normal"/>
     <w:next w:val="Normal"/>
-    <w:link w:val="Ttulo1Char"/>
+    <w:link w:val="Ttulo1Carter"/>
     <w:uiPriority w:val="9"/>
     <w:qFormat/>
     <w:rsid w:val="005949D8"/>
@@ -10203,7 +10328,7 @@
     <w:name w:val="heading 2"/>
     <w:basedOn w:val="Normal"/>
     <w:next w:val="Normal"/>
-    <w:link w:val="Ttulo2Char"/>
+    <w:link w:val="Ttulo2Carter"/>
     <w:uiPriority w:val="9"/>
     <w:unhideWhenUsed/>
     <w:qFormat/>
@@ -10225,7 +10350,7 @@
     <w:name w:val="heading 3"/>
     <w:basedOn w:val="Normal"/>
     <w:next w:val="Normal"/>
-    <w:link w:val="Ttulo3Char"/>
+    <w:link w:val="Ttulo3Carter"/>
     <w:uiPriority w:val="9"/>
     <w:unhideWhenUsed/>
     <w:qFormat/>
@@ -10247,7 +10372,7 @@
     <w:name w:val="heading 4"/>
     <w:basedOn w:val="Normal"/>
     <w:next w:val="Normal"/>
-    <w:link w:val="Ttulo4Char"/>
+    <w:link w:val="Ttulo4Carter"/>
     <w:uiPriority w:val="9"/>
     <w:semiHidden/>
     <w:unhideWhenUsed/>
@@ -10270,7 +10395,7 @@
     <w:name w:val="heading 5"/>
     <w:basedOn w:val="Normal"/>
     <w:next w:val="Normal"/>
-    <w:link w:val="Ttulo5Char"/>
+    <w:link w:val="Ttulo5Carter"/>
     <w:uiPriority w:val="9"/>
     <w:semiHidden/>
     <w:unhideWhenUsed/>
@@ -10292,7 +10417,7 @@
     <w:name w:val="heading 6"/>
     <w:basedOn w:val="Normal"/>
     <w:next w:val="Normal"/>
-    <w:link w:val="Ttulo6Char"/>
+    <w:link w:val="Ttulo6Carter"/>
     <w:uiPriority w:val="9"/>
     <w:semiHidden/>
     <w:unhideWhenUsed/>
@@ -10316,7 +10441,7 @@
     <w:name w:val="heading 7"/>
     <w:basedOn w:val="Normal"/>
     <w:next w:val="Normal"/>
-    <w:link w:val="Ttulo7Char"/>
+    <w:link w:val="Ttulo7Carter"/>
     <w:uiPriority w:val="9"/>
     <w:semiHidden/>
     <w:unhideWhenUsed/>
@@ -10339,7 +10464,7 @@
     <w:name w:val="heading 8"/>
     <w:basedOn w:val="Normal"/>
     <w:next w:val="Normal"/>
-    <w:link w:val="Ttulo8Char"/>
+    <w:link w:val="Ttulo8Carter"/>
     <w:uiPriority w:val="9"/>
     <w:semiHidden/>
     <w:unhideWhenUsed/>
@@ -10364,7 +10489,7 @@
     <w:name w:val="heading 9"/>
     <w:basedOn w:val="Normal"/>
     <w:next w:val="Normal"/>
-    <w:link w:val="Ttulo9Char"/>
+    <w:link w:val="Ttulo9Carter"/>
     <w:uiPriority w:val="9"/>
     <w:semiHidden/>
     <w:unhideWhenUsed/>
@@ -10383,7 +10508,7 @@
       <w:color w:val="1F3864" w:themeColor="accent1" w:themeShade="80"/>
     </w:rPr>
   </w:style>
-  <w:style w:type="character" w:default="1" w:styleId="Fontepargpadro">
+  <w:style w:type="character" w:default="1" w:styleId="Tipodeletrapredefinidodopargrafo">
     <w:name w:val="Default Paragraph Font"/>
     <w:uiPriority w:val="1"/>
     <w:semiHidden/>
@@ -10412,7 +10537,7 @@
   </w:style>
   <w:style w:type="paragraph" w:styleId="SemEspaamento">
     <w:name w:val="No Spacing"/>
-    <w:link w:val="SemEspaamentoChar"/>
+    <w:link w:val="SemEspaamentoCarter"/>
     <w:uiPriority w:val="1"/>
     <w:qFormat/>
     <w:rsid w:val="005949D8"/>
@@ -10420,16 +10545,16 @@
       <w:spacing w:after="0" w:line="240" w:lineRule="auto"/>
     </w:pPr>
   </w:style>
-  <w:style w:type="character" w:customStyle="1" w:styleId="SemEspaamentoChar">
-    <w:name w:val="Sem Espaçamento Char"/>
-    <w:basedOn w:val="Fontepargpadro"/>
+  <w:style w:type="character" w:customStyle="1" w:styleId="SemEspaamentoCarter">
+    <w:name w:val="Sem Espaçamento Caráter"/>
+    <w:basedOn w:val="Tipodeletrapredefinidodopargrafo"/>
     <w:link w:val="SemEspaamento"/>
     <w:uiPriority w:val="1"/>
     <w:rsid w:val="00D032F7"/>
   </w:style>
-  <w:style w:type="character" w:customStyle="1" w:styleId="Ttulo1Char">
-    <w:name w:val="Título 1 Char"/>
-    <w:basedOn w:val="Fontepargpadro"/>
+  <w:style w:type="character" w:customStyle="1" w:styleId="Ttulo1Carter">
+    <w:name w:val="Título 1 Caráter"/>
+    <w:basedOn w:val="Tipodeletrapredefinidodopargrafo"/>
     <w:link w:val="Ttulo1"/>
     <w:uiPriority w:val="9"/>
     <w:rsid w:val="005949D8"/>
@@ -10440,7 +10565,7 @@
       <w:szCs w:val="36"/>
     </w:rPr>
   </w:style>
-  <w:style w:type="paragraph" w:styleId="CabealhodoSumrio">
+  <w:style w:type="paragraph" w:styleId="Cabealhodondice">
     <w:name w:val="TOC Heading"/>
     <w:basedOn w:val="Ttulo1"/>
     <w:next w:val="Normal"/>
@@ -10456,7 +10581,7 @@
     <w:name w:val="Title"/>
     <w:basedOn w:val="Normal"/>
     <w:next w:val="Normal"/>
-    <w:link w:val="TtuloChar"/>
+    <w:link w:val="TtuloCarter"/>
     <w:uiPriority w:val="10"/>
     <w:qFormat/>
     <w:rsid w:val="005949D8"/>
@@ -10473,9 +10598,9 @@
       <w:szCs w:val="72"/>
     </w:rPr>
   </w:style>
-  <w:style w:type="character" w:customStyle="1" w:styleId="TtuloChar">
-    <w:name w:val="Título Char"/>
-    <w:basedOn w:val="Fontepargpadro"/>
+  <w:style w:type="character" w:customStyle="1" w:styleId="TtuloCarter">
+    <w:name w:val="Título Caráter"/>
+    <w:basedOn w:val="Tipodeletrapredefinidodopargrafo"/>
     <w:link w:val="Ttulo"/>
     <w:uiPriority w:val="10"/>
     <w:rsid w:val="005949D8"/>
@@ -10488,7 +10613,7 @@
       <w:szCs w:val="72"/>
     </w:rPr>
   </w:style>
-  <w:style w:type="paragraph" w:styleId="Sumrio1">
+  <w:style w:type="paragraph" w:styleId="ndice1">
     <w:name w:val="toc 1"/>
     <w:basedOn w:val="Normal"/>
     <w:next w:val="Normal"/>
@@ -10500,9 +10625,9 @@
       <w:spacing w:after="100"/>
     </w:pPr>
   </w:style>
-  <w:style w:type="character" w:styleId="Hyperlink">
+  <w:style w:type="character" w:styleId="Hiperligao">
     <w:name w:val="Hyperlink"/>
-    <w:basedOn w:val="Fontepargpadro"/>
+    <w:basedOn w:val="Tipodeletrapredefinidodopargrafo"/>
     <w:uiPriority w:val="99"/>
     <w:unhideWhenUsed/>
     <w:rsid w:val="00D032F7"/>
@@ -10513,7 +10638,7 @@
   </w:style>
   <w:style w:type="character" w:styleId="Forte">
     <w:name w:val="Strong"/>
-    <w:basedOn w:val="Fontepargpadro"/>
+    <w:basedOn w:val="Tipodeletrapredefinidodopargrafo"/>
     <w:uiPriority w:val="22"/>
     <w:qFormat/>
     <w:rsid w:val="005949D8"/>
@@ -10525,7 +10650,7 @@
   <w:style w:type="paragraph" w:styleId="Cabealho">
     <w:name w:val="header"/>
     <w:basedOn w:val="Normal"/>
-    <w:link w:val="CabealhoChar"/>
+    <w:link w:val="CabealhoCarter"/>
     <w:uiPriority w:val="99"/>
     <w:unhideWhenUsed/>
     <w:rsid w:val="005949D8"/>
@@ -10537,9 +10662,9 @@
       <w:spacing w:after="0" w:line="240" w:lineRule="auto"/>
     </w:pPr>
   </w:style>
-  <w:style w:type="character" w:customStyle="1" w:styleId="CabealhoChar">
-    <w:name w:val="Cabeçalho Char"/>
-    <w:basedOn w:val="Fontepargpadro"/>
+  <w:style w:type="character" w:customStyle="1" w:styleId="CabealhoCarter">
+    <w:name w:val="Cabeçalho Caráter"/>
+    <w:basedOn w:val="Tipodeletrapredefinidodopargrafo"/>
     <w:link w:val="Cabealho"/>
     <w:uiPriority w:val="99"/>
     <w:rsid w:val="005949D8"/>
@@ -10547,7 +10672,7 @@
   <w:style w:type="paragraph" w:styleId="Rodap">
     <w:name w:val="footer"/>
     <w:basedOn w:val="Normal"/>
-    <w:link w:val="RodapChar"/>
+    <w:link w:val="RodapCarter"/>
     <w:uiPriority w:val="99"/>
     <w:unhideWhenUsed/>
     <w:rsid w:val="005949D8"/>
@@ -10559,16 +10684,16 @@
       <w:spacing w:after="0" w:line="240" w:lineRule="auto"/>
     </w:pPr>
   </w:style>
-  <w:style w:type="character" w:customStyle="1" w:styleId="RodapChar">
-    <w:name w:val="Rodapé Char"/>
-    <w:basedOn w:val="Fontepargpadro"/>
+  <w:style w:type="character" w:customStyle="1" w:styleId="RodapCarter">
+    <w:name w:val="Rodapé Caráter"/>
+    <w:basedOn w:val="Tipodeletrapredefinidodopargrafo"/>
     <w:link w:val="Rodap"/>
     <w:uiPriority w:val="99"/>
     <w:rsid w:val="005949D8"/>
   </w:style>
-  <w:style w:type="character" w:customStyle="1" w:styleId="Ttulo2Char">
-    <w:name w:val="Título 2 Char"/>
-    <w:basedOn w:val="Fontepargpadro"/>
+  <w:style w:type="character" w:customStyle="1" w:styleId="Ttulo2Carter">
+    <w:name w:val="Título 2 Caráter"/>
+    <w:basedOn w:val="Tipodeletrapredefinidodopargrafo"/>
     <w:link w:val="Ttulo2"/>
     <w:uiPriority w:val="9"/>
     <w:rsid w:val="005949D8"/>
@@ -10579,9 +10704,9 @@
       <w:szCs w:val="32"/>
     </w:rPr>
   </w:style>
-  <w:style w:type="character" w:customStyle="1" w:styleId="Ttulo3Char">
-    <w:name w:val="Título 3 Char"/>
-    <w:basedOn w:val="Fontepargpadro"/>
+  <w:style w:type="character" w:customStyle="1" w:styleId="Ttulo3Carter">
+    <w:name w:val="Título 3 Caráter"/>
+    <w:basedOn w:val="Tipodeletrapredefinidodopargrafo"/>
     <w:link w:val="Ttulo3"/>
     <w:uiPriority w:val="9"/>
     <w:rsid w:val="005949D8"/>
@@ -10592,9 +10717,9 @@
       <w:szCs w:val="28"/>
     </w:rPr>
   </w:style>
-  <w:style w:type="character" w:customStyle="1" w:styleId="Ttulo4Char">
-    <w:name w:val="Título 4 Char"/>
-    <w:basedOn w:val="Fontepargpadro"/>
+  <w:style w:type="character" w:customStyle="1" w:styleId="Ttulo4Carter">
+    <w:name w:val="Título 4 Caráter"/>
+    <w:basedOn w:val="Tipodeletrapredefinidodopargrafo"/>
     <w:link w:val="Ttulo4"/>
     <w:uiPriority w:val="9"/>
     <w:semiHidden/>
@@ -10606,9 +10731,9 @@
       <w:szCs w:val="24"/>
     </w:rPr>
   </w:style>
-  <w:style w:type="character" w:customStyle="1" w:styleId="Ttulo5Char">
-    <w:name w:val="Título 5 Char"/>
-    <w:basedOn w:val="Fontepargpadro"/>
+  <w:style w:type="character" w:customStyle="1" w:styleId="Ttulo5Carter">
+    <w:name w:val="Título 5 Caráter"/>
+    <w:basedOn w:val="Tipodeletrapredefinidodopargrafo"/>
     <w:link w:val="Ttulo5"/>
     <w:uiPriority w:val="9"/>
     <w:semiHidden/>
@@ -10619,9 +10744,9 @@
       <w:color w:val="2F5496" w:themeColor="accent1" w:themeShade="BF"/>
     </w:rPr>
   </w:style>
-  <w:style w:type="character" w:customStyle="1" w:styleId="Ttulo6Char">
-    <w:name w:val="Título 6 Char"/>
-    <w:basedOn w:val="Fontepargpadro"/>
+  <w:style w:type="character" w:customStyle="1" w:styleId="Ttulo6Carter">
+    <w:name w:val="Título 6 Caráter"/>
+    <w:basedOn w:val="Tipodeletrapredefinidodopargrafo"/>
     <w:link w:val="Ttulo6"/>
     <w:uiPriority w:val="9"/>
     <w:semiHidden/>
@@ -10634,9 +10759,9 @@
       <w:color w:val="1F3864" w:themeColor="accent1" w:themeShade="80"/>
     </w:rPr>
   </w:style>
-  <w:style w:type="character" w:customStyle="1" w:styleId="Ttulo7Char">
-    <w:name w:val="Título 7 Char"/>
-    <w:basedOn w:val="Fontepargpadro"/>
+  <w:style w:type="character" w:customStyle="1" w:styleId="Ttulo7Carter">
+    <w:name w:val="Título 7 Caráter"/>
+    <w:basedOn w:val="Tipodeletrapredefinidodopargrafo"/>
     <w:link w:val="Ttulo7"/>
     <w:uiPriority w:val="9"/>
     <w:semiHidden/>
@@ -10648,9 +10773,9 @@
       <w:color w:val="1F3864" w:themeColor="accent1" w:themeShade="80"/>
     </w:rPr>
   </w:style>
-  <w:style w:type="character" w:customStyle="1" w:styleId="Ttulo8Char">
-    <w:name w:val="Título 8 Char"/>
-    <w:basedOn w:val="Fontepargpadro"/>
+  <w:style w:type="character" w:customStyle="1" w:styleId="Ttulo8Carter">
+    <w:name w:val="Título 8 Caráter"/>
+    <w:basedOn w:val="Tipodeletrapredefinidodopargrafo"/>
     <w:link w:val="Ttulo8"/>
     <w:uiPriority w:val="9"/>
     <w:semiHidden/>
@@ -10664,9 +10789,9 @@
       <w:color w:val="1F3864" w:themeColor="accent1" w:themeShade="80"/>
     </w:rPr>
   </w:style>
-  <w:style w:type="character" w:customStyle="1" w:styleId="Ttulo9Char">
-    <w:name w:val="Título 9 Char"/>
-    <w:basedOn w:val="Fontepargpadro"/>
+  <w:style w:type="character" w:customStyle="1" w:styleId="Ttulo9Carter">
+    <w:name w:val="Título 9 Caráter"/>
+    <w:basedOn w:val="Tipodeletrapredefinidodopargrafo"/>
     <w:link w:val="Ttulo9"/>
     <w:uiPriority w:val="9"/>
     <w:semiHidden/>
@@ -10700,7 +10825,7 @@
     <w:name w:val="Subtitle"/>
     <w:basedOn w:val="Normal"/>
     <w:next w:val="Normal"/>
-    <w:link w:val="SubttuloChar"/>
+    <w:link w:val="SubttuloCarter"/>
     <w:uiPriority w:val="11"/>
     <w:qFormat/>
     <w:rsid w:val="005949D8"/>
@@ -10717,9 +10842,9 @@
       <w:szCs w:val="28"/>
     </w:rPr>
   </w:style>
-  <w:style w:type="character" w:customStyle="1" w:styleId="SubttuloChar">
-    <w:name w:val="Subtítulo Char"/>
-    <w:basedOn w:val="Fontepargpadro"/>
+  <w:style w:type="character" w:customStyle="1" w:styleId="SubttuloCarter">
+    <w:name w:val="Subtítulo Caráter"/>
+    <w:basedOn w:val="Tipodeletrapredefinidodopargrafo"/>
     <w:link w:val="Subttulo"/>
     <w:uiPriority w:val="11"/>
     <w:rsid w:val="005949D8"/>
@@ -10732,7 +10857,7 @@
   </w:style>
   <w:style w:type="character" w:styleId="nfase">
     <w:name w:val="Emphasis"/>
-    <w:basedOn w:val="Fontepargpadro"/>
+    <w:basedOn w:val="Tipodeletrapredefinidodopargrafo"/>
     <w:uiPriority w:val="20"/>
     <w:qFormat/>
     <w:rsid w:val="005949D8"/>
@@ -10745,7 +10870,7 @@
     <w:name w:val="Quote"/>
     <w:basedOn w:val="Normal"/>
     <w:next w:val="Normal"/>
-    <w:link w:val="CitaoChar"/>
+    <w:link w:val="CitaoCarter"/>
     <w:uiPriority w:val="29"/>
     <w:qFormat/>
     <w:rsid w:val="005949D8"/>
@@ -10759,9 +10884,9 @@
       <w:szCs w:val="24"/>
     </w:rPr>
   </w:style>
-  <w:style w:type="character" w:customStyle="1" w:styleId="CitaoChar">
-    <w:name w:val="Citação Char"/>
-    <w:basedOn w:val="Fontepargpadro"/>
+  <w:style w:type="character" w:customStyle="1" w:styleId="CitaoCarter">
+    <w:name w:val="Citação Caráter"/>
+    <w:basedOn w:val="Tipodeletrapredefinidodopargrafo"/>
     <w:link w:val="Citao"/>
     <w:uiPriority w:val="29"/>
     <w:rsid w:val="005949D8"/>
@@ -10775,7 +10900,7 @@
     <w:name w:val="Intense Quote"/>
     <w:basedOn w:val="Normal"/>
     <w:next w:val="Normal"/>
-    <w:link w:val="CitaoIntensaChar"/>
+    <w:link w:val="CitaoIntensaCarter"/>
     <w:uiPriority w:val="30"/>
     <w:qFormat/>
     <w:rsid w:val="005949D8"/>
@@ -10792,9 +10917,9 @@
       <w:szCs w:val="32"/>
     </w:rPr>
   </w:style>
-  <w:style w:type="character" w:customStyle="1" w:styleId="CitaoIntensaChar">
-    <w:name w:val="Citação Intensa Char"/>
-    <w:basedOn w:val="Fontepargpadro"/>
+  <w:style w:type="character" w:customStyle="1" w:styleId="CitaoIntensaCarter">
+    <w:name w:val="Citação Intensa Caráter"/>
+    <w:basedOn w:val="Tipodeletrapredefinidodopargrafo"/>
     <w:link w:val="CitaoIntensa"/>
     <w:uiPriority w:val="30"/>
     <w:rsid w:val="005949D8"/>
@@ -10806,9 +10931,9 @@
       <w:szCs w:val="32"/>
     </w:rPr>
   </w:style>
-  <w:style w:type="character" w:styleId="nfaseSutil">
+  <w:style w:type="character" w:styleId="nfaseDiscreta">
     <w:name w:val="Subtle Emphasis"/>
-    <w:basedOn w:val="Fontepargpadro"/>
+    <w:basedOn w:val="Tipodeletrapredefinidodopargrafo"/>
     <w:uiPriority w:val="19"/>
     <w:qFormat/>
     <w:rsid w:val="005949D8"/>
@@ -10820,7 +10945,7 @@
   </w:style>
   <w:style w:type="character" w:styleId="nfaseIntensa">
     <w:name w:val="Intense Emphasis"/>
-    <w:basedOn w:val="Fontepargpadro"/>
+    <w:basedOn w:val="Tipodeletrapredefinidodopargrafo"/>
     <w:uiPriority w:val="21"/>
     <w:qFormat/>
     <w:rsid w:val="005949D8"/>
@@ -10831,9 +10956,9 @@
       <w:iCs/>
     </w:rPr>
   </w:style>
-  <w:style w:type="character" w:styleId="RefernciaSutil">
+  <w:style w:type="character" w:styleId="RefernciaDiscreta">
     <w:name w:val="Subtle Reference"/>
-    <w:basedOn w:val="Fontepargpadro"/>
+    <w:basedOn w:val="Tipodeletrapredefinidodopargrafo"/>
     <w:uiPriority w:val="31"/>
     <w:qFormat/>
     <w:rsid w:val="005949D8"/>
@@ -10846,7 +10971,7 @@
   </w:style>
   <w:style w:type="character" w:styleId="RefernciaIntensa">
     <w:name w:val="Intense Reference"/>
-    <w:basedOn w:val="Fontepargpadro"/>
+    <w:basedOn w:val="Tipodeletrapredefinidodopargrafo"/>
     <w:uiPriority w:val="32"/>
     <w:qFormat/>
     <w:rsid w:val="005949D8"/>
@@ -10860,7 +10985,7 @@
   </w:style>
   <w:style w:type="character" w:styleId="TtulodoLivro">
     <w:name w:val="Book Title"/>
-    <w:basedOn w:val="Fontepargpadro"/>
+    <w:basedOn w:val="Tipodeletrapredefinidodopargrafo"/>
     <w:uiPriority w:val="33"/>
     <w:qFormat/>
     <w:rsid w:val="005949D8"/>
@@ -10871,7 +10996,7 @@
       <w:spacing w:val="10"/>
     </w:rPr>
   </w:style>
-  <w:style w:type="paragraph" w:styleId="Sumrio2">
+  <w:style w:type="paragraph" w:styleId="ndice2">
     <w:name w:val="toc 2"/>
     <w:basedOn w:val="Normal"/>
     <w:next w:val="Normal"/>
@@ -10895,7 +11020,7 @@
       <w:contextualSpacing/>
     </w:pPr>
   </w:style>
-  <w:style w:type="paragraph" w:styleId="Sumrio3">
+  <w:style w:type="paragraph" w:styleId="ndice3">
     <w:name w:val="toc 3"/>
     <w:basedOn w:val="Normal"/>
     <w:next w:val="Normal"/>
@@ -10908,7 +11033,7 @@
       <w:ind w:left="440"/>
     </w:pPr>
   </w:style>
-  <w:style w:type="table" w:styleId="Tabelacomgrade">
+  <w:style w:type="table" w:styleId="TabelacomGrelha">
     <w:name w:val="Table Grid"/>
     <w:basedOn w:val="Tabelanormal"/>
     <w:uiPriority w:val="39"/>
@@ -10996,7 +11121,7 @@
   <w:style w:type="paragraph" w:styleId="Textodenotaderodap">
     <w:name w:val="footnote text"/>
     <w:basedOn w:val="Normal"/>
-    <w:link w:val="TextodenotaderodapChar"/>
+    <w:link w:val="TextodenotaderodapCarter"/>
     <w:uiPriority w:val="99"/>
     <w:semiHidden/>
     <w:unhideWhenUsed/>
@@ -11009,9 +11134,9 @@
       <w:szCs w:val="20"/>
     </w:rPr>
   </w:style>
-  <w:style w:type="character" w:customStyle="1" w:styleId="TextodenotaderodapChar">
-    <w:name w:val="Texto de nota de rodapé Char"/>
-    <w:basedOn w:val="Fontepargpadro"/>
+  <w:style w:type="character" w:customStyle="1" w:styleId="TextodenotaderodapCarter">
+    <w:name w:val="Texto de nota de rodapé Caráter"/>
+    <w:basedOn w:val="Tipodeletrapredefinidodopargrafo"/>
     <w:link w:val="Textodenotaderodap"/>
     <w:uiPriority w:val="99"/>
     <w:semiHidden/>
@@ -11023,7 +11148,7 @@
   </w:style>
   <w:style w:type="character" w:styleId="Refdenotaderodap">
     <w:name w:val="footnote reference"/>
-    <w:basedOn w:val="Fontepargpadro"/>
+    <w:basedOn w:val="Tipodeletrapredefinidodopargrafo"/>
     <w:uiPriority w:val="99"/>
     <w:semiHidden/>
     <w:unhideWhenUsed/>

</xml_diff>